<commit_message>
add doc link to summary
</commit_message>
<xml_diff>
--- a/certification.docx
+++ b/certification.docx
@@ -15,27 +15,18 @@
         <w:t xml:space="preserve"> and their allies</w:t>
       </w:r>
       <w:r>
-        <w:t>, the other by the American Forest &amp; Paper Association. We find “upward” but also divergent policy prescriptiv</w:t>
-      </w:r>
-      <w:r>
-        <w:t>eness, with the activist-backed</w:t>
-      </w:r>
-      <w:r>
-        <w:t xml:space="preserve"> program adding requirements that impose costs on firms and the industry-backed program mostly adding re</w:t>
+        <w:t xml:space="preserve">, the other by the American Forest &amp; Paper Association. We find “upward” but also divergent policy prescriptiveness, with the activist-founded program adding requirements that impose costs on firms and the industry-backed program mostly adding requirements with net benefits to the sector. These results are consistent with the hypothesis that industry-backed programs emphasize less costly types of stringency than activist-backed programs. Furthermore, we find several more nuanced patterns of change that previous scholarship failed to anticipate, illustrating how disentangling types of stringency can improve theory building and </w:t>
+      </w:r>
+      <w:proofErr w:type="gramStart"/>
+      <w:r>
+        <w:t>testing</w:t>
+      </w:r>
+      <w:proofErr w:type="gramEnd"/>
+      <w:r>
+        <w:t>.</w:t>
       </w:r>
       <w:bookmarkStart w:id="0" w:name="_GoBack"/>
       <w:bookmarkEnd w:id="0"/>
-      <w:r>
-        <w:t xml:space="preserve">quirements with net benefits to the sector. These results are consistent with the hypothesis that industry-backed programs emphasize less costly types of stringency than activist-backed programs. Furthermore, we find several more nuanced patterns of change that previous scholarship failed to anticipate, illustrating how disentangling types of stringency can improve theory building and </w:t>
-      </w:r>
-      <w:proofErr w:type="gramStart"/>
-      <w:r>
-        <w:t>testing</w:t>
-      </w:r>
-      <w:proofErr w:type="gramEnd"/>
-      <w:r>
-        <w:t>.</w:t>
-      </w:r>
     </w:p>
     <w:p>
       <w:r>
@@ -192,7 +183,15 @@
     </w:p>
     <w:p>
       <w:r>
-        <w:t xml:space="preserve">The diversity of private governance scholars’ conceptual and empirical approaches to measuring regulatory stringency makes this literature vibrant but confusing: Some scholars evoke vertical notions of variation, describing standards as high or low or more or less stringent [@Fischer2014; @Li2015]. Others evoke horizontal notions of variation, describing the width or breadth of issues covered [@Auld2014; @Heyes2017]. @Cashore2007 calls attention to variation in prescriptiveness versus flexibility, i.e., the extent to which regulations use mandatory and substantive performance thresholds. Other scholars combine concepts of breadth and prescriptiveness into one broader notion of stringency [@Fransen2011]. Some measure height in a relative sense, defining the “benchmark” as the higher standard [@Overdevest2005; @Overdevest2010]. These distinct dimensions of stringency are often conflated. For example, formal models often assign each program a single overall “quality” or “stringency” parameter that could be measured multiple ways yielding different results. And these are only a few of the many measures of stringency used in this literature, ranging from so broad that they conflate multiple concepts to so narrow that they measure only a few select components (see Table 1). </w:t>
+        <w:t>The diversity of private governance scholars’ conceptual and empirical approaches to measuring regulatory stringency makes this literature vibrant but confusing: Some scholars evoke vertical notions of variation, describing standards as high or low or more or less stringent [@Fischer2014; @Li2015]. Others evoke horizontal notions of variation, describing the width or breadth of issues covered [@Auld2014; @Heyes2017]. @Cashore2007 calls attention to variation in prescriptiveness versus flexibility, i.e., the extent to which regulations use mandatory and substantive performance thresholds. Other scholars combine concepts of breadth and prescriptiveness into one broader notion of stringency [@Fransen2011]. Some measure height in a relative sense, defining the “benchmark” as the higher standard [@Overdevest2005; @Overdevest2010]. These distinct dimensions of stringency are often conflated. For example, formal models often assign each program a single overall “quality” or “stringency” parameter that could be measured multiple ways yielding different results. And these are only a few of the many measures of stringency used in this literature, ranging from so broad that they conflate multiple concepts to so narrow that they measure only a few select components (see Table \</w:t>
+      </w:r>
+      <w:proofErr w:type="gramStart"/>
+      <w:r>
+        <w:t>ref{</w:t>
+      </w:r>
+      <w:proofErr w:type="gramEnd"/>
+      <w:r>
+        <w:t xml:space="preserve">review}). </w:t>
       </w:r>
     </w:p>
     <w:p/>
@@ -242,7 +241,15 @@
     <w:p/>
     <w:p>
       <w:r>
-        <w:t xml:space="preserve">Even the handful of scholars who have developed direct and precise measures of stringency (the top of Table 1) tend to fall short because they only focus on a few salient components, rather than attempting to specify a full range of relevant comparisons. This approach can lead to conflicting results if scholars select different policy components as indicators of stringency. For example, @Cashore2004 </w:t>
+        <w:t>Even the handful of scholars who have developed direct and precise measures of stringency (the top of Table \</w:t>
+      </w:r>
+      <w:proofErr w:type="gramStart"/>
+      <w:r>
+        <w:t>ref{</w:t>
+      </w:r>
+      <w:proofErr w:type="gramEnd"/>
+      <w:r>
+        <w:t xml:space="preserve">review}) tend to fall short because they only focus on a few salient components, rather than attempting to specify a full range of relevant comparisons. This approach can lead to conflicting results if scholars select different policy components as indicators of stringency. For example, @Cashore2004 </w:t>
       </w:r>
       <w:proofErr w:type="gramStart"/>
       <w:r>
@@ -312,7 +319,23 @@
     <w:p/>
     <w:p>
       <w:r>
-        <w:t>The first step for scholars who wish to make claims about stringency or direction of change involves three tasks: describing policy content according to policy settings, scope, and prescriptiveness (Table 2). Comparing across programs requires a second step: measuring relative stringency and change on each dimension (see Table 3). First, we elaborate on step one.</w:t>
+        <w:t>The first step for scholars who wish to make claims about stringency or direction of change involves three tasks: describing policy content according to policy settings, scope, and prescriptiveness (Table \</w:t>
+      </w:r>
+      <w:proofErr w:type="gramStart"/>
+      <w:r>
+        <w:t>ref{</w:t>
+      </w:r>
+      <w:proofErr w:type="gramEnd"/>
+      <w:r>
+        <w:t>types-of-stringency}). Comparing across programs requires a second step: measuring relative stringency and change on each dimension (see Table \</w:t>
+      </w:r>
+      <w:proofErr w:type="gramStart"/>
+      <w:r>
+        <w:t>ref{</w:t>
+      </w:r>
+      <w:proofErr w:type="gramEnd"/>
+      <w:r>
+        <w:t>patterns}). First, we elaborate on step one.</w:t>
       </w:r>
     </w:p>
     <w:p/>
@@ -354,7 +377,7 @@
       </w:r>
       <w:proofErr w:type="gramEnd"/>
       <w:r>
-        <w:t xml:space="preserve"> Second, we measure the extent to which each requirement is prescriptive, i.e., has substantive and mandatory features like performance thresholds (see Table 3 adapted from @Cashore2007). Because "prescriptive versus flexible" refers to how each issue is addressed, not the ends of the policy, we can compare prescriptiveness across different substantive requirements. Prescriptiveness is a continuum from discretionary guidelines, which allow maximum flexibility, to procedural requirements that define processes that must be followed but do not prescribe outcomes, to mandatory substantive requirements, which prescribe precise actions, such as quantitative performance thresholds. In contrast to mandatory thresholds, even mandatory requirements to follow local “best management practices” are less prescriptive because these practices may not include substantive requirements. Discretionary practices, processes, or plans are even less prescriptive. On each issue, we code requirements in an absolute sense—as “no prescriptive requirements” or “some prescriptive requirements”—and then, if the latter, in a relative sense—whether they are “more prescriptive” than another regulation or “most prescriptive” (requiring as much as or more than any other regulation). Coding prescriptiveness across issues creates an additional measure of policy scope: how many key issues have “some prescriptive standards.” Coding prescriptiveness across programs creates a measure of the relative level of prescriptive requirements. Additionally, we classify changes as becoming more prescriptive or less prescriptive on each issue, thus capturing the direction of change in prescriptiveness.</w:t>
+        <w:t xml:space="preserve"> Second, we measure the extent to which each requirement is prescriptive, i.e., has substantive and mandatory features like performance thresholds (see Table \ref{prescriptiveness} adapted from @Cashore2007). Because "prescriptive versus flexible" refers to how each issue is addressed, not the ends of the policy, we can compare prescriptiveness across different substantive requirements. Prescriptiveness is a continuum from discretionary guidelines, which allow maximum flexibility, to procedural requirements that define processes that must be followed but do not prescribe outcomes, to mandatory substantive requirements, which prescribe precise actions, such as quantitative performance thresholds. In contrast to mandatory thresholds, even mandatory requirements to follow local “best management practices” are less prescriptive because these practices may not include substantive requirements. Discretionary practices, processes, or plans are even less prescriptive. On each issue, we code requirements in an absolute sense—as “no prescriptive requirements” or “some prescriptive requirements”—and then, if the latter, in a relative sense—whether they are “more prescriptive” than another regulation or “most prescriptive” (requiring as much as or more than any other regulation). Coding prescriptiveness across issues creates an additional measure of policy scope: how many key issues have “some prescriptive standards.” Coding prescriptiveness across programs creates a measure of the relative level of prescriptive requirements. Additionally, we classify changes as becoming more prescriptive or less prescriptive on each issue, thus capturing the direction of change in prescriptiveness.</w:t>
       </w:r>
     </w:p>
     <w:p/>
@@ -406,7 +429,23 @@
     </w:p>
     <w:p>
       <w:r>
-        <w:t>Drawing on @Baumgartner2002 and @Howlett2007, we also note the importance of the direction of change. Assessing patterns of change like punctuation or equilibrium requires measuring change on each dimension because there may be equilibrium on one dimension but punctuation on another. In absolute terms, requirements may be increasing, decreasing, or neither, and, in relative terms, competing regulations may be converging, in equilibrium, or diverging on each dimension over any given period (Table 3). Thus, in aggregate, nine relationships fully capture the possible dynamics for each dimension of change.  All of the theories about regulatory stringency from Table 1 should be able to be expressed in terms of the dimension(s) to which the theory applies, the absolute directions of change they predict, and relative relationships they anticipate.</w:t>
+        <w:t>Drawing on @Baumgartner2002 and @Howlett2007, we also note the importance of the direction of change. Assessing patterns of change like punctuation or equilibrium requires measuring change on each dimension because there may be equilibrium on one dimension but punctuation on another. In absolute terms, requirements may be increasing, decreasing, or neither, and, in relative terms, competing regulations may be converging, in equilibrium, or diverging on each dimension over any given period (Table \</w:t>
+      </w:r>
+      <w:proofErr w:type="gramStart"/>
+      <w:r>
+        <w:t>ref{</w:t>
+      </w:r>
+      <w:proofErr w:type="gramEnd"/>
+      <w:r>
+        <w:t>patterns}). Thus, in aggregate, nine relationships fully capture the possible dynamics for each dimension of change.  All of the theories about regulatory stringency from Table \</w:t>
+      </w:r>
+      <w:proofErr w:type="gramStart"/>
+      <w:r>
+        <w:t>ref{</w:t>
+      </w:r>
+      <w:proofErr w:type="gramEnd"/>
+      <w:r>
+        <w:t>review} should be able to be expressed in terms of the dimension(s) to which the theory applies, the absolute directions of change they predict, and relative relationships they anticipate.</w:t>
       </w:r>
     </w:p>
     <w:p/>
@@ -927,7 +966,15 @@
     <w:p/>
     <w:p>
       <w:r>
-        <w:t>For harvesting near streams, the FSC-US lists specific requirements for water quality, habitat, and other objectives with a focus on restoration. Additionally, most FSC-US regions have numeric minimum riparian buffer zones (Figure 5). In 2015, SFI expanded its definitions of riparian areas but continued to allow more discretion regarding what managers include in plans to protect water resources with no numerical minimums beyond those in state laws and best management practices. While we can only compare other policy settings qualitatively, the FSC-US clearly requires higher levels of performance on many social and ecological issues (Table 4)</w:t>
+        <w:t>For harvesting near streams, the FSC-US lists specific requirements for water quality, habitat, and other objectives with a focus on restoration. Additionally, most FSC-US regions have numeric minimum riparian buffer zones (Figure 5). In 2015, SFI expanded its definitions of riparian areas but continued to allow more discretion regarding what managers include in plans to protect water resources with no numerical minimums beyond those in state laws and best management practices. While we can only compare other policy settings qualitatively, the FSC-US clearly requires higher levels of performance on many social and ecological issues (Table \</w:t>
+      </w:r>
+      <w:proofErr w:type="gramStart"/>
+      <w:r>
+        <w:t>ref{</w:t>
+      </w:r>
+      <w:proofErr w:type="gramEnd"/>
+      <w:r>
+        <w:t>issues}).</w:t>
       </w:r>
     </w:p>
     <w:p/>
@@ -975,195 +1022,205 @@
     <w:p/>
     <w:p>
       <w:r>
+        <w:t>The bulk of the divergence occurred on ecological requirements like protecting habitat, where the FSC-US became more prescriptive while the SFI stayed constant or, in the case of preserving old-growth forests, decreased in prescriptiveness. Regarding protected areas, the FSC-US continued to require that managers preserve representative samples of habitats, but, since 2010, also requires an assessment of the adequacy of permanent protections. SFI’s requirements for protected areas continue to be encompassed mainly by its requirements to protect imperiled species. SFI continues to require plans to identify and protect moderately to highly valuable known populations of imperiled or critically imperiled species (designations G1-G2). In contrast, the FSC-US expanded the scope of species requiring protection in 2010 to include natural heritage species and candidate species (designations G1-G3, S1-S3, N1-N3). The FSC-US added requirements to conduct surveys for any at-risk species potentially present or presume that listed or candidate species are present if the forest is in a species’ range. For old-growth forests, in 2010, the FSC-US added prescriptive requirements to restore a portion of old-growth forests where they would naturally occur, and it continues to demand protection measures that prohibit harvesting in most cases. In 2010, SFI removed a requirement to maintain sufficient old-growth acreage to maintain biodiversity, but in 2015 added a requirement to participate in conservation planning.</w:t>
+      </w:r>
+    </w:p>
+    <w:p/>
+    <w:p>
+      <w:r>
+        <w:t>The FSC-US and SFI's changing requirements to designate and preserve conservation areas exemplify their overall upwardly diverging prescriptiveness, with the SFI adding some prescriptive requirements but the FSC-US adding even more prescriptive requirements. In 2010, the SFI added new requirements to collect data on “Forests of Exceptional Conservation Value” (FECV), which we compare to the FSC’s requirements for “High Conservation Value Forests” (HCVF). Also, in 2010, the FSC-US added language regarding monitoring and adaptive management of HCVFs. While the acronyms and even the additional language appear similar, the FSC-US added more prescriptive requirements requiring certain areas to be designated HCVFs and prescriptive accountability mechanisms for HCVF management. SFI allows more flexibility in FECV management. HCVFs under the FSC-US require significantly more than baseline practices [@Newsom2005], while SFI’s FECV requirements have been criticized as not significantly exceeding legal baselines which already protect threatened and endangered species.</w:t>
+      </w:r>
+    </w:p>
+    <w:p/>
+    <w:p>
+      <w:r>
+        <w:t>*Summary</w:t>
+      </w:r>
+      <w:proofErr w:type="gramStart"/>
+      <w:r>
+        <w:t>:*</w:t>
+      </w:r>
+      <w:proofErr w:type="gramEnd"/>
+      <w:r>
+        <w:t xml:space="preserve"> Overall, each program had distinct areas in which its requirements were more prescriptive. The FSC’s requirements tend to demand that forest operations “resemble natural processes” and “maintain ecosystem function.” This language appears more frequently and forcefully in the 2010 standard concerning issues including clearcutting, riparian management, HCVFs, protected areas, old-growth forests, snags and downed wood, residual trees, genetic diversity, plantations, restoration, natural disturbance, non-timber forest products, soil protection, road building, and management planning. In contrast, the SFI was most prescriptive on issues such as material utilization, research, training, education, and public reporting and consultation.  The eight key issues on which the SFI increased </w:t>
+      </w:r>
+      <w:r>
         <w:lastRenderedPageBreak/>
-        <w:t>The bulk of the divergence occurred on ecological requirements like protecting habitat, where the FSC-US became more prescriptive while the SFI stayed constant or, in the case of preserving old-growth forests, decreased in prescriptiveness. Regarding protected areas, the FSC-US continued to require that managers preserve representative samples of habitats, but, since 2010, also requires an assessment of the adequacy of permanent protections. SFI’s requirements for protected areas continue to be encompassed mainly by its requirements to protect imperiled species. SFI continues to require plans to identify and protect moderately to highly valuable known populations of imperiled or critically imperiled species (designations G1-G2). In contrast, the FSC-US expanded the scope of species requiring protection in 2010 to include natural heritage species and candidate species (designations G1-G3, S1-S3, N1-N3). The FSC-US added requirements to conduct surveys for any at-risk species potentially present or presume that listed or candidate species are present if the forest is in a species’ range. For old-growth forests, in 2010, the FSC-US added prescriptive requirements to restore a portion of old-growth forests where they would naturally occur, and it continues to demand protection measures that prohibit harvesting in most cases. In 2010, SFI removed a requirement to maintain sufficient old-growth acreage to maintain biodiversity, but in 2015 added a requirement to participate in conservation planning.</w:t>
-      </w:r>
-    </w:p>
-    <w:p/>
-    <w:p>
-      <w:r>
-        <w:t>The FSC-US and SFI's changing requirements to designate and preserve conservation areas exemplify their overall upwardly diverging prescriptiveness, with the SFI adding some prescriptive requirements but the FSC-US adding even more prescriptive requirements. In 2010, the SFI added new requirements to collect data on “Forests of Exceptional Conservation Value” (FECV), which we compare to the FSC’s requirements for “High Conservation Value Forests” (HCVF). Also, in 2010, the FSC-US added language regarding monitoring and adaptive management of HCVFs. While the acronyms and even the additional language appear similar, the FSC-US added more prescriptive requirements requiring certain areas to be designated HCVFs and prescriptive accountability mechanisms for HCVF management. SFI allows more flexibility in FECV management. HCVFs under the FSC-US require significantly more than baseline practices [@Newsom2005], while SFI’s FECV requirements have been criticized as not significantly exceeding legal baselines which already protect threatened and endangered species.</w:t>
-      </w:r>
-    </w:p>
-    <w:p/>
-    <w:p>
-      <w:r>
-        <w:t>*Summary</w:t>
-      </w:r>
-      <w:proofErr w:type="gramStart"/>
-      <w:r>
-        <w:t>:*</w:t>
-      </w:r>
-      <w:proofErr w:type="gramEnd"/>
-      <w:r>
-        <w:t xml:space="preserve"> Overall, each program had distinct areas in which its requirements were more prescriptive. The FSC’s requirements tend to demand that forest operations “resemble natural processes” and “maintain ecosystem function.” This language appears more frequently and forcefully in the 2010 standard concerning issues including clearcutting, riparian management, HCVFs, protected areas, old-growth forests, snags and downed wood, residual trees, genetic diversity, plantations, restoration, natural disturbance, non-timber forest products, soil protection, road building, and management planning. In contrast, the SFI was most prescriptive on issues such as material utilization, research, training, education, and public reporting and consultation.  The eight key issues on which the SFI increased prescriptiveness in 2010 also reflect the SFI’s focus on industry capacity and </w:t>
-      </w:r>
+        <w:t xml:space="preserve">prescriptiveness in 2010 also reflect the SFI’s focus on industry capacity and reputation. These included aesthetics, public reporting, education, training, and utilization. </w:t>
+      </w:r>
+    </w:p>
+    <w:p/>
+    <w:p>
+      <w:r>
+        <w:t xml:space="preserve">The 2015 changes to the SFI standard reflect a different tack. In contrast to the previous focus on more "business-friendly" issues related to industry capacity and reputation, the three issues on which the SFI increased prescriptiveness in 2015 reflect social and ecological goals. These include prohibiting the use of certain toxic chemicals, restricting the circumstances under which natural forest can be converted to plantation, and requiring a written policy to recognize and respect indigenous rights. </w:t>
+      </w:r>
+    </w:p>
+    <w:p/>
+    <w:p>
+      <w:r>
+        <w:t># Discussion</w:t>
+      </w:r>
+    </w:p>
+    <w:p>
+      <w:r>
+        <w:t>## Overall comparison</w:t>
+      </w:r>
+    </w:p>
+    <w:p>
+      <w:r>
+        <w:t xml:space="preserve">By distinguishing different types of stringency on a comprehensive set of issues, our framework improves upon blunt measures of “high” or “low” based on generalizations or only a few issues. We now aggregate our issue-specific results to reflect on more general trends: </w:t>
+      </w:r>
+    </w:p>
+    <w:p/>
+    <w:p>
+      <w:r>
+        <w:t xml:space="preserve">Overall our results are consistent with the expectation that activist based programs are likely to increase on more costly types of stringency. On ecological goals, the FSC-US standard was significantly more stringent than the SFI standard on both scope and prescriptiveness dimensions. On social goals, results are more mixed. On scope, the FSC-US standard protects land tenure and requires that local communities benefit from harvesting in ways that were unmatched by SFI’s standard, but the SFI requires contributions for forestry research, which the FSC does not. Numerically, one could say that FSC-US had a broader scope of social benefits (depending on what issues one considers “social”), but the programs do present tradeoffs between conceptions of the public good. On prescriptiveness, the contrast is again </w:t>
+      </w:r>
+      <w:proofErr w:type="gramStart"/>
+      <w:r>
+        <w:t>more stark</w:t>
+      </w:r>
+      <w:proofErr w:type="gramEnd"/>
+      <w:r>
+        <w:t xml:space="preserve">, with the FSC-US standard having significantly more prescriptive requirements on most social issues. On policy settings, the two programs have significant differences. On labor standards and indigenous rights, the FSC-US standard required higher wages and more attention to rights than the SFI standard did. In short, by conventional definitions of what counts as a social issue, by most qualitative comparisons, and certainly in terms of prescriptiveness, the FSC-US standard is more stringent than the SFI standard on social issues. </w:t>
+      </w:r>
+    </w:p>
+    <w:p/>
+    <w:p>
+      <w:r>
+        <w:t xml:space="preserve">On more business-oriented goals such as efficiency (e.g. levels of cut tree utilization), industry capacity (e.g. workforce training and research), and industry reputation (e.g., public education and aesthetics), the conclusions are largely reversed. SFI is slightly broader in scope, requiring contributions to research where FSC does not, is more prescriptive, and requires increasingly demanding performance levels on many business-friendly issues. </w:t>
+      </w:r>
+    </w:p>
+    <w:p/>
+    <w:p>
+      <w:r>
+        <w:t>## Patterns of change</w:t>
+      </w:r>
+    </w:p>
+    <w:p>
       <w:r>
         <w:lastRenderedPageBreak/>
-        <w:t xml:space="preserve">reputation. These included aesthetics, public reporting, education, training, and utilization. </w:t>
-      </w:r>
-    </w:p>
-    <w:p/>
-    <w:p>
-      <w:r>
-        <w:t xml:space="preserve">The 2015 changes to the SFI standard reflect a different tack. In contrast to the previous focus on more "business-friendly" issues related to industry capacity and reputation, the three issues on which the SFI increased prescriptiveness in 2015 reflect social and ecological goals. These include prohibiting the use of certain toxic chemicals, restricting the circumstances under which natural forest can be converted to plantation, and requiring a written policy to recognize and respect indigenous rights. </w:t>
-      </w:r>
-    </w:p>
-    <w:p/>
-    <w:p>
-      <w:r>
-        <w:t># Discussion</w:t>
-      </w:r>
-    </w:p>
-    <w:p>
-      <w:r>
-        <w:t>## Overall comparison</w:t>
-      </w:r>
-    </w:p>
-    <w:p>
-      <w:r>
-        <w:t xml:space="preserve">By distinguishing different types of stringency on a comprehensive set of issues, our framework improves upon blunt measures of “high” or “low” based on generalizations or only a few issues. We now aggregate our issue-specific results to reflect on more general trends: </w:t>
-      </w:r>
-    </w:p>
-    <w:p/>
-    <w:p>
-      <w:r>
-        <w:t xml:space="preserve">Overall our results are consistent with the expectation that activist based programs are likely to increase on more costly types of stringency. On ecological goals, the FSC-US standard was significantly more stringent than the SFI standard on both scope and prescriptiveness dimensions. On social goals, results are more mixed. On scope, the FSC-US standard protects land tenure and requires that local communities benefit from harvesting in ways that were unmatched by SFI’s standard, but the SFI requires contributions for forestry research, which the FSC does not. Numerically, one could say that FSC-US had a broader scope of social benefits (depending on what issues one considers “social”), but the programs do present tradeoffs between conceptions of the public good. On prescriptiveness, the contrast is again </w:t>
-      </w:r>
-      <w:proofErr w:type="gramStart"/>
-      <w:r>
-        <w:t>more stark</w:t>
-      </w:r>
-      <w:proofErr w:type="gramEnd"/>
-      <w:r>
-        <w:t xml:space="preserve">, with the FSC-US standard having significantly more prescriptive requirements on most social issues. On policy settings, the two programs have significant differences. On labor standards and indigenous rights, the FSC-US standard required higher wages and more attention to rights than the SFI standard did. In short, by conventional definitions of what counts as a social issue, by most qualitative comparisons, and certainly in terms of prescriptiveness, the FSC-US standard is more stringent than the SFI standard on social issues. </w:t>
-      </w:r>
-    </w:p>
-    <w:p/>
-    <w:p>
-      <w:r>
-        <w:t xml:space="preserve">On more business-oriented goals such as efficiency (e.g. levels of cut tree utilization), industry capacity (e.g. workforce training and research), and industry reputation (e.g., public education and aesthetics), the conclusions are largely reversed. SFI is slightly broader in scope, requiring contributions to research where FSC does not, is more prescriptive, and requires increasingly demanding performance levels on many business-friendly issues. </w:t>
-      </w:r>
-    </w:p>
-    <w:p/>
-    <w:p>
-      <w:r>
-        <w:t>## Patterns of change</w:t>
-      </w:r>
-    </w:p>
-    <w:p>
-      <w:r>
-        <w:t xml:space="preserve">Upward divergence was the dominant pattern of change. In most years, neither program changed on any issue (the center cell in Table 3, “equilibrium”). Most </w:t>
-      </w:r>
+        <w:t>Upward divergence was the dominant pattern of change. In most years, neither program changed on any issue (the center cell in Table \</w:t>
+      </w:r>
+      <w:proofErr w:type="gramStart"/>
+      <w:r>
+        <w:t>ref{</w:t>
+      </w:r>
+      <w:proofErr w:type="gramEnd"/>
+      <w:r>
+        <w:t>patterns}, “equilibrium”). Most changes for both programs occurred in 2010 where the overall pattern was divergence (also called differentiation), rather than convergence or stability. The vast majority of changes (twenty-one of twenty-seven issues changed) fit a pattern where one program increased prescriptiveness while the other did not (or in one case, did increase to a lesser degree) and the program that increased stringency already had the more prescriptive requirements. On eighteen issues, the other program stayed the same, leading to upward divergence. On three issues, the less prescriptive program decreased prescriptiveness, leading to opposing divergence (see Table \</w:t>
+      </w:r>
+      <w:proofErr w:type="gramStart"/>
+      <w:r>
+        <w:t>ref{</w:t>
+      </w:r>
+      <w:proofErr w:type="gramEnd"/>
+      <w:r>
+        <w:t xml:space="preserve">patterns-2010-2015}). </w:t>
+      </w:r>
+    </w:p>
+    <w:p/>
+    <w:p>
+      <w:r>
+        <w:t>For all sixteen issues on which only the FSC-US added requirements, it already had the more prescriptive requirements, and almost all of these additions address ecological problems. Similarly, for three out of the four issues on which only the SFI added requirements, the SFI already had more prescriptive requirements. Qualitatively, these three issues—maximizing the utilization of cut trees, public education, and worker training—reflect concerns for the efficiency, reputation, and capacity of the forest products industry. Educating the public about forestry practices and products and training workers may not exclusively benefit individual firms. Because of the broad adoption of SFI standards, such requirements may provide collective benefits for the sector, in the form of a positive public image and skilled workforce.</w:t>
+      </w:r>
+    </w:p>
+    <w:p/>
+    <w:p>
+      <w:r>
+        <w:t>\</w:t>
+      </w:r>
+      <w:proofErr w:type="gramStart"/>
+      <w:r>
+        <w:t>input</w:t>
+      </w:r>
+      <w:proofErr w:type="gramEnd"/>
+      <w:r>
+        <w:t>{tables/patterns-2010-2015}</w:t>
+      </w:r>
+    </w:p>
+    <w:p/>
+    <w:p>
+      <w:r>
+        <w:t xml:space="preserve">Convergence and parallel change were rare. An upward parallel change occurred on only three issues in 2010: forest management planning, controlling carbon emissions, and reporting and consultation, where both programs added requirements. We classify the addition of protections for riparian zones by both SFI and FSC-US as another case of upward divergence rather than upward parallel change because the requirements for riparian protection added by the FSC-US are more prescriptive than those added by the SFI. Upward convergence only occurred where FSC-US added requirements on the issue of “continual improvement” of harvesting </w:t>
+      </w:r>
+      <w:proofErr w:type="gramStart"/>
+      <w:r>
+        <w:t>operations,</w:t>
+      </w:r>
+      <w:proofErr w:type="gramEnd"/>
+      <w:r>
+        <w:t xml:space="preserve"> an issue usually associated more with the SFI. This outcome is interesting because scholars generally predict that less stringent private regulations will converge toward “benchmark” standards like FSC’s [@Overdevest2005; @Overdevest2010]. Instead, we find the FSC-US ratcheting up prescriptiveness on an issue where its industry-backed competitor had more stringent requirements. Indeed, most studies overlook the possibility that industry-backed standards like the SFI may be more stringent on some issues and thus fail to theorize about dynamics that could cause this. We see downward convergence only on the issues of "community benefits" and "tenure rights," where the more prescriptive FSC-US removed requirements, thus moving closer to SFI. No issues exhibited downward parallel or downward diverging trajectories. </w:t>
+      </w:r>
+    </w:p>
+    <w:p/>
+    <w:p>
       <w:r>
         <w:lastRenderedPageBreak/>
-        <w:t xml:space="preserve">changes for both programs occurred in 2010 where the overall pattern was divergence (also called differentiation), rather than convergence or stability. The vast majority of changes (twenty-one of twenty-seven issues changed) fit a pattern where one program increased prescriptiveness while the other did not (or in one case, did increase to a lesser degree) and the program that increased stringency already had the more prescriptive requirements. On eighteen issues, the other program stayed the same, leading to upward divergence. On three issues, the less prescriptive program decreased prescriptiveness, leading to opposing divergence (see Table 5). </w:t>
-      </w:r>
-    </w:p>
-    <w:p/>
-    <w:p>
-      <w:r>
-        <w:t>For all sixteen issues on which only the FSC-US added requirements, it already had the more prescriptive requirements, and almost all of these additions address ecological problems. Similarly, for three out of the four issues on which only the SFI added requirements, the SFI already had more prescriptive requirements. Qualitatively, these three issues—maximizing the utilization of cut trees, public education, and worker training—reflect concerns for the efficiency, reputation, and capacity of the forest products industry. Educating the public about forestry practices and products and training workers may not exclusively benefit individual firms. Because of the broad adoption of SFI standards, such requirements may provide collective benefits for the sector, in the form of a positive public image and skilled workforce.</w:t>
-      </w:r>
-    </w:p>
-    <w:p/>
-    <w:p>
-      <w:r>
-        <w:t>\</w:t>
-      </w:r>
-      <w:proofErr w:type="gramStart"/>
-      <w:r>
-        <w:t>input</w:t>
-      </w:r>
-      <w:proofErr w:type="gramEnd"/>
-      <w:r>
-        <w:t>{tables/patterns-2010-2015}</w:t>
-      </w:r>
-    </w:p>
-    <w:p/>
-    <w:p>
-      <w:r>
-        <w:t xml:space="preserve">Convergence and parallel change were rare. An upward parallel change occurred on only three issues in 2010: forest management planning, controlling carbon emissions, and reporting and consultation, where both programs added requirements. We classify the addition of protections for riparian zones by both SFI and FSC-US as another case of upward divergence rather than upward parallel change because the requirements for riparian protection added by the FSC-US are more prescriptive than those added by the SFI. Upward convergence only occurred where FSC-US added requirements on the issue of “continual improvement” of harvesting </w:t>
-      </w:r>
-      <w:proofErr w:type="gramStart"/>
-      <w:r>
-        <w:t>operations,</w:t>
-      </w:r>
-      <w:proofErr w:type="gramEnd"/>
-      <w:r>
-        <w:t xml:space="preserve"> an issue usually associated more with the SFI. This outcome is interesting because scholars generally predict that less stringent private regulations will converge toward “benchmark” standards like FSC’s [@Overdevest2005; @Overdevest2010]. Instead, we find the FSC-US ratcheting up prescriptiveness on an issue where its industry-backed competitor had more stringent requirements. Indeed, most studies overlook the possibility that industry-backed standards like the SFI may be more stringent on some issues and thus fail to theorize about dynamics that could cause this. We see downward convergence only on the issues of "community benefits" and "tenure rights," where the more prescriptive FSC-US removed requirements, thus moving closer to SFI. No issues exhibited downward parallel or downward diverging trajectories. </w:t>
-      </w:r>
-    </w:p>
-    <w:p/>
-    <w:p>
-      <w:r>
-        <w:t xml:space="preserve">Since the significant revisions of both programs in 2010, only SFI has updated its national-level requirements, mostly in 2015. In contrast to the 2010 changes, the </w:t>
-      </w:r>
+        <w:t xml:space="preserve">Since the significant revisions of both programs in 2010, only SFI has updated its national-level requirements, mostly in 2015. In contrast to the 2010 changes, the pattern in 2015 is a moderate upward convergence. SFI increased prescriptiveness on three issues where it did not already have the most prescriptive requirements. While a smaller scale of change than 2010, this upward convergence is notable because it focuses on regulating toxic chemicals, plantations, and harvesting on tribal lands, which likely have net costs rather than benefits for the industry. </w:t>
+      </w:r>
+    </w:p>
+    <w:p/>
+    <w:p>
+      <w:r>
+        <w:t>Overall, the dominant pattern of change from 2008 to 2016 is upwardly diverging prescriptiveness and no change in scopes. Qualitatively, the upward diverging trend results from the activist-backed FSC increasing prescriptiveness on ecological protection and the industry-backed SFI on issues that provide net benefits to the forestry sector. These results in hand, we can compare them to the hypotheses presented in section 2.3.</w:t>
+      </w:r>
+    </w:p>
+    <w:p/>
+    <w:p>
+      <w:r>
+        <w:t>## Implications for theory</w:t>
+      </w:r>
+    </w:p>
+    <w:p>
+      <w:r>
+        <w:t xml:space="preserve">Applying our framework to the case of forestry certification reveals how one could reach different conclusions by looking at different dimensions of change. If focusing only on program scope, one would find little support for any theory predicting change—either convergence or divergence. If focusing just on prescriptiveness on ecological issues, one would find divergence, with the activist-backed FSC-US becoming more prescriptive at a faster rate than the industry-backed SFI. But if focusing only on prescriptiveness of issues of industry capacity and reputation, one would find the opposite, with the SFI becoming more prescriptive at a faster rate than the FSC-US. </w:t>
+      </w:r>
+    </w:p>
+    <w:p/>
+    <w:p>
+      <w:r>
+        <w:t>Anticipating such possibilities (indeed the literature is rife with such seemingly contradictory results), we restated several leading hypotheses in ways that distinguish scope and prescriptiveness in section 2.3  (Example Hypotheses 1.1 and 1.2) and distinguish costly and business-friendly issues— (Example Hypotheses 2.1 and 2.2). While fully testing any causal explanations of policy change is beyond the scope of this paper (our focus is measuring the dependent variable), we can reflect on whether our measurements are consistent with these restated hypotheses.</w:t>
+      </w:r>
+    </w:p>
+    <w:p/>
+    <w:p>
+      <w:r>
+        <w:t xml:space="preserve">Assuming that changes in scope are less costly than changes in prescriptiveness, our findings are somewhat consistent with Example Hypothesis 1.1. Across social, ecological, and business issues, the activist-backed program and industry-backed program slightly converged on scope and clearly did not converge on prescriptiveness. If “talk is cheap,” but prescriptive requirements are costly, it makes sense that an industry-backed program would add language similar to that of an activist-driven standard without adopting costly mandatory performance thresholds. We found such a pattern on many issues. This result suggests that studies aiming to test theories rooted in the cost of compliance must distinguish measurements of their dependent variable based on the dimensions of scope or prescriptiveness. </w:t>
+      </w:r>
+    </w:p>
+    <w:p/>
+    <w:p>
       <w:r>
         <w:lastRenderedPageBreak/>
-        <w:t xml:space="preserve">pattern in 2015 is a moderate upward convergence. SFI increased prescriptiveness on three issues where it did not already have the most prescriptive requirements. While a smaller scale of change than 2010, this upward convergence is notable because it focuses on regulating toxic chemicals, plantations, and harvesting on tribal lands, which likely have net costs rather than benefits for the industry. </w:t>
-      </w:r>
-    </w:p>
-    <w:p/>
-    <w:p>
-      <w:r>
-        <w:t>Overall, the dominant pattern of change from 2008 to 2016 is upwardly diverging prescriptiveness and no change in scopes. Qualitatively, the upward diverging trend results from the activist-backed FSC increasing prescriptiveness on ecological protection and the industry-backed SFI on issues that provide net benefits to the forestry sector. These results in hand, we can compare them to the hypotheses presented in section 2.3.</w:t>
-      </w:r>
-    </w:p>
-    <w:p/>
-    <w:p>
-      <w:r>
-        <w:t>## Implications for theory</w:t>
-      </w:r>
-    </w:p>
-    <w:p>
-      <w:r>
-        <w:t xml:space="preserve">Applying our framework to the case of forestry certification reveals how one could reach different conclusions by looking at different dimensions of change. If focusing only on program scope, one would find little support for any theory predicting change—either convergence or divergence. If focusing just on prescriptiveness on ecological issues, one would find divergence, with the activist-backed FSC-US becoming more prescriptive at a faster rate than the industry-backed SFI. But if focusing only on prescriptiveness of issues of industry capacity and reputation, one would find the opposite, with the SFI becoming more prescriptive at a faster rate than the FSC-US. </w:t>
-      </w:r>
-    </w:p>
-    <w:p/>
-    <w:p>
-      <w:r>
-        <w:t>Anticipating such possibilities (indeed the literature is rife with such seemingly contradictory results), we restated several leading hypotheses in ways that distinguish scope and prescriptiveness in section 2.3  (Example Hypotheses 1.1 and 1.2) and distinguish costly and business-friendly issues— (Example Hypotheses 2.1 and 2.2). While fully testing any causal explanations of policy change is beyond the scope of this paper (our focus is measuring the dependent variable), we can reflect on whether our measurements are consistent with these restated hypotheses.</w:t>
-      </w:r>
-    </w:p>
-    <w:p/>
-    <w:p>
-      <w:r>
-        <w:t xml:space="preserve">Assuming that changes in scope are less costly than changes in prescriptiveness, our findings are somewhat consistent with Example Hypothesis 1.1. Across social, ecological, and business issues, the activist-backed program and industry-backed program slightly converged on scope and clearly did not converge on prescriptiveness. If “talk is cheap,” but prescriptive requirements are costly, it makes sense that an industry-backed program would add language similar to that of an activist-driven standard without adopting costly mandatory performance thresholds. We found such a pattern on many issues. This result suggests that studies aiming to test theories rooted in the cost of compliance must distinguish measurements of their dependent variable based on the dimensions of scope or prescriptiveness. </w:t>
-      </w:r>
-    </w:p>
-    <w:p/>
-    <w:p>
-      <w:r>
-        <w:t xml:space="preserve">Our findings are also somewhat consistent with Hypothesis 1.2, again more clearly for prescriptiveness than for the scope of issues addressed. We observe overall </w:t>
+        <w:t xml:space="preserve">Our findings are also somewhat consistent with Hypothesis 1.2, again more clearly for prescriptiveness than for the scope of issues addressed. We observe overall divergence on prescriptiveness, most clearly on ecological issues. As neither program changed significantly in the scope of issues addressed, we cannot tell whether changes in scope are more likely to be matched by competing programs. Both programs did add requirements regulating carbon emissions in 2010, but it is unclear if this change in scope is one program reacting to the other or both programs responding to a third causal factor.  </w:t>
+      </w:r>
+    </w:p>
+    <w:p/>
+    <w:p>
+      <w:r>
+        <w:t>Our findings most clearly align with hypotheses 2.1 and 2.2. The activist-backed FSC-US has a slightly more comprehensive scope and much more prescriptive requirements on activist-driven issues, while the industry-backed SFI standard has a more comprehensive scope and more prescriptive requirements on issues more related to industry collective action problems. Additional research should further test these and other hypotheses, using similarly precise and comprehensive measures of regulatory stringency.</w:t>
+      </w:r>
+    </w:p>
+    <w:p/>
+    <w:p>
+      <w:r>
+        <w:t>## Industry-backed certification programs as a form of collective action</w:t>
+      </w:r>
+    </w:p>
+    <w:p>
+      <w:r>
+        <w:t>Our finding that the SFI was more prescriptive and continued to become more prescriptive than the FSC-US on certain issues highlights how industry-backed certification programs can serve their industry in two ways. First, they provide individual firms with a service—market signals of "social responsibility" that require a credible third party. These signals would be more expensive to send by complying with an activist-backed regulation. Second, they provide a mechanism for the industry to improve its collective reputation and capacity by coordinating contributions to collective goods, a common function of industry associations. While change on costly issues likely driven by competition among standards, on business-friendly issues, activist pressure is not necessary. Indeed, firms often collaborate on the latter type of issues (e.g., industry standards, reputation, and capacity) through trade associations without pressure from activists.</w:t>
+      </w:r>
+    </w:p>
+    <w:p/>
+    <w:p>
+      <w:r>
+        <w:t xml:space="preserve">Regarding the first, @Cashore2004 point out that industry-backed alternatives aim to save firms money by offering a label that sends a “green” or “socially responsible” signal in the market without some of the more costly demands of activist-backed programs. Credible signals are often based, in part, on perceived stringency, but because perceived and actual stringency may differ, industry-backed programs can send “credible” signals while maintaining lower compliance costs. Labels like SFI are not necessarily “meaningless” or pure “greenwashing”—indeed a certain level of stringency is often required to maintain legitimacy—but exceeding this “floor” imposes costs on firms. On many issues, industry-backed programs may succeed in creating the necessary impression of equivalence to the stringency of activist-backed standards with substantially less prescriptive requirements. For example, the SFI requirements for “Forests of Exceptional Conservation Value” (FECV) are much less prescriptive than the FSC-US requirements for “High Conservation Value Forests” (HCVF), despite the similar name. By supporting alternative programs, firms collectively create institutions that help them maximize the impression of </w:t>
       </w:r>
       <w:r>
         <w:lastRenderedPageBreak/>
-        <w:t xml:space="preserve">divergence on prescriptiveness, most clearly on ecological issues. As neither program changed significantly in the scope of issues addressed, we cannot tell whether changes in scope are more likely to be matched by competing programs. Both programs did add requirements regulating carbon emissions in 2010, but it is unclear if this change in scope is one program reacting to the other or both programs responding to a third causal factor.  </w:t>
-      </w:r>
-    </w:p>
-    <w:p/>
-    <w:p>
-      <w:r>
-        <w:t>Our findings most clearly align with hypotheses 2.1 and 2.2. The activist-backed FSC-US has a slightly more comprehensive scope and much more prescriptive requirements on activist-driven issues, while the industry-backed SFI standard has a more comprehensive scope and more prescriptive requirements on issues more related to industry collective action problems. Additional research should further test these and other hypotheses, using similarly precise and comprehensive measures of regulatory stringency.</w:t>
-      </w:r>
-    </w:p>
-    <w:p/>
-    <w:p>
-      <w:r>
-        <w:t>## Industry-backed certification programs as a form of collective action</w:t>
-      </w:r>
-    </w:p>
-    <w:p>
-      <w:r>
-        <w:t>Our finding that the SFI was more prescriptive and continued to become more prescriptive than the FSC-US on certain issues highlights how industry-backed certification programs can serve their industry in two ways. First, they provide individual firms with a service—market signals of "social responsibility" that require a credible third party. These signals would be more expensive to send by complying with an activist-backed regulation. Second, they provide a mechanism for the industry to improve its collective reputation and capacity by coordinating contributions to collective goods, a common function of industry associations. While change on costly issues likely driven by competition among standards, on business-friendly issues, activist pressure is not necessary. Indeed, firms often collaborate on the latter type of issues (e.g., industry standards, reputation, and capacity) through trade associations without pressure from activists.</w:t>
-      </w:r>
-    </w:p>
-    <w:p/>
-    <w:p>
-      <w:r>
-        <w:t xml:space="preserve">Regarding the first, @Cashore2004 point out that industry-backed alternatives aim to save firms money by offering a label that sends a “green” or “socially responsible” signal in the market without some of the more costly demands of activist-backed programs. Credible signals are often based, in part, on perceived stringency, but because perceived and actual stringency may differ, industry-backed programs can send “credible” signals while maintaining lower compliance costs. Labels like SFI are not necessarily “meaningless” or pure “greenwashing”—indeed a certain level of stringency is often required to maintain legitimacy—but exceeding this “floor” imposes costs on firms. On many issues, industry-backed programs may succeed in creating the necessary impression of equivalence to the stringency of activist-backed standards with substantially less prescriptive requirements. For example, the SFI requirements for “Forests of Exceptional Conservation Value” (FECV) are much less prescriptive than the FSC-US requirements for “High Conservation Value Forests” (HCVF), despite the similar name. By supporting alternative programs, firms collectively create institutions that help them maximize the impression of stringency while minimizing the costs of doing so. This dynamic describes most key issues in our study.  </w:t>
+        <w:t xml:space="preserve">stringency while minimizing the costs of doing so. This dynamic describes most key issues in our study.  </w:t>
       </w:r>
     </w:p>
     <w:p/>
@@ -1200,11 +1257,11 @@
     <w:p/>
     <w:p>
       <w:r>
-        <w:t xml:space="preserve">Through the case of forestry standards in the U.S., we show what can be gained by careful measurement of policy change across a comprehensive scope of issues in a specific domain. Our results show different patterns depending on whether one looks at policy scope, prescriptiveness or specific policy settings. Careful measurement uncovered trends that previous scholarship has missed and which contradict the predictions of several dominant theories. It also reveals that apparent empirical debates in the literature are the result of research design choices. Some scholars chose a few key issues and found convergence. Others looked broadly and did not see it. We have looked both precisely and broadly and found both conclusions are correct. Activist-backed and industry-backed programs converged in policy scope on a few issues, but their scopes have seen little change. Furthermore, we found these programs to have diverged overall on prescriptiveness, because, while both standards “ratcheted up,” they did so at </w:t>
+        <w:t xml:space="preserve">Through the case of forestry standards in the U.S., we show what can be gained by careful measurement of policy change across a comprehensive scope of issues in a specific domain. Our results show different patterns depending on whether one looks at policy scope, prescriptiveness or specific policy settings. Careful measurement uncovered trends that previous scholarship has missed and which contradict the predictions of several dominant theories. It also reveals that apparent empirical debates in the literature are the result of research design choices. Some scholars chose a few key issues and found convergence. Others looked broadly and did not see it. We have looked both precisely and broadly and found both conclusions are correct. Activist-backed and industry-backed programs converged in policy scope on a few issues, but their scopes have seen little change. </w:t>
       </w:r>
       <w:r>
         <w:lastRenderedPageBreak/>
-        <w:t xml:space="preserve">different rates and on different policy issues. We hope that this deep dive into defining policy change in one domain not only enables scholarship on the causes of public and private regulation in forestry but that it also offers a model for similar research in other policy domains. </w:t>
+        <w:t xml:space="preserve">Furthermore, we found these programs to have diverged overall on prescriptiveness, because, while both standards “ratcheted up,” they did so at different rates and on different policy issues. We hope that this deep dive into defining policy change in one domain not only enables scholarship on the causes of public and private regulation in forestry but that it also offers a model for similar research in other policy domains. </w:t>
       </w:r>
     </w:p>
     <w:p/>

</xml_diff>

<commit_message>
response to shaan's comments
</commit_message>
<xml_diff>
--- a/certification.docx
+++ b/certification.docx
@@ -3,7 +3,6 @@
 <w:document xmlns:wpc="http://schemas.microsoft.com/office/word/2010/wordprocessingCanvas" xmlns:cx="http://schemas.microsoft.com/office/drawing/2014/chartex" xmlns:cx1="http://schemas.microsoft.com/office/drawing/2015/9/8/chartex" xmlns:cx2="http://schemas.microsoft.com/office/drawing/2015/10/21/chartex" xmlns:cx3="http://schemas.microsoft.com/office/drawing/2016/5/9/chartex" xmlns:cx4="http://schemas.microsoft.com/office/drawing/2016/5/10/chartex" xmlns:cx5="http://schemas.microsoft.com/office/drawing/2016/5/11/chartex" xmlns:cx6="http://schemas.microsoft.com/office/drawing/2016/5/12/chartex" xmlns:cx7="http://schemas.microsoft.com/office/drawing/2016/5/13/chartex" xmlns:cx8="http://schemas.microsoft.com/office/drawing/2016/5/14/chartex" xmlns:mc="http://schemas.openxmlformats.org/markup-compatibility/2006" xmlns:aink="http://schemas.microsoft.com/office/drawing/2016/ink" xmlns:am3d="http://schemas.microsoft.com/office/drawing/2017/model3d" xmlns:o="urn:schemas-microsoft-com:office:office" xmlns:r="http://schemas.openxmlformats.org/officeDocument/2006/relationships" xmlns:m="http://schemas.openxmlformats.org/officeDocument/2006/math" xmlns:v="urn:schemas-microsoft-com:vml" xmlns:wp14="http://schemas.microsoft.com/office/word/2010/wordprocessingDrawing" xmlns:wp="http://schemas.openxmlformats.org/drawingml/2006/wordprocessingDrawing" xmlns:w10="urn:schemas-microsoft-com:office:word" xmlns:w="http://schemas.openxmlformats.org/wordprocessingml/2006/main" xmlns:w14="http://schemas.microsoft.com/office/word/2010/wordml" xmlns:w15="http://schemas.microsoft.com/office/word/2012/wordml" xmlns:w16cid="http://schemas.microsoft.com/office/word/2016/wordml/cid" xmlns:w16se="http://schemas.microsoft.com/office/word/2015/wordml/symex" xmlns:wpg="http://schemas.microsoft.com/office/word/2010/wordprocessingGroup" xmlns:wpi="http://schemas.microsoft.com/office/word/2010/wordprocessingInk" xmlns:wne="http://schemas.microsoft.com/office/word/2006/wordml" xmlns:wps="http://schemas.microsoft.com/office/word/2010/wordprocessingShape" mc:Ignorable="w14 w15 w16se w16cid wp14">
   <w:body>
     <w:p>
-      <w:bookmarkStart w:id="0" w:name="_GoBack"/>
       <w:r>
         <w:t>abstract: "Due to inconsistent concepts of regulatory stringency, scholars offer conflicting accounts about whether competing private governance initiatives “race to the bottom,” “ratchet up,” “converge,” or “diverge.” To remedy this, we offer a framework for more systematic comparisons across programs and over time. We distinguish three often-conflated measures of stringency: regulatory scope, prescriptiveness, and performance levels. Applying this framework, we compare competing U.S. forestry certification programs, one founded by environmental activists and their allies, the other by the national industry association. We find “upwardly divergent” policy prescriptiveness over time, with the activist-backed program adding requirements that impose costs on firms and the industry-backed program adding requirements more likely to benefit firms. These results are consistent with the hypothesis that industry-backed programs emphasize less costly types of stringency than activist-backed programs. They also reveal patterns of change that previous scholarship failed to anticipate, illustrating how disentangling types of stringency can improve theory building and testing."</w:t>
       </w:r>
@@ -22,8 +21,13 @@
     <w:p/>
     <w:p>
       <w:r>
-        <w:t>\newpage</w:t>
-      </w:r>
+        <w:t>\</w:t>
+      </w:r>
+      <w:proofErr w:type="spellStart"/>
+      <w:r>
+        <w:t>newpage</w:t>
+      </w:r>
+      <w:proofErr w:type="spellEnd"/>
     </w:p>
     <w:p/>
     <w:p>
@@ -33,21 +37,445 @@
     </w:p>
     <w:p>
       <w:r>
-        <w:t xml:space="preserve">Private governance initiatives, such as product certification programs, have targeted farm and factory working conditions, greenhouse gas emissions, and fishery, mining, and forest management [@Auld2014; @Bartley2003; @Bozzi2012; @Hudson2003; @VanderVen2015; @Vince2017]. Many of these programs were founded by activists who were dissatisfied with public regulations. Activists use tactics such as boycotts as “sticks” and brand-boosting praise as “carrots” to pressure companies to comply with certification programs that often exceed the requirements of public laws [@Cashore2002]. When companies agree to add certification requirements to their purchasing policies and contracts, those certification programs gain power to regulate how commodities are produced. Industry groups often resist these efforts at private (i.e. non-state) regulation, in some cases launching competing certification programs to offer more “business-friendly” alternatives. </w:t>
-      </w:r>
-    </w:p>
-    <w:p/>
-    <w:p>
-      <w:r>
-        <w:t>Public debates among supporters of activist-backed programs and industry-backed alternatives often center on the relative stringency of each program’s regulatory requirements. Assertions about the levels of stringency are part of a legitimation process through which competing systems achieve, maintain, or lose, policymaking authority [@Bartley2007; @Bodansky1999; @Cashore2002]. The stringency of program requirements is often central to both positive and negative evaluations of legitimacy among those they aim to empower and those they seek to regulate.^[ @Cashore2004 found that while environmental groups evaluated the FSC as legitimate for developing wide-ranging and prescriptive standards, private forest owners found the same regulatory approach to be “illegitimate.”]</w:t>
-      </w:r>
-    </w:p>
-    <w:p/>
-    <w:p>
+        <w:t xml:space="preserve">Private governance initiatives, such as product certification programs, have targeted farm and factory working conditions, greenhouse gas emissions, and fishery, mining, and forest management [@Auld2014; @Bartley2003; @Bozzi2012; @Hudson2003; @VanderVen2015; @Vince2017]. Many of these programs were founded by activists who were dissatisfied with public regulations. Activists use tactics such as boycotts as “sticks” and brand-boosting praise as “carrots” to pressure companies to comply with certification programs that often exceed the requirements of public laws [@Cashore2002]. When companies agree to add certification requirements to their purchasing policies and contracts, those certification programs gain </w:t>
+      </w:r>
+      <w:ins w:id="0" w:author="Devin Judge-Lord" w:date="2019-10-18T09:25:00Z">
+        <w:r>
+          <w:t xml:space="preserve">the </w:t>
+        </w:r>
+      </w:ins>
+      <w:r>
+        <w:t xml:space="preserve">power to regulate how commodities are produced. Industry groups often resist these efforts at private (i.e. non-state) regulation, in some cases launching competing certification programs to offer more “business-friendly” alternatives. </w:t>
+      </w:r>
+    </w:p>
+    <w:p/>
+    <w:p>
+      <w:pPr>
+        <w:rPr>
+          <w:del w:id="1" w:author="Devin Judge-Lord" w:date="2019-10-18T09:32:00Z"/>
+          <w:moveTo w:id="2" w:author="Devin Judge-Lord" w:date="2019-10-18T09:32:00Z"/>
+        </w:rPr>
+        <w:pPrChange w:id="3" w:author="Devin Judge-Lord" w:date="2019-10-18T09:38:00Z">
+          <w:pPr/>
+        </w:pPrChange>
+      </w:pPr>
+      <w:r>
+        <w:t>Public debates among supporters of activist-backed programs and industry-backed alternatives often center on the relative stringency of each program’s regulatory requirements.</w:t>
+      </w:r>
+      <w:ins w:id="4" w:author="Devin Judge-Lord" w:date="2019-10-18T09:34:00Z">
+        <w:r>
+          <w:t xml:space="preserve"> The perceived </w:t>
+        </w:r>
+      </w:ins>
+      <w:moveToRangeStart w:id="5" w:author="Devin Judge-Lord" w:date="2019-10-18T09:32:00Z" w:name="move22283581"/>
+      <w:moveTo w:id="6" w:author="Devin Judge-Lord" w:date="2019-10-18T09:32:00Z">
+        <w:del w:id="7" w:author="Devin Judge-Lord" w:date="2019-10-18T09:33:00Z">
+          <w:r>
+            <w:delText xml:space="preserve">The </w:delText>
+          </w:r>
+        </w:del>
+        <w:r>
+          <w:t xml:space="preserve">stringency of </w:t>
+        </w:r>
+      </w:moveTo>
+      <w:ins w:id="8" w:author="Devin Judge-Lord" w:date="2019-10-18T09:34:00Z">
+        <w:r>
+          <w:t xml:space="preserve">a </w:t>
+        </w:r>
+      </w:ins>
+      <w:moveTo w:id="9" w:author="Devin Judge-Lord" w:date="2019-10-18T09:32:00Z">
+        <w:r>
+          <w:t>program</w:t>
+        </w:r>
+      </w:moveTo>
+      <w:ins w:id="10" w:author="Devin Judge-Lord" w:date="2019-10-18T09:34:00Z">
+        <w:r>
+          <w:t>’s</w:t>
+        </w:r>
+      </w:ins>
+      <w:moveTo w:id="11" w:author="Devin Judge-Lord" w:date="2019-10-18T09:32:00Z">
+        <w:r>
+          <w:t xml:space="preserve"> requirements is often central to both positive and negative evaluations of legitimacy among </w:t>
+        </w:r>
+      </w:moveTo>
+      <w:ins w:id="12" w:author="Devin Judge-Lord" w:date="2019-10-18T09:44:00Z">
+        <w:r>
+          <w:t xml:space="preserve">stakeholders, both </w:t>
+        </w:r>
+      </w:ins>
+      <w:moveTo w:id="13" w:author="Devin Judge-Lord" w:date="2019-10-18T09:32:00Z">
+        <w:r>
+          <w:t xml:space="preserve">those </w:t>
+        </w:r>
+        <w:del w:id="14" w:author="Devin Judge-Lord" w:date="2019-10-18T09:44:00Z">
+          <w:r>
+            <w:delText>they</w:delText>
+          </w:r>
+        </w:del>
+      </w:moveTo>
+      <w:ins w:id="15" w:author="Devin Judge-Lord" w:date="2019-10-18T09:44:00Z">
+        <w:r>
+          <w:t>a program</w:t>
+        </w:r>
+      </w:ins>
+      <w:moveTo w:id="16" w:author="Devin Judge-Lord" w:date="2019-10-18T09:32:00Z">
+        <w:r>
+          <w:t xml:space="preserve"> aim</w:t>
+        </w:r>
+      </w:moveTo>
+      <w:ins w:id="17" w:author="Devin Judge-Lord" w:date="2019-10-18T09:44:00Z">
+        <w:r>
+          <w:t>s</w:t>
+        </w:r>
+      </w:ins>
+      <w:moveTo w:id="18" w:author="Devin Judge-Lord" w:date="2019-10-18T09:32:00Z">
+        <w:r>
+          <w:t xml:space="preserve"> to empower and those </w:t>
+        </w:r>
+        <w:del w:id="19" w:author="Devin Judge-Lord" w:date="2019-10-18T09:44:00Z">
+          <w:r>
+            <w:delText>they</w:delText>
+          </w:r>
+        </w:del>
+      </w:moveTo>
+      <w:ins w:id="20" w:author="Devin Judge-Lord" w:date="2019-10-18T09:44:00Z">
+        <w:r>
+          <w:t>its</w:t>
+        </w:r>
+      </w:ins>
+      <w:moveTo w:id="21" w:author="Devin Judge-Lord" w:date="2019-10-18T09:32:00Z">
+        <w:r>
+          <w:t xml:space="preserve"> </w:t>
+        </w:r>
+        <w:del w:id="22" w:author="Devin Judge-Lord" w:date="2019-10-18T09:44:00Z">
+          <w:r>
+            <w:delText>seek</w:delText>
+          </w:r>
+        </w:del>
+      </w:moveTo>
+      <w:ins w:id="23" w:author="Devin Judge-Lord" w:date="2019-10-18T09:44:00Z">
+        <w:r>
+          <w:t>aims</w:t>
+        </w:r>
+      </w:ins>
+      <w:moveTo w:id="24" w:author="Devin Judge-Lord" w:date="2019-10-18T09:32:00Z">
+        <w:r>
+          <w:t xml:space="preserve"> to regulate.^[ @Cashore2004 found that while environmental groups evaluated the FSC as legitimate for developing wide-ranging and prescriptive standards, private forest owners found the same regulatory approach to be “illegitimate.”]</w:t>
+        </w:r>
+      </w:moveTo>
+      <w:ins w:id="25" w:author="Devin Judge-Lord" w:date="2019-10-18T09:34:00Z">
+        <w:r>
+          <w:t xml:space="preserve"> That is, </w:t>
+        </w:r>
+      </w:ins>
+      <w:ins w:id="26" w:author="Devin Judge-Lord" w:date="2019-10-18T09:37:00Z">
+        <w:r>
+          <w:t xml:space="preserve">activist endorsement of a </w:t>
+        </w:r>
+      </w:ins>
+      <w:ins w:id="27" w:author="Devin Judge-Lord" w:date="2019-10-18T09:38:00Z">
+        <w:r>
+          <w:t xml:space="preserve">product </w:t>
+        </w:r>
+      </w:ins>
+      <w:ins w:id="28" w:author="Devin Judge-Lord" w:date="2019-10-18T09:37:00Z">
+        <w:r>
+          <w:t xml:space="preserve">certification </w:t>
+        </w:r>
+      </w:ins>
+      <w:ins w:id="29" w:author="Devin Judge-Lord" w:date="2019-10-18T09:38:00Z">
+        <w:r>
+          <w:t>program</w:t>
+        </w:r>
+      </w:ins>
+      <w:ins w:id="30" w:author="Devin Judge-Lord" w:date="2019-10-18T09:37:00Z">
+        <w:r>
+          <w:t xml:space="preserve">, </w:t>
+        </w:r>
+      </w:ins>
+      <w:ins w:id="31" w:author="Devin Judge-Lord" w:date="2019-10-18T09:36:00Z">
+        <w:r>
+          <w:t>b</w:t>
+        </w:r>
+      </w:ins>
+      <w:ins w:id="32" w:author="Devin Judge-Lord" w:date="2019-10-18T09:38:00Z">
+        <w:r>
+          <w:t>uyer</w:t>
+        </w:r>
+      </w:ins>
+      <w:ins w:id="33" w:author="Devin Judge-Lord" w:date="2019-10-18T09:41:00Z">
+        <w:r>
+          <w:t>s’</w:t>
+        </w:r>
+      </w:ins>
+      <w:ins w:id="34" w:author="Devin Judge-Lord" w:date="2019-10-18T09:38:00Z">
+        <w:r>
+          <w:t xml:space="preserve"> demand for </w:t>
+        </w:r>
+      </w:ins>
+      <w:ins w:id="35" w:author="Devin Judge-Lord" w:date="2019-10-18T09:40:00Z">
+        <w:r>
+          <w:t>product</w:t>
+        </w:r>
+      </w:ins>
+      <w:ins w:id="36" w:author="Devin Judge-Lord" w:date="2019-10-18T09:41:00Z">
+        <w:r>
+          <w:t>s certified by that program</w:t>
+        </w:r>
+      </w:ins>
+      <w:ins w:id="37" w:author="Devin Judge-Lord" w:date="2019-10-18T09:36:00Z">
+        <w:r>
+          <w:t>,</w:t>
+        </w:r>
+      </w:ins>
+      <w:ins w:id="38" w:author="Devin Judge-Lord" w:date="2019-10-18T09:38:00Z">
+        <w:r>
+          <w:t xml:space="preserve"> and</w:t>
+        </w:r>
+      </w:ins>
+      <w:ins w:id="39" w:author="Devin Judge-Lord" w:date="2019-10-18T09:36:00Z">
+        <w:r>
+          <w:t xml:space="preserve"> sellers</w:t>
+        </w:r>
+      </w:ins>
+      <w:ins w:id="40" w:author="Devin Judge-Lord" w:date="2019-10-18T09:41:00Z">
+        <w:r>
+          <w:t>’</w:t>
+        </w:r>
+      </w:ins>
+      <w:ins w:id="41" w:author="Devin Judge-Lord" w:date="2019-10-18T09:38:00Z">
+        <w:r>
+          <w:t xml:space="preserve"> </w:t>
+        </w:r>
+      </w:ins>
+      <w:ins w:id="42" w:author="Devin Judge-Lord" w:date="2019-10-18T09:42:00Z">
+        <w:r>
+          <w:t>decisions to comply with</w:t>
+        </w:r>
+      </w:ins>
+      <w:ins w:id="43" w:author="Devin Judge-Lord" w:date="2019-10-18T09:38:00Z">
+        <w:r>
+          <w:t xml:space="preserve"> </w:t>
+        </w:r>
+      </w:ins>
+      <w:ins w:id="44" w:author="Devin Judge-Lord" w:date="2019-10-18T09:42:00Z">
+        <w:r>
+          <w:t>that program’s</w:t>
+        </w:r>
+      </w:ins>
+      <w:ins w:id="45" w:author="Devin Judge-Lord" w:date="2019-10-18T09:38:00Z">
+        <w:r>
+          <w:t xml:space="preserve"> </w:t>
+        </w:r>
+      </w:ins>
+      <w:ins w:id="46" w:author="Devin Judge-Lord" w:date="2019-10-18T09:40:00Z">
+        <w:r>
+          <w:lastRenderedPageBreak/>
+          <w:t>requirements</w:t>
+        </w:r>
+      </w:ins>
+      <w:ins w:id="47" w:author="Devin Judge-Lord" w:date="2019-10-18T09:38:00Z">
+        <w:r>
+          <w:t xml:space="preserve"> </w:t>
+        </w:r>
+      </w:ins>
+      <w:ins w:id="48" w:author="Devin Judge-Lord" w:date="2019-10-18T09:39:00Z">
+        <w:r>
+          <w:t xml:space="preserve">depend on each actor’s perceptions of </w:t>
+        </w:r>
+      </w:ins>
+      <w:ins w:id="49" w:author="Devin Judge-Lord" w:date="2019-10-18T09:41:00Z">
+        <w:r>
+          <w:t>the</w:t>
+        </w:r>
+      </w:ins>
+      <w:ins w:id="50" w:author="Devin Judge-Lord" w:date="2019-10-18T09:39:00Z">
+        <w:r>
+          <w:t xml:space="preserve"> </w:t>
+        </w:r>
+        <w:proofErr w:type="gramStart"/>
+        <w:r>
+          <w:t>programs</w:t>
+        </w:r>
+        <w:proofErr w:type="gramEnd"/>
+        <w:r>
+          <w:t xml:space="preserve"> stringency. </w:t>
+        </w:r>
+      </w:ins>
+    </w:p>
+    <w:moveToRangeEnd w:id="5"/>
+    <w:p>
+      <w:pPr>
+        <w:pPrChange w:id="51" w:author="Devin Judge-Lord" w:date="2019-10-18T09:38:00Z">
+          <w:pPr/>
+        </w:pPrChange>
+      </w:pPr>
+      <w:del w:id="52" w:author="Devin Judge-Lord" w:date="2019-10-18T09:38:00Z">
+        <w:r>
+          <w:delText xml:space="preserve"> </w:delText>
+        </w:r>
+      </w:del>
+      <w:ins w:id="53" w:author="Devin Judge-Lord" w:date="2019-10-18T09:43:00Z">
+        <w:r>
+          <w:t>P</w:t>
+        </w:r>
+      </w:ins>
+      <w:ins w:id="54" w:author="Devin Judge-Lord" w:date="2019-10-18T09:39:00Z">
+        <w:r>
+          <w:t xml:space="preserve">ublic </w:t>
+        </w:r>
+      </w:ins>
+      <w:del w:id="55" w:author="Devin Judge-Lord" w:date="2019-10-18T09:14:00Z">
+        <w:r>
+          <w:delText xml:space="preserve">Assertions </w:delText>
+        </w:r>
+      </w:del>
+      <w:ins w:id="56" w:author="Devin Judge-Lord" w:date="2019-10-18T09:33:00Z">
+        <w:r>
+          <w:t>c</w:t>
+        </w:r>
+      </w:ins>
+      <w:ins w:id="57" w:author="Devin Judge-Lord" w:date="2019-10-18T09:14:00Z">
+        <w:r>
+          <w:t>laims</w:t>
+        </w:r>
+        <w:r>
+          <w:t xml:space="preserve"> </w:t>
+        </w:r>
+      </w:ins>
+      <w:r>
+        <w:t xml:space="preserve">about </w:t>
+      </w:r>
+      <w:del w:id="58" w:author="Devin Judge-Lord" w:date="2019-10-18T09:13:00Z">
+        <w:r>
+          <w:delText xml:space="preserve">the levels of </w:delText>
+        </w:r>
+      </w:del>
+      <w:r>
+        <w:t xml:space="preserve">stringency are </w:t>
+      </w:r>
+      <w:ins w:id="59" w:author="Devin Judge-Lord" w:date="2019-10-18T09:43:00Z">
+        <w:r>
+          <w:t xml:space="preserve">thus </w:t>
+        </w:r>
+      </w:ins>
+      <w:r>
+        <w:t xml:space="preserve">part of a legitimation process through which competing </w:t>
+      </w:r>
+      <w:del w:id="60" w:author="Devin Judge-Lord" w:date="2019-10-18T09:26:00Z">
+        <w:r>
+          <w:delText xml:space="preserve">systems </w:delText>
+        </w:r>
+      </w:del>
+      <w:ins w:id="61" w:author="Devin Judge-Lord" w:date="2019-10-18T09:26:00Z">
+        <w:r>
+          <w:t>programs</w:t>
+        </w:r>
+      </w:ins>
+      <w:ins w:id="62" w:author="Devin Judge-Lord" w:date="2019-10-18T09:40:00Z">
+        <w:r>
+          <w:t xml:space="preserve"> gain </w:t>
+        </w:r>
+      </w:ins>
+      <w:del w:id="63" w:author="Devin Judge-Lord" w:date="2019-10-18T09:40:00Z">
+        <w:r>
+          <w:delText xml:space="preserve">achieve, maintain, </w:delText>
+        </w:r>
+      </w:del>
+      <w:r>
+        <w:t>or lose</w:t>
+      </w:r>
+      <w:del w:id="64" w:author="Devin Judge-Lord" w:date="2019-10-18T09:40:00Z">
+        <w:r>
+          <w:delText>,</w:delText>
+        </w:r>
+      </w:del>
+      <w:r>
+        <w:t xml:space="preserve"> </w:t>
+      </w:r>
+      <w:ins w:id="65" w:author="Devin Judge-Lord" w:date="2019-10-18T09:40:00Z">
+        <w:r>
+          <w:t xml:space="preserve">stakeholder support, </w:t>
+        </w:r>
+      </w:ins>
+      <w:ins w:id="66" w:author="Devin Judge-Lord" w:date="2019-10-18T09:28:00Z">
+        <w:r>
+          <w:t>market power</w:t>
+        </w:r>
+      </w:ins>
+      <w:ins w:id="67" w:author="Devin Judge-Lord" w:date="2019-10-18T09:40:00Z">
+        <w:r>
+          <w:t>,</w:t>
+        </w:r>
+      </w:ins>
+      <w:ins w:id="68" w:author="Devin Judge-Lord" w:date="2019-10-18T09:28:00Z">
+        <w:r>
+          <w:t xml:space="preserve"> and thus </w:t>
+        </w:r>
+      </w:ins>
+      <w:r>
+        <w:t xml:space="preserve">policymaking authority [@Bartley2007; @Bodansky1999; @Cashore2002]. </w:t>
+      </w:r>
+      <w:moveFromRangeStart w:id="69" w:author="Devin Judge-Lord" w:date="2019-10-18T09:32:00Z" w:name="move22283581"/>
+      <w:moveFrom w:id="70" w:author="Devin Judge-Lord" w:date="2019-10-18T09:32:00Z">
+        <w:r>
+          <w:t>The stringency of program requirements is often central to both positive and negative evaluations of legitimacy among those they aim to empower and those they seek to regulate.^[ @Cashore2004 found that while environmental groups evaluated the FSC as legitimate for developing wide-ranging and prescriptive standards, private forest owners found the same regulatory approach to be “illegitimate.”]</w:t>
+        </w:r>
+      </w:moveFrom>
+      <w:moveFromRangeEnd w:id="69"/>
+    </w:p>
+    <w:p/>
+    <w:p>
+      <w:pPr>
+        <w:rPr>
+          <w:ins w:id="71" w:author="Devin Judge-Lord" w:date="2019-10-18T10:09:00Z"/>
+        </w:rPr>
+      </w:pPr>
       <w:r>
         <w:t>Concepts of regulatory stringency are also at the center of conflicting theoretical and empirical claims from scholars across political science, economics, and sociology, concerning the likely effects and future trajectories of private regulations. A key motivation behind this research is to assess whether the social and market forces that shape private regulations lead to patterns similar to those observed in public regulations, such as a “race to the bottom” as governments or programs try to attract firms with less stringent regulations, a “race to the middle” as shared expectations emerge, or a “race to the top” as companies operating in areas with more stringent regulations lobby to equalize requirements across jurisdictions [@Berger1996; @Vogel1995]. While public policy scholars have spent a great deal of effort developing concepts of regulatory stringency and policy change needed to assess these hypotheses [@Green-Pedersen2007; @Hall1993; @Howlett2014], private governance scholarship gives much less attention to measuring policy change or regulatory stringency. This limited attention has led to seemingly contradictory empirical findings and hindered theory development and testing about how and why private regulations change.</w:t>
       </w:r>
     </w:p>
+    <w:p>
+      <w:pPr>
+        <w:rPr>
+          <w:ins w:id="72" w:author="Devin Judge-Lord" w:date="2019-10-18T10:09:00Z"/>
+        </w:rPr>
+      </w:pPr>
+    </w:p>
+    <w:p>
+      <w:pPr>
+        <w:rPr>
+          <w:del w:id="73" w:author="Devin Judge-Lord" w:date="2019-10-18T10:09:00Z"/>
+          <w:moveTo w:id="74" w:author="Devin Judge-Lord" w:date="2019-10-18T10:09:00Z"/>
+        </w:rPr>
+      </w:pPr>
+      <w:ins w:id="75" w:author="Devin Judge-Lord" w:date="2019-10-18T10:09:00Z">
+        <w:r>
+          <w:t>A</w:t>
+        </w:r>
+      </w:ins>
+      <w:moveToRangeStart w:id="76" w:author="Devin Judge-Lord" w:date="2019-10-18T10:09:00Z" w:name="move22285796"/>
+      <w:moveTo w:id="77" w:author="Devin Judge-Lord" w:date="2019-10-18T10:09:00Z">
+        <w:del w:id="78" w:author="Devin Judge-Lord" w:date="2019-10-18T10:09:00Z">
+          <w:r>
+            <w:delText>Overall, a</w:delText>
+          </w:r>
+        </w:del>
+        <w:r>
+          <w:t xml:space="preserve">s noted by @Brunel2016 and </w:t>
+        </w:r>
+        <w:bookmarkStart w:id="79" w:name="_GoBack"/>
+        <w:r>
+          <w:t>@Howlett2007</w:t>
+        </w:r>
+        <w:bookmarkEnd w:id="79"/>
+        <w:r>
+          <w:t>, concepts of stringency in existing work tend to be either insufficiently precise to be consistently applied across programs, insufficiently comprehensive to yield consistent results, or completely absent.</w:t>
+        </w:r>
+      </w:moveTo>
+    </w:p>
+    <w:moveToRangeEnd w:id="76"/>
+    <w:p/>
     <w:p/>
     <w:p>
       <w:r>
@@ -57,50 +485,176 @@
     <w:p/>
     <w:p>
       <w:r>
-        <w:t>We proceed in the following steps. Section two maps the different concepts and measures of regulatory stringency in existing private governance scholarship. Section three details our framework for measuring regulatory stringency. Section four applies the framework to compare competing certification programs in the U.S. forestry sector, arguably one of the most institutionalized areas of private regulation. Section five discusses the implications of our results for theory and outlines future research questions emerging from our findings.</w:t>
-      </w:r>
-    </w:p>
-    <w:p/>
-    <w:p>
-      <w:r>
-        <w:t xml:space="preserve"># Regulatory stringency </w:t>
-      </w:r>
-    </w:p>
-    <w:p>
-      <w:r>
-        <w:t xml:space="preserve">Concepts of regulatory stringency are required to test theories about how policy content shapes activist support, market adoption, social or ecological impacts, and how other programs respond (i.e., theories where regulatory requirements are an explanatory variable). Similarly, concepts of regulatory stringency are required to assess how activist campaigns, market forces, and competition among programs </w:t>
+        <w:t xml:space="preserve">We proceed in the following steps. Section two maps the different concepts and measures of regulatory stringency in existing private governance scholarship. Section three details our framework for measuring regulatory stringency. Section four applies the framework to compare competing certification programs in the U.S. forestry sector, arguably one of the most institutionalized areas of private </w:t>
       </w:r>
       <w:r>
         <w:lastRenderedPageBreak/>
-        <w:t>affect policy development and content (i.e., theories where regulatory requirements as the dependent variable).</w:t>
-      </w:r>
-    </w:p>
-    <w:p/>
-    <w:p>
-      <w:r>
-        <w:t xml:space="preserve">*Stringency as an explanatory variable:* Scholars who study how private regulations gain legitimacy, trust, or support from various audiences posit that regulatory stringency influences these outcomes. For example, @McDermott2012 argues that stringency may reduce trust by mandating formulaic, top-down approaches.  Perceived stringency may increase market demand for certified products [@Atkinson2014] but may also reduce adoption by firms [@Prado2013].  Changes in stringency that disadvantage some firms or groups may catalyze these actors to create alternative private regulatory programs [@Meidinger2003]. Alternatively, those disadvantaged by changes to private regulation may then opt to pursue their aims through public policy [@Weimer2006]. Such outcomes would be consistent with broader findings from literatures on “corporate social responsibility” (CSR) initiatives, such as environmental management systems (EMS), industry codes of conduct, and third-party certification programs, which find that more costly requirements are less likely to be adopted [@Delmas2008; @Kollman2001; @Lyon2008]. This is because firms will only adopt costly requirements if there is a countervailing benefit of certification, whether an abstract “social license to operate” or more a concrete benefit like market access or a price premium. In contrast, practices that benefit firms need no such countervailing benefit from certification for firms to adopt them. </w:t>
-      </w:r>
-    </w:p>
-    <w:p/>
-    <w:p>
-      <w:r>
-        <w:t xml:space="preserve">The effects of stringency on trust, legitimacy, compliance cost, and adoption matter because anticipating the impact of private regulations “on the ground” requires understanding their evolutionary trajectories [@VanderVen2018]. These are complex empirical questions. Even activist-backed programs that establish stringent requirements on one issue at one point in time may not do so on other issues and at other times [@LeBaron2018] and nuanced gaps or “loopholes” in otherwise stringent private regulations may explain their lack of success in addressing problems such as deforestation [@VanderVen2018]. Together, these theories emphasize how regulatory stringency affects the adoption of and support for private governance systems as well as their potential to address social and ecological problems. </w:t>
-      </w:r>
-    </w:p>
-    <w:p/>
-    <w:p>
-      <w:r>
-        <w:t xml:space="preserve">*Stringency as a dependent variable:* Regulatory stringency is a main dependent variable in theories that explain how ideological, economic, political, and social forces work to shape and constrain policy content over time [@Bartley2003; @Cashore2004; @Fischer2014]. </w:t>
-      </w:r>
-    </w:p>
-    <w:p/>
-    <w:p>
-      <w:r>
-        <w:t xml:space="preserve">Differing ideas about the political responsibilities of businesses shape both activist demands for private governance and firms’ responses to private governance efforts [@Bartley2003; @Djelic2017]. These different ideas are then embodied in more or less stringent policies depending on which coalitions gain rulemaking authority [@Botzem2012; @Hsueh2012]. For example, @Bartley2003 finds private regulations emerging when social movements target companies with tactics that </w:t>
+        <w:t>regulation. Section five discusses the implications of our results for theory and outlines future research questions emerging from our findings.</w:t>
+      </w:r>
+    </w:p>
+    <w:p/>
+    <w:p>
+      <w:r>
+        <w:t xml:space="preserve"># Regulatory </w:t>
+      </w:r>
+      <w:ins w:id="80" w:author="Devin Judge-Lord" w:date="2019-10-18T10:04:00Z">
+        <w:r>
+          <w:t>S</w:t>
+        </w:r>
+      </w:ins>
+      <w:del w:id="81" w:author="Devin Judge-Lord" w:date="2019-10-18T10:04:00Z">
+        <w:r>
+          <w:delText>s</w:delText>
+        </w:r>
+      </w:del>
+      <w:r>
+        <w:t xml:space="preserve">tringency </w:t>
+      </w:r>
+      <w:ins w:id="82" w:author="Devin Judge-Lord" w:date="2019-10-18T10:05:00Z">
+        <w:r>
+          <w:t>as a Var</w:t>
+        </w:r>
+      </w:ins>
+      <w:ins w:id="83" w:author="Devin Judge-Lord" w:date="2019-10-18T10:06:00Z">
+        <w:r>
+          <w:t>iable</w:t>
+        </w:r>
+      </w:ins>
+    </w:p>
+    <w:p>
+      <w:ins w:id="84" w:author="Devin Judge-Lord" w:date="2019-10-18T10:01:00Z">
+        <w:r>
+          <w:t>Though often p</w:t>
+        </w:r>
+      </w:ins>
+      <w:ins w:id="85" w:author="Devin Judge-Lord" w:date="2019-10-18T10:02:00Z">
+        <w:r>
+          <w:t>oorly defined, c</w:t>
+        </w:r>
+      </w:ins>
+      <w:ins w:id="86" w:author="Devin Judge-Lord" w:date="2019-10-18T09:52:00Z">
+        <w:r>
+          <w:t xml:space="preserve">oncepts of regulatory stringency are </w:t>
+        </w:r>
+      </w:ins>
+      <w:ins w:id="87" w:author="Devin Judge-Lord" w:date="2019-10-18T10:02:00Z">
+        <w:r>
+          <w:t>critical</w:t>
+        </w:r>
+      </w:ins>
+      <w:ins w:id="88" w:author="Devin Judge-Lord" w:date="2019-10-18T09:52:00Z">
+        <w:r>
+          <w:t xml:space="preserve"> to a wide array of scholarship</w:t>
+        </w:r>
+      </w:ins>
+      <w:ins w:id="89" w:author="Devin Judge-Lord" w:date="2019-10-18T09:47:00Z">
+        <w:r>
+          <w:t xml:space="preserve">. </w:t>
+        </w:r>
+      </w:ins>
+      <w:r>
+        <w:t>Concepts of regulatory stringency are required to test theories about how policy content shapes activist support, market adoption, social or ecological impacts, and how other programs respond (i.e., theories where regulatory requirements are an explanatory variable). Similarly, concepts of regulatory stringency are required to assess how activist campaigns, market forces, and competition among programs affect policy development and content (i.e., theories where regulatory requirements as the dependent variable).</w:t>
+      </w:r>
+    </w:p>
+    <w:p/>
+    <w:p>
+      <w:r>
+        <w:t xml:space="preserve">*Stringency as an explanatory </w:t>
+      </w:r>
+      <w:proofErr w:type="gramStart"/>
+      <w:r>
+        <w:t>variable:*</w:t>
+      </w:r>
+      <w:proofErr w:type="gramEnd"/>
+      <w:r>
+        <w:t xml:space="preserve"> Scholars who study how private regulations gain legitimacy, trust, or support from various audiences posit that regulatory stringency influences these outcomes. For example, @McDermott2012 argues that stringency may reduce trust by mandating formulaic, top-down approaches.  Perceived stringency may increase market demand for certified products [@Atkinson2014] but may also reduce adoption by firms [@Prado2013].  Changes in stringency that disadvantage some firms or groups may catalyze these actors to create alternative private regulatory programs [@Meidinger2003]. Alternatively, those disadvantaged by changes to private regulation may then opt to pursue their aims through public policy [@Weimer2006]. Such outcomes would be consistent with broader findings from literatures on “corporate social responsibility” (CSR) initiatives, such as environmental management systems (EMS), industry codes of conduct, and third-party certification programs, which find that more costly requirements are less likely to be adopted [@Delmas2008; @Kollman2001; @Lyon2008]. </w:t>
+      </w:r>
+      <w:ins w:id="90" w:author="Devin Judge-Lord" w:date="2019-10-18T09:56:00Z">
+        <w:r>
+          <w:t>F</w:t>
+        </w:r>
+      </w:ins>
+      <w:del w:id="91" w:author="Devin Judge-Lord" w:date="2019-10-18T09:56:00Z">
+        <w:r>
+          <w:delText>This is because f</w:delText>
+        </w:r>
+      </w:del>
+      <w:r>
+        <w:t>irms will only adopt costly requirements if there is a countervailing benefit of certification, whether an abstract “social license to operate” or more a concrete benefit like market access or a price premium.</w:t>
+      </w:r>
+      <w:del w:id="92" w:author="Devin Judge-Lord" w:date="2019-10-18T09:57:00Z">
+        <w:r>
+          <w:delText xml:space="preserve"> In contrast, practices that benefit firms need no such countervailing benefit from certification for firms to adopt them. </w:delText>
+        </w:r>
+      </w:del>
+    </w:p>
+    <w:p/>
+    <w:p>
+      <w:r>
+        <w:t>The effects of stringency on trust, legitimacy, compliance cost, and adoption matter because anticipating the impact of private regulations “on the ground” requires understanding their evolutionary trajectories [@VanderVen2018]. These are complex empirical questions. Even activist-backed programs that establish stringent requirements on one issue at one point in time may not do so on other issues and at other times [@LeBaron2018]</w:t>
+      </w:r>
+      <w:ins w:id="93" w:author="Devin Judge-Lord" w:date="2019-10-18T09:57:00Z">
+        <w:r>
+          <w:t>. Likewise, n</w:t>
+        </w:r>
+      </w:ins>
+      <w:del w:id="94" w:author="Devin Judge-Lord" w:date="2019-10-18T09:57:00Z">
+        <w:r>
+          <w:delText xml:space="preserve"> and n</w:delText>
+        </w:r>
+      </w:del>
+      <w:r>
+        <w:t xml:space="preserve">uanced gaps or “loopholes” in otherwise stringent private regulations may explain their lack of success in addressing problems such as deforestation [@VanderVen2018]. Together, these theories emphasize how regulatory stringency affects the adoption of and support for private governance systems as well as their potential to address social and ecological problems. </w:t>
+      </w:r>
+    </w:p>
+    <w:p/>
+    <w:p>
+      <w:r>
+        <w:t xml:space="preserve">*Stringency as a dependent </w:t>
+      </w:r>
+      <w:proofErr w:type="gramStart"/>
+      <w:r>
+        <w:t>variable:*</w:t>
+      </w:r>
+      <w:proofErr w:type="gramEnd"/>
+      <w:r>
+        <w:t xml:space="preserve"> Regulatory stringency is </w:t>
+      </w:r>
+      <w:ins w:id="95" w:author="Devin Judge-Lord" w:date="2019-10-18T09:58:00Z">
+        <w:r>
+          <w:t>the</w:t>
+        </w:r>
+      </w:ins>
+      <w:del w:id="96" w:author="Devin Judge-Lord" w:date="2019-10-18T09:58:00Z">
+        <w:r>
+          <w:delText>a</w:delText>
+        </w:r>
+      </w:del>
+      <w:r>
+        <w:t xml:space="preserve"> main dependent variable in theories that explain how ideological, economic, political, and social </w:t>
       </w:r>
       <w:r>
         <w:lastRenderedPageBreak/>
-        <w:t xml:space="preserve">aim to redirect, rather than challenge, neo-liberal ideas. Others find private regulations arising from collective action by industry to preempt or replace more stringent government regulations [@Bartley2007; @Cashore2002; @Grabosky2013; @Green2013; @Loconto2014; @Lyon2008; @Maxwell2000; @Prakash2000]. @Abbott2009 suggest that the content of public and private regulations is a joint result of bargaining between activists and firms. The common thread is that each of these studies aims to explain relative differences or changes in policy content. </w:t>
+        <w:t xml:space="preserve">forces work to shape and constrain policy content over time [@Bartley2003; @Cashore2004; @Fischer2014]. </w:t>
+      </w:r>
+    </w:p>
+    <w:p/>
+    <w:p>
+      <w:r>
+        <w:t>Differing ideas about the political responsibilities of businesses shape both activist demands for private governance and firms’ responses to private governance efforts [@Bartley2003; @Djelic2017]. These different ideas are then embodied in more or less stringent policies depending on which coalitions gain rulemaking authority [@Botzem2012; @Hsueh2012]. For example, @Bartley2003 finds private regulations emerging when social movements target companies with tactics that aim to redirect, rather than challenge, neo-liberal ideas</w:t>
+      </w:r>
+      <w:ins w:id="97" w:author="Devin Judge-Lord" w:date="2019-10-18T09:59:00Z">
+        <w:r>
+          <w:t xml:space="preserve"> about </w:t>
+        </w:r>
+      </w:ins>
+      <w:ins w:id="98" w:author="Devin Judge-Lord" w:date="2019-10-18T10:00:00Z">
+        <w:r>
+          <w:t>the central role of businesses in society</w:t>
+        </w:r>
+      </w:ins>
+      <w:r>
+        <w:t xml:space="preserve">. Others find private regulations arising from collective action by industry to preempt or replace more stringent government regulations [@Bartley2007; @Cashore2002; @Grabosky2013; @Green2013; @Loconto2014; @Lyon2008; @Maxwell2000; @Prakash2000]. @Abbott2009 suggest that the content of public and private regulations is a joint result of bargaining between activists and firms. The common thread is that each of these studies aims to explain relative differences or changes in policy content. </w:t>
       </w:r>
     </w:p>
     <w:p/>
@@ -112,43 +666,71 @@
     <w:p/>
     <w:p>
       <w:r>
-        <w:t>A related body of scholarship seeks to explain regulatory stringency as a result of strategic interactions among the coalitions backing competing programs. Some focus on how competition may lead to more “weak or lax standards” as firms “shop” for lower-cost programs, potentially causing a “race to the bottom” [@Abbott2010; @Fransen2011; @Gulbrandsen2004]. In contrast, others find competition causing “weak” regulations to be “revised upwards” as activists invite public comparisons with the requirements of “higher” regulations [@Overdevest2005; @Overdevest2010]. And still others find both patterns occurring, depending on market and industry structures [@Cashore2004; @Hassel2008; @VanderVen2015]. @Cashore2004 highlight how market and institutional logics initially pressure coalitions to “lower” stringency but later work to maintain differences.</w:t>
-      </w:r>
-    </w:p>
-    <w:p/>
-    <w:p>
-      <w:r>
-        <w:t xml:space="preserve">Concepts of regulatory stringency are also at the core of formal models of private governance. Theories suggest that standards may increase or decrease stringency under different conditions, such as increases or decreases in compliance costs or market demand [@Abderrazak2009; @Fischer2014]. Formal models [@Fischer2014; @Li2015; @Poret2016] and empirical research [@Cashore2004] both suggest that asymmetric incentives lead competing programs to adopt different levels of stringency in equilibrium. Where an activist-backed regulation competes with an industry-backed regulation, these theories predict that the activist-backed program will end up being more stringent. </w:t>
-      </w:r>
-    </w:p>
-    <w:p/>
-    <w:p>
-      <w:r>
-        <w:t xml:space="preserve">While these theories offer logical hypotheses, inadequate attention to the dependent variable they seek to explain has hindered efforts to assess them. The result is contradictory findings, especially regarding patterns of change. Some posit—and find evidence for—a pattern where competing regulations “ratchet up” with less stringent regulations converging toward more stringent ones [@Overdevest2005; @Overdevest2010; @Overdevest2014].  Others posit—and find evidence for—the exact opposite pattern, in which competitive pressures lead a “race to the bottom” </w:t>
+        <w:t xml:space="preserve">A related body of scholarship seeks to explain regulatory stringency as a result of strategic interactions among the coalitions backing competing programs. Some focus on how competition may lead to more “weak or lax standards” as </w:t>
+      </w:r>
+      <w:proofErr w:type="gramStart"/>
+      <w:r>
+        <w:t>firms</w:t>
+      </w:r>
+      <w:proofErr w:type="gramEnd"/>
+      <w:r>
+        <w:t xml:space="preserve"> “shop” for lower-cost programs, potentially causing a “race to the bottom” [@Abbott2010; @Fransen2011; @Gulbrandsen2004]. In contrast, others find competition causing “weak” regulations to be “revised upwards” as activists invite public comparisons with the requirements of “higher” regulations [@Overdevest2005; @Overdevest2010]. And still others find both patterns occurring, depending on market and industry structures [@Cashore2004; @Hassel2008; @VanderVen2015]. @Cashore2004 highlight how market and institutional logics initially pressure coalitions to “lower” stringency but later work to maintain differences.</w:t>
+      </w:r>
+    </w:p>
+    <w:p/>
+    <w:p>
+      <w:r>
+        <w:t xml:space="preserve">Concepts of regulatory stringency are also at the core of formal models of private governance. Theories suggest that standards may increase or decrease stringency under different conditions, such as increases or decreases in compliance costs or market demand [@Abderrazak2009; @Fischer2014]. Formal models [@Fischer2014; @Li2015; @Poret2016] and empirical research [@Cashore2004] both suggest that asymmetric incentives lead competing programs to adopt different levels of stringency in equilibrium. Where an activist-backed regulation </w:t>
       </w:r>
       <w:r>
         <w:lastRenderedPageBreak/>
-        <w:t xml:space="preserve">with more stringent programs decreasing stringency and converging toward less stringent ones in [@Abbott2010; @Fransen2011; @Gulbrandsen2004]. Still others posit—and find evidence for—yet another pattern where programs maintain different levels of stringency, i.e., they remain distinct, neither converging to the “top” nor the “bottom” [@Cashore2004]. While these three sets of findings seem incompatible, we argue that they are the result of different measurement strategies. Reconciling them thus requires a set of shared concepts and measures of regulatory stringency.  </w:t>
-      </w:r>
-    </w:p>
-    <w:p/>
-    <w:p/>
-    <w:p>
+        <w:t xml:space="preserve">competes with an industry-backed regulation, these theories predict that the activist-backed program will end up being more stringent. </w:t>
+      </w:r>
+    </w:p>
+    <w:p/>
+    <w:p>
+      <w:r>
+        <w:t xml:space="preserve">While these theories offer logical hypotheses, inadequate attention to the dependent variable they seek to explain has hindered efforts to assess them. The result is contradictory findings, especially regarding patterns of change. Some posit—and find evidence for—a pattern where competing regulations “ratchet up” with less stringent regulations converging toward more stringent ones [@Overdevest2005; @Overdevest2010; @Overdevest2014].  Others posit—and find evidence for—the exact opposite pattern, in which competitive pressures lead a “race to the bottom” with more stringent programs decreasing stringency and converging toward less stringent ones in [@Abbott2010; @Fransen2011; @Gulbrandsen2004]. Still others posit—and find evidence for—yet another pattern where programs maintain different levels of stringency, i.e., they remain distinct, neither converging to the “top” nor the “bottom” [@Cashore2004]. While these three sets of findings seem incompatible, we argue that they are the result of different measurement strategies. Reconciling them thus requires a set of shared concepts and measures of regulatory stringency.  </w:t>
+      </w:r>
+    </w:p>
+    <w:p/>
+    <w:p/>
+    <w:p>
+      <w:pPr>
+        <w:rPr>
+          <w:ins w:id="99" w:author="Devin Judge-Lord" w:date="2019-10-18T10:06:00Z"/>
+        </w:rPr>
+      </w:pPr>
       <w:r>
         <w:t xml:space="preserve">## Concepts &amp; Measurement of Variation in Private Regulations </w:t>
       </w:r>
     </w:p>
-    <w:p>
+    <w:p/>
+    <w:p>
+      <w:pPr>
+        <w:rPr>
+          <w:del w:id="100" w:author="Devin Judge-Lord" w:date="2019-10-18T10:09:00Z"/>
+        </w:rPr>
+      </w:pPr>
       <w:r>
         <w:t xml:space="preserve">The diversity of private governance scholars’ conceptual and empirical approaches to measuring regulatory stringency makes this literature vibrant but confusing: Some scholars evoke vertical notions of variation, describing standards as high or low or more or less stringent [@Fischer2014; @Li2015]. Others evoke horizontal notions of variation, describing the width or breadth of issues covered [@Auld2014; @Heyes2017]. @Cashore2007 call attention to variation in flexibility versus prescriptiveness, the extent to which regulations use mandatory and substantive performance thresholds. Others measure high and low stringency in a relative sense, defining a “benchmark” standard against which others are measured [@Overdevest2005; @Overdevest2010]. Still others combine concepts of breadth and prescriptiveness into a broader notion of stringency [@Fransen2011]. These distinct dimensions of stringency are often overlooked or conflated. For example, formal models often assign each program a single overall “quality” or “stringency” parameter that could be measured in multiple ways yielding different empirical results. And these are only a few of the many measures of stringency used in this literature, ranging from approaches so broad that they conflate many of these concepts to so narrow that they measure only a few select components of just one (see Table \ref{review}). </w:t>
       </w:r>
     </w:p>
     <w:p/>
     <w:p>
-      <w:r>
-        <w:t>Overall, as noted by @Brunel2016 and @Howlett2007, concepts of stringency in existing work tend to be either insufficiently precise to be consistently applied across programs, insufficiently comprehensive to yield consistent results, or completely absent.</w:t>
-      </w:r>
-    </w:p>
+      <w:pPr>
+        <w:rPr>
+          <w:moveFrom w:id="101" w:author="Devin Judge-Lord" w:date="2019-10-18T10:09:00Z"/>
+        </w:rPr>
+      </w:pPr>
+      <w:moveFromRangeStart w:id="102" w:author="Devin Judge-Lord" w:date="2019-10-18T10:09:00Z" w:name="move22285796"/>
+      <w:moveFrom w:id="103" w:author="Devin Judge-Lord" w:date="2019-10-18T10:09:00Z">
+        <w:r>
+          <w:t>Overall, as noted by @Brunel2016 and @Howlett2007, concepts of stringency in existing work tend to be either insufficiently precise to be consistently applied across programs, insufficiently comprehensive to yield consistent results, or completely absent.</w:t>
+        </w:r>
+      </w:moveFrom>
+    </w:p>
+    <w:moveFromRangeEnd w:id="102"/>
     <w:p/>
     <w:p>
       <w:r>
@@ -158,26 +740,73 @@
     <w:p/>
     <w:p>
       <w:r>
-        <w:t>In the absence of consistent measures of regulatory stringency, scholars have turned to proxy measures. For example, @Darnall2010 consider a program’s sponsor to be a signal of its stringency. In the broadest study to date, @VanderVen2015 uses another common proxy for stringency--compliance with *perceived* “best practices,” often considered “benchmarks” for measuring stringency but based on a variety of different notions of “rigor” and “credibility.” As a result, these approaches cannot examine relationships between stringency and program sponsorship or between stringency and perceived stringency.</w:t>
-      </w:r>
-    </w:p>
-    <w:p/>
-    <w:p>
+        <w:t xml:space="preserve">In the absence of consistent measures of regulatory stringency, scholars have turned to proxy measures. For example, @Darnall2010 consider a program’s sponsor to be a signal of its stringency. In the broadest study to date, @VanderVen2015 uses </w:t>
+      </w:r>
       <w:r>
         <w:lastRenderedPageBreak/>
-        <w:t>More importantly, different approaches to measuring regulatory stringency prevent us from adjudicating between claims that competing programs will “race to the bottom,” “ratchet up,” “converge,” or “diverge.” Indeed, different measurement strategies explain the seemly contradictory evidence in favor or each theory. While @VanderVen2015 does find support for the prediction that activist-backed private regulations are more likely to align with “best practices,” he does not find support for the prediction that industry-backed regulations are less likely to do so. The latter finding seems to contradict findings by @Cashore2004 that industry-backed programs set less stringent requirements. However, this is due to differences in measurement; Cashore et al. focus on the prescriptiveness of substantive regulatory requirements, while van der Ven focuses on stakeholder engagement and other forms of procedural “best practices”—two distinct notions of stringency.</w:t>
-      </w:r>
-    </w:p>
-    <w:p/>
-    <w:p>
-      <w:r>
-        <w:t xml:space="preserve">Two common challenges have hindered efforts to identify patterns of policy change. First, results vary depending on the policy components studied. Even the handful of scholars who have developed direct and precise measures of stringency (the top of Table \ref{review}) tend to only focus on a few salient components, rather than attempting to assess the entire range of requirements that regulations address. This approach can lead to conflicting results if scholars select different policy components as indicators of stringency. For example, to compare forestry certification programs, @Cashore2004 assess prescriptiveness on seven issues related to ecological protection (restrictions on the use of plantation forestry, chemicals, clearcuts, exotics, reserves, streamside riparian zones, and genetically modified organisms) and find large enduring differences between activist-backed and industry-backed programs. In contrast, @Overdevest2014 compared these same programs on six other features—two substantive requirements on firm behavior (public reporting and stakeholder consultation), two on compliance mechanisms (auditing and supply chain tracking), and another two on decision-making and marketing strategy—and find that these programs “all moved closer.” Here, different measurement strategies led to different conclusions that then supported conflicting theories of policy change. </w:t>
-      </w:r>
-    </w:p>
-    <w:p/>
-    <w:p>
-      <w:r>
-        <w:t>Second, binary indicators such as whether or not a program addresses a given topic—i.e. “is this issue in the program’s scope?”—fail to capture variation in degree—e.g., “how high is the threshold set” (e.g., what is the required *frequency* of public reporting or prohibited *amount* of pollution?) and “how prescriptive are they?” (How much is voluntary versus mandatory?). The scope of requirements, degree of prescriptiveness, and levels of thresholds are each important dimensions of variation but may each exhibit different patterns of change for different reasons. @Overdevest2014 assert that the industry-backed program moved in the direction of the activist-backed program within the *scope* of issues related to public reporting and consultation, while @Cashore2004 found that these competing programs did not converge in *prescriptiveness* on issues related to ecological protection. The apparent conflicts between Overdevest and Zeitlin’s study and Cashore et al.’s study are thus resolved by distinguishing findings about the scope of issues covered versus the prescriptiveness of regulatory requirements.</w:t>
+        <w:t>another common proxy for stringency--compliance with *perceived* “best practices,” often considered “benchmarks” for measuring stringency but based on a variety of different notions of “rigor” and “credibility.” As a result, these approaches cannot examine relationships between stringency and program sponsorship or between stringency and perceived stringency.</w:t>
+      </w:r>
+    </w:p>
+    <w:p/>
+    <w:p>
+      <w:r>
+        <w:t xml:space="preserve">More importantly, different approaches to measuring regulatory stringency prevent us from adjudicating between claims that competing programs will “race to the bottom,” “ratchet up,” “converge,” or “diverge.” Indeed, different measurement strategies explain the seemly contradictory evidence in favor or each theory. While @VanderVen2015 does find support for the prediction that activist-backed private regulations are more likely to align with “best practices,” he does not find support for the prediction that industry-backed regulations are less likely to do so. The latter finding seems to contradict findings by @Cashore2004 that industry-backed programs set less stringent requirements. However, this is due to differences in measurement; </w:t>
+      </w:r>
+      <w:proofErr w:type="spellStart"/>
+      <w:r>
+        <w:t>Cashore</w:t>
+      </w:r>
+      <w:proofErr w:type="spellEnd"/>
+      <w:r>
+        <w:t xml:space="preserve"> et al. focus on the prescriptiveness of substantive regulatory requirements, while van der Ven focuses on stakeholder engagement and other forms of procedural “best practices”—two distinct notions of stringency.</w:t>
+      </w:r>
+    </w:p>
+    <w:p/>
+    <w:p>
+      <w:r>
+        <w:t xml:space="preserve">Two common challenges have hindered efforts to identify patterns of policy change. First, results vary depending on the policy components studied. Even the handful of scholars who have developed direct and precise measures of stringency (the top of Table \ref{review}) tend to only focus on a few salient components, rather than attempting to assess the entire range of requirements that regulations address. This approach can lead to conflicting results if scholars select different policy components as indicators of stringency. For example, to compare forestry certification programs, @Cashore2004 assess prescriptiveness on seven issues related to ecological protection (restrictions on the use of plantation forestry, chemicals, </w:t>
+      </w:r>
+      <w:proofErr w:type="spellStart"/>
+      <w:r>
+        <w:t>clearcuts</w:t>
+      </w:r>
+      <w:proofErr w:type="spellEnd"/>
+      <w:r>
+        <w:t xml:space="preserve">, exotics, reserves, streamside riparian zones, and genetically modified organisms) and find large enduring differences between activist-backed and industry-backed programs. In contrast, @Overdevest2014 compared these same programs on six other features—two substantive requirements on firm behavior (public reporting and stakeholder consultation), two on compliance mechanisms (auditing and supply chain tracking), and another two on decision-making and marketing strategy—and find that these programs “all moved closer.” Here, different measurement strategies led to different conclusions that then supported conflicting theories of policy change. </w:t>
+      </w:r>
+    </w:p>
+    <w:p/>
+    <w:p>
+      <w:r>
+        <w:t xml:space="preserve">Second, binary indicators such as whether or not a program addresses a given topic—i.e. “is this issue in the program’s scope?”—fail to capture variation in degree—e.g., “how high is the threshold set” (e.g., what is the required *frequency* of public reporting or prohibited *amount* of pollution?) and “how prescriptive are they?” (How much is voluntary versus mandatory?). The scope of requirements, degree of prescriptiveness, and levels of thresholds are each important dimensions of variation but may each exhibit different patterns of change for different reasons. @Overdevest2014 assert that the industry-backed program moved in the direction </w:t>
+      </w:r>
+      <w:r>
+        <w:lastRenderedPageBreak/>
+        <w:t xml:space="preserve">of the activist-backed program within the *scope* of issues related to public reporting and consultation, while @Cashore2004 found that these competing programs did not converge in *prescriptiveness* on issues related to ecological protection. The apparent conflicts between </w:t>
+      </w:r>
+      <w:proofErr w:type="spellStart"/>
+      <w:r>
+        <w:t>Overdevest</w:t>
+      </w:r>
+      <w:proofErr w:type="spellEnd"/>
+      <w:r>
+        <w:t xml:space="preserve"> and Zeitlin’s study and </w:t>
+      </w:r>
+      <w:proofErr w:type="spellStart"/>
+      <w:r>
+        <w:t>Cashore</w:t>
+      </w:r>
+      <w:proofErr w:type="spellEnd"/>
+      <w:r>
+        <w:t xml:space="preserve"> et al.’s study </w:t>
+      </w:r>
+      <w:proofErr w:type="gramStart"/>
+      <w:r>
+        <w:t>are</w:t>
+      </w:r>
+      <w:proofErr w:type="gramEnd"/>
+      <w:r>
+        <w:t xml:space="preserve"> thus resolved by distinguishing findings about the scope of issues covered versus the prescriptiveness of regulatory requirements.</w:t>
       </w:r>
     </w:p>
     <w:p/>
@@ -220,19 +849,54 @@
     <w:p/>
     <w:p>
       <w:r>
-        <w:t xml:space="preserve">*Scope:* Because each program may cover a different set of issues at a given point in time, assessing the relative scope of issues they address requires inductively deriving a full range of policy issues addressed by one or more regulatory texts in a given policy domain. All comparisons of scope are (often implicitly) conditional on such a set that establishes the “denominator” in the portion issues addressed by each program at each point in time. Scholars often give too little attention to this set of relevant comparisons given its importance to any conclusion about policy scope. Once a researcher establishes a comprehensive set of issues, they can turn to assess the extent to which each regulation covers this set of issues.^[While assessing a comprehensive set of issues reduces the risk of omitting key issues on which regulations may vary, it is often time-consuming and costly. Scholars may thus opt for a limited scope, as long as they clearly describe their study’s scope relative to the potential set of comparisons. A comprehensive approach is necessary, however, to assess claims about the scope of regulations (such as the hypotheses from section 2.3).] </w:t>
-      </w:r>
-    </w:p>
-    <w:p>
+        <w:t>*</w:t>
+      </w:r>
+      <w:proofErr w:type="gramStart"/>
+      <w:r>
+        <w:t>Scope:*</w:t>
+      </w:r>
+      <w:proofErr w:type="gramEnd"/>
+      <w:r>
+        <w:t xml:space="preserve"> Because each program may cover a different set of issues at a given point in time, assessing the relative scope of issues they address requires inductively deriving a full range of policy issues addressed by one or more regulatory texts in a given policy domain. All comparisons of scope are (often implicitly) conditional on such a set that establishes the “denominator” in the portion issues addressed by each program at each point in time. Scholars often give too little attention to this set of relevant comparisons given its importance to any conclusion about policy scope. Once a researcher establishes a comprehensive set of issues, they can turn to assess the extent to which each regulation covers this set of issues.^[While assessing a comprehensive set of issues reduces the risk of omitting key issues on which </w:t>
+      </w:r>
       <w:r>
         <w:lastRenderedPageBreak/>
+        <w:t xml:space="preserve">regulations may vary, it is often time-consuming and costly. Scholars may thus opt for a limited scope, as long as they clearly describe their study’s scope relative to the potential set of comparisons. A comprehensive approach is necessary, however, to assess claims about the scope of regulations (such as the hypotheses from section 2.3).] </w:t>
+      </w:r>
+    </w:p>
+    <w:p>
+      <w:r>
         <w:t>With the measurement concept of issue scope, one can assess a regulation’s absolute requirements (i.e., how many key issues it addresses); its relative requirements (i.e., how many more or fewer issues it addresses than its competitor), and in change over time (i.e., how many changes occurred between time 1 and time 2).</w:t>
       </w:r>
     </w:p>
     <w:p/>
     <w:p>
       <w:r>
-        <w:t xml:space="preserve">*Prescriptiveness:* Second, this framework calls on researchers to measure the extent to which each requirement is prescriptive, i.e., has substantive and mandatory features such as performance thresholds (see Table \ref{prescriptiveness} adapted from @Cashore2007). In forestry, thresholds may include the maximum size of clearcuts allowed or minimum buffer zones required around streams. Because "prescriptive versus flexible" is about *how* each issue is addressed (whether a regulation has mandatory thresholds), not the ends of the policy (the levels of those thresholds), one can compare prescriptiveness across substantive requirements. </w:t>
+        <w:t>*</w:t>
+      </w:r>
+      <w:proofErr w:type="gramStart"/>
+      <w:r>
+        <w:t>Prescriptiveness:*</w:t>
+      </w:r>
+      <w:proofErr w:type="gramEnd"/>
+      <w:r>
+        <w:t xml:space="preserve"> Second, this framework calls on researchers to measure the extent to which each requirement is prescriptive, i.e., has substantive and mandatory features such as performance thresholds (see Table \ref{prescriptiveness} adapted from @Cashore2007). In forestry, thresholds may include the maximum size of </w:t>
+      </w:r>
+      <w:proofErr w:type="spellStart"/>
+      <w:r>
+        <w:t>clearcuts</w:t>
+      </w:r>
+      <w:proofErr w:type="spellEnd"/>
+      <w:r>
+        <w:t xml:space="preserve"> </w:t>
+      </w:r>
+      <w:proofErr w:type="gramStart"/>
+      <w:r>
+        <w:t>allowed</w:t>
+      </w:r>
+      <w:proofErr w:type="gramEnd"/>
+      <w:r>
+        <w:t xml:space="preserve"> or minimum buffer zones required around streams. Because "prescriptive versus flexible" is about *how* each issue is addressed (whether a regulation has mandatory thresholds), not the ends of the policy (the levels of those thresholds), one can compare prescriptiveness across substantive requirements. </w:t>
       </w:r>
     </w:p>
     <w:p/>
@@ -256,11 +920,19 @@
     <w:p/>
     <w:p>
       <w:r>
-        <w:t xml:space="preserve">*Policy Settings:* Finally, the third type of stringency—specific performance levels (what policy scholars call “policy settings”)—allow us to interpret differences in scope or prescriptiveness substantively. For example, forestry certification programs have different requirements for how close loggers can harvest near streams. In this example, all standards prescribing minimum no-harvest buffers around streams are equally prescriptive since all are mandatory requirements, albeit with different thresholds. Yet the widths of stream buffers and other specific policy settings are a meaningful type of variation. Unfortunately, most specific policy </w:t>
+        <w:t xml:space="preserve">*Policy </w:t>
+      </w:r>
+      <w:proofErr w:type="gramStart"/>
+      <w:r>
+        <w:t>Settings:*</w:t>
+      </w:r>
+      <w:proofErr w:type="gramEnd"/>
+      <w:r>
+        <w:t xml:space="preserve"> Finally, the third type of stringency—specific performance levels (what policy scholars call “policy settings”)—allow us to interpret differences in scope or prescriptiveness substantively. For example, forestry certification </w:t>
       </w:r>
       <w:r>
         <w:lastRenderedPageBreak/>
-        <w:t>settings, even prescriptive ones, cannot be quantified and are thus difficult to compare or aggregate. Even numeric stream buffers can be difficult to compare because they often vary in different contexts, for example, in mountainous or flat areas or whether fish live in the stream (see Figure 5 in section 4). Measurement strategies that allow program-level aggregation cannot replace issue-specific qualitative comparison. It is crucial to both quantify absolute and relative differences and describe the key differences that capture the overall trends. We thus suggest that scholars combine aggregate measures with descriptive comparisons of important requirements, assessing policy settings on each issue in an absolute sense, in a relative sense (if possible), and in how the required level of performance changed.</w:t>
+        <w:t>programs have different requirements for how close loggers can harvest near streams. In this example, all standards prescribing minimum no-harvest buffers around streams are equally prescriptive since all are mandatory requirements, albeit with different thresholds. Yet the widths of stream buffers and other specific policy settings are a meaningful type of variation. Unfortunately, most specific policy settings, even prescriptive ones, cannot be quantified and are thus difficult to compare or aggregate. Even numeric stream buffers can be difficult to compare because they often vary in different contexts, for example, in mountainous or flat areas or whether fish live in the stream (see Figure 5 in section 4). Measurement strategies that allow program-level aggregation cannot replace issue-specific qualitative comparison. It is crucial to both quantify absolute and relative differences and describe the key differences that capture the overall trends. We thus suggest that scholars combine aggregate measures with descriptive comparisons of important requirements, assessing policy settings on each issue in an absolute sense, in a relative sense (if possible), and in how the required level of performance changed.</w:t>
       </w:r>
     </w:p>
     <w:p/>
@@ -272,13 +944,16 @@
     <w:p/>
     <w:p>
       <w:r>
-        <w:t>As this example illustrates, the combination of precise and comprehensive measurement can avoid problems with using any one approach alone. Measuring scope alone risks overlooking variation in prescriptiveness and levels of performance required. Measuring prescriptiveness alone risks capturing a kind of stringency that is void of content. And comparing a few specific performance levels alone risks missing the broader picture, or worse, making overly broad generalizations where a different set of issues would yield different conclusions.</w:t>
-      </w:r>
-    </w:p>
-    <w:p/>
-    <w:p>
+        <w:t xml:space="preserve">As this example illustrates, the combination of precise and comprehensive measurement can avoid problems with using any one approach alone. Measuring scope alone risks overlooking variation in prescriptiveness and levels of </w:t>
+      </w:r>
       <w:r>
         <w:lastRenderedPageBreak/>
+        <w:t>performance required. Measuring prescriptiveness alone risks capturing a kind of stringency that is void of content. And comparing a few specific performance levels alone risks missing the broader picture, or worse, making overly broad generalizations where a different set of issues would yield different conclusions.</w:t>
+      </w:r>
+    </w:p>
+    <w:p/>
+    <w:p>
+      <w:r>
         <w:t>## Step 2: Classifying Patterns of Change</w:t>
       </w:r>
     </w:p>
@@ -296,7 +971,15 @@
     <w:p/>
     <w:p>
       <w:r>
-        <w:t>*Conclusion:* This framework for measuring regulatory stringency helps researchers accomplish several crucial tasks.  For example, @Brunel2016 argue that a measure of regulatory stringency must: (1) measure change over time, (2) assess both relative and absolute magnitudes, (3) aggregate across multiple issue areas, and (4) be theoretically relatable to compliance costs. To these criteria, we add that any measurement approach should also (5) capture qualitative differences in policy settings.  Step 1 of our framework satisfies these five criteria, and Step 2 goes on to classify relative change over time (a logical extension of the above criteria 1 and 2).</w:t>
+        <w:t>*</w:t>
+      </w:r>
+      <w:proofErr w:type="gramStart"/>
+      <w:r>
+        <w:t>Conclusion:*</w:t>
+      </w:r>
+      <w:proofErr w:type="gramEnd"/>
+      <w:r>
+        <w:t xml:space="preserve"> This framework for measuring regulatory stringency helps researchers accomplish several crucial tasks.  For example, @Brunel2016 argue that a measure of regulatory stringency must: (1) measure change over time, (2) assess both relative and absolute magnitudes, (3) aggregate across multiple issue areas, and (4) be theoretically relatable to compliance costs. To these criteria, we add that any measurement approach should also (5) capture qualitative differences in policy settings.  Step 1 of our framework satisfies these five criteria, and Step 2 goes on to classify relative change over time (a logical extension of the above criteria 1 and 2).</w:t>
       </w:r>
     </w:p>
     <w:p/>
@@ -313,35 +996,75 @@
     <w:p/>
     <w:p>
       <w:r>
-        <w:t xml:space="preserve">*Compliance Costs and Competition:* By breaking down stringency into three distinct dimensions, we expand on two related propositions: (1) Compliance costs cause competing programs backed by different coalitions to set different levels of stringency. Specifically, @Cashore2004 and @Fischer2014 theorize that industry-backed programs set less stringent regulatory requirements than activist-backed programs because industry-backed programs are less willing to impose costs on firms. (2) Programs change in response to changes by their competitors. Specifically, when private authorities compete for market share, if one changes its requirements, </w:t>
+        <w:t xml:space="preserve">*Compliance Costs and </w:t>
+      </w:r>
+      <w:proofErr w:type="gramStart"/>
+      <w:r>
+        <w:t>Competition:*</w:t>
+      </w:r>
+      <w:proofErr w:type="gramEnd"/>
+      <w:r>
+        <w:t xml:space="preserve"> By breaking down stringency into three distinct dimensions, we expand on two related propositions: (1) Compliance costs cause competing programs backed by different coalitions to set different levels of </w:t>
       </w:r>
       <w:r>
         <w:lastRenderedPageBreak/>
-        <w:t>the other will change in a similar direction [@Fischer2014; @Smith2010]. Yet, these studies do not specify which dimensions of stringency ought to be affected by compliance costs and competition. Do incentives rooted in compliance cost affect each dimension in the same way? Are competing programs more responsive to changes in the scope, prescriptiveness, or policy settings of competing programs? Disentangling policy settings, scope, and prescriptiveness suggests more precise hypotheses to assess theories rooted in compliance costs and competition.</w:t>
-      </w:r>
-    </w:p>
-    <w:p/>
-    <w:p>
-      <w:r>
-        <w:t>*Revised Compliance Cost Hypotheses:* If broadening scope is low-cost for firms but increasing prescriptiveness and performance levels are high-cost,</w:t>
-      </w:r>
-    </w:p>
-    <w:p/>
-    <w:p>
-      <w:r>
-        <w:t>&gt;**H1.1:** An industry-backed regulation will be more similar to an activist-backed regulation in policy scope than in prescriptiveness or required performance levels.</w:t>
-      </w:r>
-    </w:p>
-    <w:p/>
-    <w:p>
-      <w:r>
-        <w:t>&gt;**H1.2:** An industry-backed regulation will be more likely to respond to changes in an activist backed regulation by converging in policy scope than in prescriptiveness or required performance levels (i.e., policy scope will be less elastic).</w:t>
-      </w:r>
-    </w:p>
-    <w:p/>
-    <w:p>
-      <w:r>
-        <w:t>*Compliance Cost and Differentiation:* Another core theoretical claim is that different coalitions will establish qualitatively different policies [@Botzem2012; @Hsueh2012]. By distinguishing types of stringency, we identify qualitative differences in how stringency varies across programs.</w:t>
+        <w:t>stringency. Specifically, @Cashore2004 and @Fischer2014 theorize that industry-backed programs set less stringent regulatory requirements than activist-backed programs because industry-backed programs are less willing to impose costs on firms. (2) Programs change in response to changes by their competitors. Specifically, when private authorities compete for market share, if one changes its requirements, the other will change in a similar direction [@Fischer2014; @Smith2010]. Yet, these studies do not specify which dimensions of stringency ought to be affected by compliance costs and competition. Do incentives rooted in compliance cost affect each dimension in the same way? Are competing programs more responsive to changes in the scope, prescriptiveness, or policy settings of competing programs? Disentangling policy settings, scope, and prescriptiveness suggests more precise hypotheses to assess theories rooted in compliance costs and competition.</w:t>
+      </w:r>
+    </w:p>
+    <w:p/>
+    <w:p>
+      <w:r>
+        <w:t xml:space="preserve">*Revised Compliance Cost </w:t>
+      </w:r>
+      <w:proofErr w:type="gramStart"/>
+      <w:r>
+        <w:t>Hypotheses:*</w:t>
+      </w:r>
+      <w:proofErr w:type="gramEnd"/>
+      <w:r>
+        <w:t xml:space="preserve"> If broadening scope is low-cost for firms but increasing prescriptiveness and performance levels are high-cost,</w:t>
+      </w:r>
+    </w:p>
+    <w:p/>
+    <w:p>
+      <w:r>
+        <w:t>&gt;**H1.</w:t>
+      </w:r>
+      <w:proofErr w:type="gramStart"/>
+      <w:r>
+        <w:t>1:*</w:t>
+      </w:r>
+      <w:proofErr w:type="gramEnd"/>
+      <w:r>
+        <w:t>* An industry-backed regulation will be more similar to an activist-backed regulation in policy scope than in prescriptiveness or required performance levels.</w:t>
+      </w:r>
+    </w:p>
+    <w:p/>
+    <w:p>
+      <w:r>
+        <w:t>&gt;**H1.</w:t>
+      </w:r>
+      <w:proofErr w:type="gramStart"/>
+      <w:r>
+        <w:t>2:*</w:t>
+      </w:r>
+      <w:proofErr w:type="gramEnd"/>
+      <w:r>
+        <w:t>* An industry-backed regulation will be more likely to respond to changes in an activist backed regulation by converging in policy scope than in prescriptiveness or required performance levels (i.e., policy scope will be less elastic).</w:t>
+      </w:r>
+    </w:p>
+    <w:p/>
+    <w:p>
+      <w:r>
+        <w:t xml:space="preserve">*Compliance Cost and </w:t>
+      </w:r>
+      <w:proofErr w:type="gramStart"/>
+      <w:r>
+        <w:t>Differentiation:*</w:t>
+      </w:r>
+      <w:proofErr w:type="gramEnd"/>
+      <w:r>
+        <w:t xml:space="preserve"> Another core theoretical claim is that different coalitions will establish qualitatively different policies [@Botzem2012; @Hsueh2012]. By distinguishing types of stringency, we identify qualitative differences in how stringency varies across programs.</w:t>
       </w:r>
     </w:p>
     <w:p/>
@@ -353,29 +1076,53 @@
     <w:p/>
     <w:p>
       <w:r>
-        <w:t xml:space="preserve">The opposite result is likely on issues where industry-wide compliance with requirements would provide net benefits to the industry. Here, activist-backed programs have little incentive to develop stringent requirements because activist pressure is redundant. These “business-friendly” issues are frequently addressed by industry associations. Such issues include coordinating resources and solving collective action problems related to industry reputation (e.g., through public image campaigns) and capacity (e.g., by developing collective goods like technical knowledge or a skilled workforce). By "collective action," we mean actions across individuals or firms that have net benefits but that require a coordinating </w:t>
+        <w:t xml:space="preserve">The opposite result is likely on issues where industry-wide compliance with requirements would provide net benefits to the industry. Here, activist-backed programs have little incentive to develop stringent requirements because activist pressure is redundant. These “business-friendly” issues are frequently addressed by </w:t>
       </w:r>
       <w:r>
         <w:lastRenderedPageBreak/>
-        <w:t>institution. Like industry associations, regulatory agencies and certification programs can serve as coordinating institutions. Business-friendly certification programs may also attempt to boost perceptions of stringency by adding requirements to do things that firms would do anyway. If observers fail to distinguish among different types of stringency on different issues, such a strategy may be a low cost and effective way to shape perceptions of overall stringency.</w:t>
-      </w:r>
-    </w:p>
-    <w:p/>
-    <w:p>
-      <w:r>
-        <w:t xml:space="preserve">*Revised Differentiation Hypotheses:* Where activist-backed and industry-backed private regulations compete, </w:t>
-      </w:r>
-    </w:p>
-    <w:p/>
-    <w:p>
-      <w:r>
-        <w:t xml:space="preserve">&gt;**H2.1:** Activist-backed regulations will have more comprehensive coverage, more prescriptive requirements, and higher performance thresholds on costly issues. </w:t>
-      </w:r>
-    </w:p>
-    <w:p/>
-    <w:p>
-      <w:r>
-        <w:t>&gt;**H2.2:** Industry-backed regulations have more comprehensive coverage,  more prescriptive requirements, and higher performance thresholds on business-friendly issues, such as those that firms do anyway or those related to industry collective action problems.</w:t>
+        <w:t>industry associations. Such issues include coordinating resources and solving collective action problems related to industry reputation (e.g., through public image campaigns) and capacity (e.g., by developing collective goods like technical knowledge or a skilled workforce). By "collective action," we mean actions across individuals or firms that have net benefits but that require a coordinating institution. Like industry associations, regulatory agencies and certification programs can serve as coordinating institutions. Business-friendly certification programs may also attempt to boost perceptions of stringency by adding requirements to do things that firms would do anyway. If observers fail to distinguish among different types of stringency on different issues, such a strategy may be a low cost and effective way to shape perceptions of overall stringency.</w:t>
+      </w:r>
+    </w:p>
+    <w:p/>
+    <w:p>
+      <w:r>
+        <w:t xml:space="preserve">*Revised Differentiation </w:t>
+      </w:r>
+      <w:proofErr w:type="gramStart"/>
+      <w:r>
+        <w:t>Hypotheses:*</w:t>
+      </w:r>
+      <w:proofErr w:type="gramEnd"/>
+      <w:r>
+        <w:t xml:space="preserve"> Where activist-backed and industry-backed private regulations compete, </w:t>
+      </w:r>
+    </w:p>
+    <w:p/>
+    <w:p>
+      <w:r>
+        <w:t>&gt;**H2.</w:t>
+      </w:r>
+      <w:proofErr w:type="gramStart"/>
+      <w:r>
+        <w:t>1:*</w:t>
+      </w:r>
+      <w:proofErr w:type="gramEnd"/>
+      <w:r>
+        <w:t xml:space="preserve">* Activist-backed regulations will have more comprehensive coverage, more prescriptive requirements, and higher performance thresholds on costly issues. </w:t>
+      </w:r>
+    </w:p>
+    <w:p/>
+    <w:p>
+      <w:r>
+        <w:t>&gt;**H2.</w:t>
+      </w:r>
+      <w:proofErr w:type="gramStart"/>
+      <w:r>
+        <w:t>2:*</w:t>
+      </w:r>
+      <w:proofErr w:type="gramEnd"/>
+      <w:r>
+        <w:t>* Industry-backed regulations have more comprehensive coverage,  more prescriptive requirements, and higher performance thresholds on business-friendly issues, such as those that firms do anyway or those related to industry collective action problems.</w:t>
       </w:r>
     </w:p>
     <w:p/>
@@ -398,11 +1145,8 @@
     <w:p/>
     <w:p>
       <w:r>
-        <w:t xml:space="preserve">Forest certification illustrates how market-based authority can involve formal decision-making modeled on government rulemaking processes, legalistic requirements, and powerful enforcement mechanisms. When product certification programs gain power with buyers and retailers, a timber company's contracts may depend on an audit of their compliance with hundreds of requirements. </w:t>
-      </w:r>
-      <w:r>
         <w:lastRenderedPageBreak/>
-        <w:t xml:space="preserve">Noncompliance may be costly. For example, Resolute Forest Products claimed damages of $100 million CND related to auditor findings of nonconformance [@Tigar2017]. This scale of impact on the industry makes forest certification an important case. </w:t>
+        <w:t xml:space="preserve">Forest certification illustrates how market-based authority can involve formal decision-making modeled on government rulemaking processes, legalistic requirements, and powerful enforcement mechanisms. When product certification programs gain power with buyers and retailers, a timber company's contracts may depend on an audit of their compliance with hundreds of requirements. Noncompliance may be costly. For example, Resolute Forest Products claimed damages of $100 million CND related to auditor findings of nonconformance [@Tigar2017]. This scale of impact on the industry makes forest certification an important case. </w:t>
       </w:r>
     </w:p>
     <w:p/>
@@ -413,30 +1157,59 @@
     </w:p>
     <w:p/>
     <w:p>
-      <w:r>
-        <w:t>![U.S. timberland by ownership and certification scheme](../Figs/acres-1.png)</w:t>
-      </w:r>
-    </w:p>
-    <w:p/>
-    <w:p>
-      <w:r>
-        <w:t xml:space="preserve">*Origin of the FSC:* The FSC was established as an international nonprofit organization in 1993 by a group of environmental and social advocacy organizations, academics, indigenous groups, and companies. FSC's founders designed its rulemaking procedures as a “democratic” process where members vote on decision-making rules as well as substantive policy [@Meidinger2003]. FSC standards begin with a set of international “Principles and Criteria” (FSC–P&amp;C) that are used by national-level organizations to develop more specific indicators.  Our analysis of the FSC in the United States thus assesses both the international FSC-P&amp;C and the FSC-US national standard. </w:t>
-      </w:r>
-    </w:p>
-    <w:p/>
-    <w:p>
-      <w:r>
-        <w:t>*Origin of the SFI:* In 1995, in response to the growing influence of the FSC, the U.S.-based industry association, the American Forest &amp; Paper Association, established a forest management standard and required its members (most of the U.S. forest products industry) to support it. Optional third-party auditing was added in 1998, which became mandatory in 2002, the same year that the American Forest &amp; Paper Association made the SFI a legally distinct entity with a rulemaking process that is formally independent, governed by an 18-member board of directors. The SFI has since been endorsed by the global Program for the Endorsement of Forest Certification (PEFC). The PEFC maintains a set of Sustainable Forest Management Benchmarks intended to guide participating programs, many of which are industry-backed alternatives to the FSC. Unlike the FSC-P&amp;C, the PEFC does not require the SFI and other national-level programs to adopt its benchmarks verbatim. Instead, they are expected to demonstrate the “equivalence” of their standards with PEFC benchmarks. Thus, national standards, like the SFI's, can have less stringent requirements than PEFC benchmarks.</w:t>
-      </w:r>
-    </w:p>
-    <w:p/>
-    <w:p>
-      <w:r>
-        <w:t xml:space="preserve">*“Sustainable” Forestry:* Like many sectors, there are ongoing public debates over acceptable business practices and the appropriate role of public and private regulation in forestry. “Sustainable” forestry has many meanings </w:t>
+      <w:proofErr w:type="gramStart"/>
+      <w:r>
+        <w:t>![</w:t>
+      </w:r>
+      <w:proofErr w:type="gramEnd"/>
+      <w:r>
+        <w:t>U.S. timberland by ownership and certification scheme](../Figs/acres-1.png)</w:t>
+      </w:r>
+    </w:p>
+    <w:p/>
+    <w:p>
+      <w:r>
+        <w:t xml:space="preserve">*Origin of the </w:t>
+      </w:r>
+      <w:proofErr w:type="gramStart"/>
+      <w:r>
+        <w:t>FSC:*</w:t>
+      </w:r>
+      <w:proofErr w:type="gramEnd"/>
+      <w:r>
+        <w:t xml:space="preserve"> The FSC was established as an international nonprofit organization in 1993 by a group of environmental and social advocacy organizations, academics, indigenous groups, and companies. FSC's founders designed its rulemaking procedures as a “democratic” process where members vote on decision-making rules as well as substantive policy [@Meidinger2003]. FSC standards begin with a set of international “Principles and Criteria” (FSC–P&amp;C) that are used by national-level organizations to develop more specific indicators.  Our analysis of the FSC in the United States thus assesses both the international FSC-P&amp;C and the FSC-US national standard. </w:t>
+      </w:r>
+    </w:p>
+    <w:p/>
+    <w:p>
+      <w:r>
+        <w:t xml:space="preserve">*Origin of the </w:t>
+      </w:r>
+      <w:proofErr w:type="gramStart"/>
+      <w:r>
+        <w:t>SFI:*</w:t>
+      </w:r>
+      <w:proofErr w:type="gramEnd"/>
+      <w:r>
+        <w:t xml:space="preserve"> In 1995, in response to the growing influence of the FSC, the U.S.-based industry association, the American Forest &amp; Paper Association, established a forest management standard and required its members (most of the U.S. forest products industry) to support it. Optional third-party auditing was added in 1998, which became mandatory in 2002, the same year that the American Forest &amp; Paper Association made the SFI a legally distinct entity with a rulemaking process that is formally independent, governed by an 18-member board of directors. The SFI has since been endorsed by the global Program for the Endorsement of Forest Certification (PEFC). The PEFC maintains a set of Sustainable Forest Management Benchmarks intended to guide participating programs, many of which are industry-backed alternatives to the FSC. Unlike the FSC-P&amp;C, the PEFC does not require the SFI and other national-level programs to adopt its benchmarks verbatim. Instead, they are expected to demonstrate the “equivalence” of their standards with PEFC </w:t>
       </w:r>
       <w:r>
         <w:lastRenderedPageBreak/>
-        <w:t xml:space="preserve">[@McDermott2012]. For example, some programs use “natural” conditions or functions as benchmarks for sustainability, involving complex choices about what is “natural” and what degree of naturalness is appropriate. In other conceptions, “sustainable” is less associated with naturalistic management and more about the long-term efficiency of production. Such differences manifest in distinct goals and different means to achieve them. A regulation targeting efficiency may require high levels of utilization of trees and tree-parts, whereas a regulation targeting naturalistic management may include requirements to leave economically valuable timber behind for animal habitat or soil health. Disagreements become concrete in the details of such requirements. Thus, a meaningful assessment of similarities and differences between regulations requires attention to detail. </w:t>
+        <w:t>benchmarks. Thus, national standards, like the SFI's, can have less stringent requirements than PEFC benchmarks.</w:t>
+      </w:r>
+    </w:p>
+    <w:p/>
+    <w:p>
+      <w:r>
+        <w:t xml:space="preserve">*“Sustainable” </w:t>
+      </w:r>
+      <w:proofErr w:type="gramStart"/>
+      <w:r>
+        <w:t>Forestry:*</w:t>
+      </w:r>
+      <w:proofErr w:type="gramEnd"/>
+      <w:r>
+        <w:t xml:space="preserve"> Like many sectors, there are ongoing public debates over acceptable business practices and the appropriate role of public and private regulation in forestry. “Sustainable” forestry has many meanings [@McDermott2012]. For example, some programs use “natural” conditions or functions as benchmarks for sustainability, involving complex choices about what is “natural” and what degree of naturalness is appropriate. In other conceptions, “sustainable” is less associated with naturalistic management and more about the long-term efficiency of production. Such differences manifest in distinct goals and different means to achieve them. A regulation targeting efficiency may require high levels of utilization of trees and tree-parts, whereas a regulation targeting naturalistic management may include requirements to leave economically valuable timber behind for animal habitat or soil health. Disagreements become concrete in the details of such requirements. Thus, a meaningful assessment of similarities and differences between regulations requires attention to detail. </w:t>
       </w:r>
     </w:p>
     <w:p/>
@@ -470,11 +1243,11 @@
     </w:p>
     <w:p>
       <w:r>
-        <w:t xml:space="preserve">Here we compare each standard to its previous version and the contemporary version from its competitor. We assess revisions in the FSC- International’s 2012 Revised Principles and Criteria 01-001 Version 5-0 (FSC–P&amp;C) and compare them with revisions in the PEFC’s Sustainable Forest Management Standards 1003:2010. Similarly, we compare the 2010 FSC-U.S. Forest Management Standard Version 1.0 with the FSC-US National Indicators and regional standards it replaced and compare these with the 2005-2009, 2010–2014, and 2015-2019 SFI standards. Unless otherwise specified, “FSC-US” and “SFI” refer to the version of each standard in effect in 2016. We do not fully capture subnational variation. The FSC-US standard recognizes nine different sub-national regions. Some have additional indicators, </w:t>
+        <w:t xml:space="preserve">Here we compare each standard to its previous version and the contemporary version from its competitor. We assess revisions in the FSC- International’s 2012 Revised Principles and Criteria 01-001 Version 5-0 (FSC–P&amp;C) and compare them with revisions in the PEFC’s Sustainable Forest Management Standards 1003:2010. </w:t>
       </w:r>
       <w:r>
         <w:lastRenderedPageBreak/>
-        <w:t>meaning that, in some states, FSC standards were more prescriptive or had higher performance thresholds than our findings reflect (see the supplementary files).</w:t>
+        <w:t>Similarly, we compare the 2010 FSC-U.S. Forest Management Standard Version 1.0 with the FSC-US National Indicators and regional standards it replaced and compare these with the 2005-2009, 2010–2014, and 2015-2019 SFI standards. Unless otherwise specified, “FSC-US” and “SFI” refer to the version of each standard in effect in 2016. We do not fully capture subnational variation. The FSC-US standard recognizes nine different sub-national regions. Some have additional indicators, meaning that, in some states, FSC standards were more prescriptive or had higher performance thresholds than our findings reflect (see the supplementary files).</w:t>
       </w:r>
     </w:p>
     <w:p/>
@@ -485,13 +1258,29 @@
     </w:p>
     <w:p>
       <w:r>
-        <w:t xml:space="preserve">*Scope:* The FSC-P&amp;C and PEFC maintained a similar policy scope (see the top panel of Figure 2). The PEFC once covered slightly fewer issues than did the FSC-P&amp;C, but its 2010 revisions added new requirements on eight key issues that it previously did not address, making the two programs generally aligned in scope. As of 2015, the FSC P&amp;C covered three potentially costly issues that the PEFC still did not: carbon emissions, restrictions on conversion to plantations, and worker wage requirements (see the middle panel of Figure 2).  PEFC covered two issues relating to public relations that FSC-P&amp;C do not: managing the aesthetic impacts of logging and allowing public access to forests. </w:t>
-      </w:r>
-    </w:p>
-    <w:p/>
-    <w:p>
-      <w:r>
-        <w:t xml:space="preserve">*Prescriptiveness:* Overall, the FSC maintained more prescriptive requirements in its Principles &amp; Criteria than the PEFC benchmarks (the top panel of Figure 2), but the PEFC moved closer to the FSC-P&amp;C on some key issues (the middle panel of Figure 2). These include additional requirements on indigenous rights, community benefits, and public reporting and consultation (see the online appendix for the specific language). The PEFC became at least as prescriptive as the FSC–P&amp;C on over half of key issues. In absolute terms, the PEFC increased prescriptiveness on 19 key issues and decreased on none, whereas the FSC–P&amp;C increased on 13 and decreased on four. Yet significant differences remained. The FSC-P&amp;C contained more prescriptive language on most ecological criteria, including protected areas and restrictions on conversion to plantations. </w:t>
+        <w:t>*</w:t>
+      </w:r>
+      <w:proofErr w:type="gramStart"/>
+      <w:r>
+        <w:t>Scope:*</w:t>
+      </w:r>
+      <w:proofErr w:type="gramEnd"/>
+      <w:r>
+        <w:t xml:space="preserve"> The FSC-P&amp;C and PEFC maintained a similar policy scope (see the top panel of Figure 2). The PEFC once covered slightly fewer issues than did the FSC-P&amp;C, but its 2010 revisions added new requirements on eight key issues that it previously did not address, making the two programs generally aligned in scope. As of 2015, the FSC P&amp;C covered three potentially costly issues that the PEFC still did not: carbon emissions, restrictions on conversion to plantations, and worker wage requirements (see the middle panel of Figure 2).  PEFC covered two issues relating to public relations that FSC-P&amp;C do not: managing the aesthetic impacts of logging and allowing public access to forests. </w:t>
+      </w:r>
+    </w:p>
+    <w:p/>
+    <w:p>
+      <w:r>
+        <w:t>*</w:t>
+      </w:r>
+      <w:proofErr w:type="gramStart"/>
+      <w:r>
+        <w:t>Prescriptiveness:*</w:t>
+      </w:r>
+      <w:proofErr w:type="gramEnd"/>
+      <w:r>
+        <w:t xml:space="preserve"> Overall, the FSC maintained more prescriptive requirements in its Principles &amp; Criteria than the PEFC benchmarks (the top panel of Figure 2), but the PEFC moved closer to the FSC-P&amp;C on some key issues (the middle panel of Figure 2). These include additional requirements on indigenous rights, community benefits, and public reporting and consultation (see the online appendix for the specific language). The PEFC became at least as prescriptive as the FSC–P&amp;C on over half of key issues. In absolute terms, the PEFC increased prescriptiveness on 19 key issues and decreased on none, whereas the FSC–P&amp;C increased on 13 and decreased on four. Yet significant differences remained. The FSC-P&amp;C contained more prescriptive language on most ecological criteria, including protected areas and restrictions on conversion to plantations. </w:t>
       </w:r>
     </w:p>
     <w:p/>
@@ -502,18 +1291,31 @@
     </w:p>
     <w:p/>
     <w:p>
-      <w:r>
-        <w:t>![Scope and Prescriptiveness of FSC P&amp;C and PEFC 2008-2015](FSC-PEFC-1.png)</w:t>
-      </w:r>
-    </w:p>
-    <w:p/>
-    <w:p>
-      <w:r>
-        <w:t xml:space="preserve">*Policy settings:* One particularly controversial issue is the conversion of natural forests to timber plantations. Both programs permitted certification of natural forest converted to plantation forestry under “justifiable circumstances,” which differed qualitatively between the two programs. For the FSC, this means that conversion has “clear, substantial, additional, secure, long-term conservation benefits.” For the PEFC, it means that conversion must have “long-term conservation, economic, and social benefits.” They also differed regarding the extent of forest conversion allowed. The FSC-P&amp;C allowed companies to convert “limited areas,” while the PEFC allows “small proportions of forest types.” Both standards </w:t>
+      <w:proofErr w:type="gramStart"/>
+      <w:r>
+        <w:t>![</w:t>
+      </w:r>
+      <w:proofErr w:type="gramEnd"/>
+      <w:r>
+        <w:t>Scope and Prescriptiveness of FSC P&amp;C and PEFC 2008-2015](FSC-PEFC-1.png)</w:t>
+      </w:r>
+    </w:p>
+    <w:p/>
+    <w:p>
+      <w:r>
+        <w:t xml:space="preserve">*Policy </w:t>
+      </w:r>
+      <w:proofErr w:type="gramStart"/>
+      <w:r>
+        <w:t>settings:*</w:t>
+      </w:r>
+      <w:proofErr w:type="gramEnd"/>
+      <w:r>
+        <w:t xml:space="preserve"> One particularly controversial issue is the conversion of natural forests to timber plantations. Both programs permitted certification of natural forest converted to plantation forestry under “justifiable circumstances,” which </w:t>
       </w:r>
       <w:r>
         <w:lastRenderedPageBreak/>
-        <w:t>specify that conversion must not damage culturally or socially significant areas, but whereas PEFC suggested that forests should only be certified if the conversion occurred before 2011, the FSC-P&amp;C required that conversion occurred before 1994, significantly different thresholds.</w:t>
+        <w:t>differed qualitatively between the two programs. For the FSC, this means that conversion has “clear, substantial, additional, secure, long-term conservation benefits.” For the PEFC, it means that conversion must have “long-term conservation, economic, and social benefits.” They also differed regarding the extent of forest conversion allowed. The FSC-P&amp;C allowed companies to convert “limited areas,” while the PEFC allows “small proportions of forest types.” Both standards specify that conversion must not damage culturally or socially significant areas, but whereas PEFC suggested that forests should only be certified if the conversion occurred before 2011, the FSC-P&amp;C required that conversion occurred before 1994, significantly different thresholds.</w:t>
       </w:r>
     </w:p>
     <w:p/>
@@ -531,7 +1333,19 @@
     <w:p/>
     <w:p>
       <w:r>
-        <w:t>*Summary:* Overall, while the PEFC added more requirements concerning indigenous rights and labor standards and came to cover a similar scope of issues to the FSC P&amp;C, the FSC-P&amp;C remained more prescriptive on social issues and significantly more prescriptive on ecological issues. Compared with the prescriptiveness of the FSC-US and SFI described below, the FSC–P&amp;C and PEFC requirements exhibited more convergence on both scope and prescriptiveness (compare Figures 3 and 4) though many differences in policy settings remained.</w:t>
+        <w:t>*</w:t>
+      </w:r>
+      <w:proofErr w:type="gramStart"/>
+      <w:r>
+        <w:t>Summary:*</w:t>
+      </w:r>
+      <w:proofErr w:type="gramEnd"/>
+      <w:r>
+        <w:t xml:space="preserve"> Overall, while the PEFC added more requirements concerning indigenous rights and labor standards and came to cover a similar scope of issues to the FSC P&amp;C, the FSC-P&amp;C remained more prescriptive on social issues and significantly more prescriptive on ecological issues. Compared with the prescriptiveness of the FSC-US and SFI described below, the FSC–P&amp;C and PEFC </w:t>
+      </w:r>
+      <w:r>
+        <w:lastRenderedPageBreak/>
+        <w:t>requirements exhibited more convergence on both scope and prescriptiveness (compare Figures 3 and 4) though many differences in policy settings remained.</w:t>
       </w:r>
     </w:p>
     <w:p/>
@@ -542,35 +1356,112 @@
     </w:p>
     <w:p>
       <w:r>
-        <w:t xml:space="preserve">*Scope:* Consistent with the international level, the activist-backed FSC-US program and industry-backed SFI program in the United States address a similar scope of </w:t>
+        <w:t>*</w:t>
+      </w:r>
+      <w:proofErr w:type="gramStart"/>
+      <w:r>
+        <w:t>Scope:*</w:t>
+      </w:r>
+      <w:proofErr w:type="gramEnd"/>
+      <w:r>
+        <w:t xml:space="preserve"> Consistent with the international level, the activist-backed FSC-US program and industry-backed SFI program in the United States address a similar scope of issues, but the FSC-US is more prescriptive on most (the top panel of Figure 3). As of 2016, the FSC-US did cover six potentially costly issues that the SFI did not; community benefit requirements, forest extent restrictions, required impact assessments, protected area restrictions, restoration requirements, and indigenous tenure protections (the middle panel of Figure 3). The SFI, in turn, covered one issue that the FSC-US did not: contributing to forestry research. Both programs added requirements on greenhouse gasses in 2010. SFI allowed for the conversion of natural forests to plantations if ecological impacts are not significant and the converted forest type is not rare, but in 2015, SFI added a requirement to conduct an assessment of these impacts. Yet, the FSC-US still maintained more prescriptive requirements, only allowing certification of plantation forests if they were converted from natural forests before 1994. FSC-US also required a portion of these plantations to be maintained as, or restored to, natural conditions.</w:t>
+      </w:r>
+    </w:p>
+    <w:p/>
+    <w:p>
+      <w:r>
+        <w:t>*</w:t>
+      </w:r>
+      <w:proofErr w:type="gramStart"/>
+      <w:r>
+        <w:t>Prescriptiveness:*</w:t>
+      </w:r>
+      <w:proofErr w:type="gramEnd"/>
+      <w:r>
+        <w:t xml:space="preserve">  In 2008, the FSC-US was more prescriptive on 36 of 48 key issues, and the SFI was more prescriptive on five issues. These five are some of the most “business-friendly” issues: continual improvement of management planning, educating the public about forestry, contributions to forestry research, worker training, and efficient material utilization. In 2016 the FSC-US was more prescriptive on 38 key issues, and the SFI was more prescriptive on the same 5 issues. The two standards were equally prescriptive on five issues. Thus, the FSC-US had the “most prescriptive” requirements—those as prescriptive or more than any other program—on 43 issues, and the SFI had the most prescriptive requirements on 10 (the top panel of Figure 3).  </w:t>
+      </w:r>
+    </w:p>
+    <w:p/>
+    <w:p>
+      <w:r>
+        <w:t xml:space="preserve">Counting changes made to the FSC-US and SFI standards between 2008 and 2016 reveals an “upward diverging” pattern, where the FSC-US became more prescriptive on more issues than did the </w:t>
+      </w:r>
+      <w:proofErr w:type="gramStart"/>
+      <w:r>
+        <w:t>SFI  (</w:t>
+      </w:r>
+      <w:proofErr w:type="gramEnd"/>
+      <w:r>
+        <w:t>the bottom panel of Figure 3). Of 48 key issues, the FSC-US became more prescriptive on 21, whereas SFI became more prescriptive on 12 (eight in 2010, one more in 2013, and three more in 2015).</w:t>
+      </w:r>
+    </w:p>
+    <w:p/>
+    <w:p>
+      <w:proofErr w:type="gramStart"/>
+      <w:r>
+        <w:t>![</w:t>
+      </w:r>
+      <w:proofErr w:type="gramEnd"/>
+      <w:r>
+        <w:t>Scope and Prescriptiveness of FSC-US and SFI 2008-2016](FSC-SFI-1.png)</w:t>
+      </w:r>
+    </w:p>
+    <w:p/>
+    <w:p>
+      <w:r>
+        <w:t xml:space="preserve">*Policy </w:t>
+      </w:r>
+      <w:proofErr w:type="gramStart"/>
+      <w:r>
+        <w:t>Settings:*</w:t>
+      </w:r>
+      <w:proofErr w:type="gramEnd"/>
+      <w:r>
+        <w:t xml:space="preserve"> Issues such as </w:t>
+      </w:r>
+      <w:proofErr w:type="spellStart"/>
+      <w:r>
+        <w:t>clearcut</w:t>
+      </w:r>
+      <w:proofErr w:type="spellEnd"/>
+      <w:r>
+        <w:t xml:space="preserve"> size limits and limits on harvesting near streams clearly illustrate enduring differences between the SFI and the FSC-US because we can compare policy settings on these issues both qualitatively and quantitatively. Qualitatively, the FSC-US increasingly restricts the size and shape of </w:t>
+      </w:r>
+      <w:proofErr w:type="spellStart"/>
+      <w:r>
+        <w:t>clearcuts</w:t>
+      </w:r>
+      <w:proofErr w:type="spellEnd"/>
+      <w:r>
+        <w:t xml:space="preserve"> to reflect "natural disturbance" and maintain ecological functions regardless of how it looks, whereas the SFI emphasizes "the visual impacts of forestry" and requires rapid site “green-up.” Quantitatively, the SFI limited </w:t>
+      </w:r>
+      <w:proofErr w:type="spellStart"/>
+      <w:r>
+        <w:t>clearcuts</w:t>
+      </w:r>
+      <w:proofErr w:type="spellEnd"/>
+      <w:r>
+        <w:t xml:space="preserve"> </w:t>
       </w:r>
       <w:r>
         <w:lastRenderedPageBreak/>
-        <w:t>issues, but the FSC-US is more prescriptive on most (the top panel of Figure 3). As of 2016, the FSC-US did cover six potentially costly issues that the SFI did not; community benefit requirements, forest extent restrictions, required impact assessments, protected area restrictions, restoration requirements, and indigenous tenure protections (the middle panel of Figure 3). The SFI, in turn, covered one issue that the FSC-US did not: contributing to forestry research. Both programs added requirements on greenhouse gasses in 2010. SFI allowed for the conversion of natural forests to plantations if ecological impacts are not significant and the converted forest type is not rare, but in 2015, SFI added a requirement to conduct an assessment of these impacts. Yet, the FSC-US still maintained more prescriptive requirements, only allowing certification of plantation forests if they were converted from natural forests before 1994. FSC-US also required a portion of these plantations to be maintained as, or restored to, natural conditions.</w:t>
-      </w:r>
-    </w:p>
-    <w:p/>
-    <w:p>
-      <w:r>
-        <w:t xml:space="preserve">*Prescriptiveness:*  In 2008, the FSC-US was more prescriptive on 36 of 48 key issues, and the SFI was more prescriptive on five issues. These five are some of the most “business-friendly” issues: continual improvement of management planning, educating the public about forestry, contributions to forestry research, worker training, and efficient material utilization. In 2016 the FSC-US was more prescriptive on 38 key issues, and the SFI was more prescriptive on the same 5 issues. The two standards were equally prescriptive on five issues. Thus, the FSC-US had the “most prescriptive” requirements—those as prescriptive or more than any other program—on 43 issues, and the SFI had the most prescriptive requirements on 10 (the top panel of Figure 3).  </w:t>
-      </w:r>
-    </w:p>
-    <w:p/>
-    <w:p>
-      <w:r>
-        <w:t>Counting changes made to the FSC-US and SFI standards between 2008 and 2016 reveals an “upward diverging” pattern, where the FSC-US became more prescriptive on more issues than did the SFI  (the bottom panel of Figure 3). Of 48 key issues, the FSC-US became more prescriptive on 21, whereas SFI became more prescriptive on 12 (eight in 2010, one more in 2013, and three more in 2015).</w:t>
-      </w:r>
-    </w:p>
-    <w:p/>
-    <w:p>
-      <w:r>
-        <w:t>![Scope and Prescriptiveness of FSC-US and SFI 2008-2016](FSC-SFI-1.png)</w:t>
-      </w:r>
-    </w:p>
-    <w:p/>
-    <w:p>
-      <w:r>
-        <w:t xml:space="preserve">*Policy Settings:* Issues such as clearcut size limits and limits on harvesting near streams clearly illustrate enduring differences between the SFI and the FSC-US because we can compare policy settings on these issues both qualitatively and quantitatively. Qualitatively, the FSC-US increasingly restricts the size and shape of clearcuts to reflect "natural disturbance" and maintain ecological functions regardless of how it looks, whereas the SFI emphasizes "the visual impacts of forestry" and requires rapid site “green-up.” Quantitatively, the SFI limited clearcuts for all forest types to an average of 120 acres with no maximum and no limits for harvesting with 20% tree retention (i.e., intensive but not clearcut harvesting). In contrast, the FSC-US limits clearcuts to a 40-acre average and 80-acre maximum, with additional restrictions based on region and forest type. The FSC-US also limits harvesting with 20% tree retention to a 100-acre average and 80-acre maximum, with further restrictions based on region and forest type (Figure 4). </w:t>
+        <w:t xml:space="preserve">for all forest types to an average of 120 acres with no maximum and no limits for harvesting with 20% tree retention (i.e., intensive but not </w:t>
+      </w:r>
+      <w:proofErr w:type="spellStart"/>
+      <w:r>
+        <w:t>clearcut</w:t>
+      </w:r>
+      <w:proofErr w:type="spellEnd"/>
+      <w:r>
+        <w:t xml:space="preserve"> harvesting). In contrast, the FSC-US limits </w:t>
+      </w:r>
+      <w:proofErr w:type="spellStart"/>
+      <w:r>
+        <w:t>clearcuts</w:t>
+      </w:r>
+      <w:proofErr w:type="spellEnd"/>
+      <w:r>
+        <w:t xml:space="preserve"> to a 40-acre average and 80-acre maximum, with additional restrictions based on region and forest type. The FSC-US also limits harvesting with 20% tree retention to a 100-acre average and 80-acre maximum, with further restrictions based on region and forest type (Figure 4). </w:t>
       </w:r>
     </w:p>
     <w:p/>
@@ -581,14 +1472,40 @@
     </w:p>
     <w:p/>
     <w:p>
-      <w:r>
-        <w:t>![Limits on Clearcut Size\label{clearcuts}](clearcuts-1.png)</w:t>
-      </w:r>
-    </w:p>
-    <w:p/>
-    <w:p>
-      <w:r>
-        <w:t>![Limits on Harvesting Near Streams\label{riparian}](riparian-1.png)</w:t>
+      <w:proofErr w:type="gramStart"/>
+      <w:r>
+        <w:t>![</w:t>
+      </w:r>
+      <w:proofErr w:type="gramEnd"/>
+      <w:r>
+        <w:t xml:space="preserve">Limits on </w:t>
+      </w:r>
+      <w:proofErr w:type="spellStart"/>
+      <w:r>
+        <w:t>Clearcut</w:t>
+      </w:r>
+      <w:proofErr w:type="spellEnd"/>
+      <w:r>
+        <w:t xml:space="preserve"> Size\label{</w:t>
+      </w:r>
+      <w:proofErr w:type="spellStart"/>
+      <w:r>
+        <w:t>clearcuts</w:t>
+      </w:r>
+      <w:proofErr w:type="spellEnd"/>
+      <w:r>
+        <w:t>}](clearcuts-1.png)</w:t>
+      </w:r>
+    </w:p>
+    <w:p/>
+    <w:p>
+      <w:proofErr w:type="gramStart"/>
+      <w:r>
+        <w:t>![</w:t>
+      </w:r>
+      <w:proofErr w:type="gramEnd"/>
+      <w:r>
+        <w:t>Limits on Harvesting Near Streams\label{riparian}](riparian-1.png)</w:t>
       </w:r>
     </w:p>
     <w:p/>
@@ -606,20 +1523,31 @@
     <w:p/>
     <w:p>
       <w:r>
-        <w:t>The bulk of the divergence occurred on ecological requirements like protecting habitat, where the FSC-US became more prescriptive while the SFI stayed constant or, in the case of preserving old-growth forests, decreased in prescriptiveness. Regarding protected areas, the FSC-US continued to require that managers preserve representative samples of habitats, but, since 2010, it also requires an assessment of the adequacy of permanent protections. SFI’s requirements for protected areas continue to be encompassed mainly by its requirements to protect imperiled species. SFI continues to require plans to identify and protect moderately to highly valuable known populations of imperiled or critically imperiled species (designations G1-G2). In contrast, the FSC-US expanded the scope of species requiring protection in 2010 to include natural heritage species and candidate species (designations G1-G3, S1-S3, N1-N3). The FSC-US added requirements to conduct surveys for any at-risk species potentially present or presume that listed or candidate species are present if the forest is in a species’ range. For old-growth forests, in 2010, the FSC-US added prescriptive requirements to restore a portion of old-growth forests where they would naturally occur, and it continues to demand protection measures that prohibit harvesting in most cases. In 2010, SFI removed a requirement to maintain sufficient old-growth acreage to maintain biodiversity, but in 2015 added a requirement to participate in conservation planning.</w:t>
-      </w:r>
-    </w:p>
-    <w:p/>
-    <w:p>
+        <w:t xml:space="preserve">The bulk of the divergence occurred on ecological requirements like protecting habitat, where the FSC-US became more prescriptive while the SFI stayed constant or, in the case of preserving old-growth forests, decreased in prescriptiveness. Regarding protected areas, the FSC-US continued to require that managers preserve representative samples of habitats, but, since 2010, it also requires an assessment of the adequacy of permanent protections. SFI’s requirements for protected areas continue to be encompassed mainly by its requirements to protect imperiled species. SFI continues to require plans to identify and protect moderately to highly valuable known populations of imperiled or critically imperiled species (designations G1-G2). In contrast, the FSC-US expanded the scope of species requiring protection in 2010 to include natural heritage species and candidate species (designations G1-G3, S1-S3, N1-N3). The FSC-US added requirements to conduct surveys for any at-risk species potentially present or presume that listed or candidate species are present if the forest is in a species’ range. For old-growth forests, in 2010, the FSC-US added prescriptive requirements to restore a portion of </w:t>
+      </w:r>
       <w:r>
         <w:lastRenderedPageBreak/>
+        <w:t>old-growth forests where they would naturally occur, and it continues to demand protection measures that prohibit harvesting in most cases. In 2010, SFI removed a requirement to maintain sufficient old-growth acreage to maintain biodiversity, but in 2015 added a requirement to participate in conservation planning.</w:t>
+      </w:r>
+    </w:p>
+    <w:p/>
+    <w:p>
+      <w:r>
         <w:t xml:space="preserve">The FSC-US and SFI's changing requirements to designate and protect conservation areas exemplify their overall upwardly diverging prescriptiveness, with the SFI adding some prescriptive requirements but the FSC-US adding even more prescriptive requirements. In 2010, the SFI added new requirements to collect data on “Forests of Exceptional Conservation Value” (FECV), which we compare with the FSC’s requirements for “High Conservation Value Forests” (HCVF). Also, in 2010, the FSC-US added language regarding monitoring and adaptive management of HCVFs. While the acronyms and even the additional language appear similar, the SFI allowed more flexibility in FECV management. HCVFs under the FSC-US required significantly more than baseline practices [@Newsom2005], while SFI’s FECV requirements have been criticized as not significantly exceeding legal baselines (state and federal endangered species acts) which already protected threatened and endangered species. The FSC-US then added even more prescriptive requirements requiring certain areas to be designated HCVFs and prescriptive accountability mechanisms for HCVF management. </w:t>
       </w:r>
     </w:p>
     <w:p/>
     <w:p>
       <w:r>
-        <w:t xml:space="preserve">*Summary:* The overall pattern for the FSC-US and SFI from 2008 to 2016 was neither convergence to the top nor bottom, but “upward divergence.” Each program had distinct areas in which its requirements became more prescriptive. For the FSC, these requirements tended to demand that forest operations “resemble natural processes” and “maintain ecosystem function.” Compared to the previous version, this language appeared more frequently and forcefully in the 2010 standard on issues including clearcutting, riparian management, HCVF designations, protected areas, old-growth forests, snags and downed wood, residual trees, genetic diversity, plantations, restoration, natural disturbance, non-timber forest products, soil protection, road building, and management planning. In contrast, the SFI was most prescriptive on issues such as material utilization, research, training, education, and public reporting and consultation.  The eight key issues on which the SFI increased prescriptiveness in 2010 also reflect the SFI’s focus on industry capacity and reputation. These included aesthetics, public reporting, education, training, and utilization. </w:t>
+        <w:t>*</w:t>
+      </w:r>
+      <w:proofErr w:type="gramStart"/>
+      <w:r>
+        <w:t>Summary:*</w:t>
+      </w:r>
+      <w:proofErr w:type="gramEnd"/>
+      <w:r>
+        <w:t xml:space="preserve"> The overall pattern for the FSC-US and SFI from 2008 to 2016 was neither convergence to the top nor bottom, but “upward divergence.” Each program had distinct areas in which its requirements became more prescriptive. For the FSC, these requirements tended to demand that forest operations “resemble natural processes” and “maintain ecosystem function.” Compared to the previous version, this language appeared more frequently and forcefully in the 2010 standard on issues including clearcutting, riparian management, HCVF designations, protected areas, old-growth forests, snags and downed wood, residual trees, genetic diversity, plantations, restoration, natural disturbance, non-timber forest products, soil protection, road building, and management planning. In contrast, the SFI was most prescriptive on issues such as material utilization, research, training, education, and public reporting and consultation.  The eight key issues on which the SFI increased prescriptiveness in 2010 also reflect the SFI’s focus on industry capacity and reputation. These included aesthetics, public reporting, education, training, and utilization. </w:t>
       </w:r>
     </w:p>
     <w:p/>
@@ -636,6 +1564,7 @@
     </w:p>
     <w:p>
       <w:r>
+        <w:lastRenderedPageBreak/>
         <w:t>## Overall Comparison</w:t>
       </w:r>
     </w:p>
@@ -647,139 +1576,163 @@
     <w:p/>
     <w:p>
       <w:r>
+        <w:t xml:space="preserve">Overall our results are consistent with the expectation that activist backed programs have higher levels of more costly types of stringency. On ecological goals, the FSC-US standard was significantly more stringent than the SFI standard on both scope and prescriptiveness dimensions. On social goals, results are more mixed. On scope, the FSC-US standard protected land tenure and required that local communities benefit from harvesting in ways that were unmatched by SFI’s standard. Numerically, FSC-US had a broader scope of social benefits. On prescriptiveness, the contrast was </w:t>
+      </w:r>
+      <w:proofErr w:type="gramStart"/>
+      <w:r>
+        <w:t>more stark</w:t>
+      </w:r>
+      <w:proofErr w:type="gramEnd"/>
+      <w:r>
+        <w:t xml:space="preserve">, with the FSC-US standard having significantly more prescriptive requirements on most social issues. On policy settings, the two programs had significant differences. On labor standards and indigenous rights, the FSC-US required higher wages and more attention to rights than did the SFI. In short, by the conventional scope of issues considered social issues, by most qualitative comparisons, and certainly in terms of prescriptiveness, the FSC-US standard was more stringent than the SFI standard on social issues. </w:t>
+      </w:r>
+    </w:p>
+    <w:p/>
+    <w:p>
+      <w:r>
+        <w:t xml:space="preserve">On more business-oriented goals such as efficiency (e.g., levels of cut tree utilization), industry capacity (e.g., workforce training and research), and industry reputation (e.g., public education and aesthetics), the overall patterns were largely reversed. SFI was slightly broader in scope (requiring contributions to research where FSC did not), was more prescriptive, and required increasingly demanding performance levels on many business-friendly issues. </w:t>
+      </w:r>
+    </w:p>
+    <w:p/>
+    <w:p>
+      <w:r>
+        <w:t xml:space="preserve">## Patterns of Change </w:t>
+      </w:r>
+    </w:p>
+    <w:p>
+      <w:r>
+        <w:t>In most years between 2008 and 2016, neither the FSC nor the SFI changed on any issue (the center cell in Table \ref{patterns}, “equilibrium”).</w:t>
+      </w:r>
+    </w:p>
+    <w:p/>
+    <w:p>
+      <w:r>
+        <w:t xml:space="preserve">When they did change, upwardly diverging prescriptiveness was the most frequent pattern. Most changes for both programs occurred in 2010, where the overall pattern was divergence rather than convergence or stability. For all 16 issues on which only the FSC-US added requirements, the FSC-US already had the more prescriptive requirements, and almost all of these additions address ecological problems. Similarly, for three out of the four issues on which only the SFI added requirements, the SFI already had more prescriptive requirements. </w:t>
+      </w:r>
+    </w:p>
+    <w:p/>
+    <w:p>
+      <w:r>
+        <w:t xml:space="preserve">The vast majority of changes (21 of 27 issues changed) fit a pattern where one program increased prescriptiveness while the other did not (or in one case, increased to a lesser degree) and the program that increased stringency *already had the more prescriptive requirements*. On 18 issues, the less prescriptive program stayed the same, leading to upward divergence. On three issues, the less prescriptive program decreased prescriptiveness, leading to opposing divergence (see Table \ref{patterns-2010-2015}). </w:t>
+      </w:r>
+    </w:p>
+    <w:p/>
+    <w:p>
+      <w:r>
+        <w:t>\input{patterns-2010-2015}</w:t>
+      </w:r>
+    </w:p>
+    <w:p/>
+    <w:p>
+      <w:r>
+        <w:t xml:space="preserve">Convergence was rare. In 2010, upward convergence only occurred when the FSC-US added requirements on the issue of “continual improvement” of harvesting operations, an issue usually associated more with the SFI. This outcome is interesting because scholars generally predict that less stringent private regulations will converge toward “benchmark” standards like FSC’s [@Overdevest2005; @Overdevest2010]. Instead, we find the FSC-US ratcheting up prescriptiveness on an issue where its industry-backed competitor had more stringent requirements. Indeed, most studies overlook the possibility that industry-backed standards like the SFI may be more stringent on some issues and thus fail to theorize about dynamics that could cause this. We see downward convergence only on the issues of "community benefits" and "tenure rights," where the more prescriptive FSC-US removed requirements, thus moving closer to SFI. </w:t>
+      </w:r>
+    </w:p>
+    <w:p/>
+    <w:p>
+      <w:r>
+        <w:t>Parallel change was also rare. An upward parallel change occurred on only three issues in 2010: forest management planning, controlling carbon emissions, and reporting and consultation, where both programs added requirements. We classify the addition of protections for riparian zones by both SFI and FSC-US as another case of upward divergence rather than upward parallel change because the requirements for riparian protection added by the FSC-US were more prescriptive than those added by the SFI. No issues exhibited downward parallel change, as “race to the bottom” theory anticipates.</w:t>
+      </w:r>
+    </w:p>
+    <w:p/>
+    <w:p>
+      <w:r>
+        <w:t xml:space="preserve">After the significant revisions of both programs in 2010, only the SFI updated its requirements, mostly in 2015. In contrast to the 2010 changes, the pattern in 2015 was a slight upward convergence. SFI increased prescriptiveness on three issues where it did not already have the most prescriptive requirements. While a much smaller scale of change than 2010, this upward convergence is notable because it focuses on regulating toxic chemicals, plantations, and harvesting on tribal lands, which likely have net costs rather than benefits for the industry.  </w:t>
+      </w:r>
+    </w:p>
+    <w:p/>
+    <w:p>
+      <w:r>
+        <w:t>## Implications for Theory</w:t>
+      </w:r>
+    </w:p>
+    <w:p>
+      <w:r>
+        <w:t>Applying our framework to the case of forestry certification reveals how one could reach different conclusions by looking at different dimensions of change. If focusing only on program scope, one would find little support for any theory predicting change—either convergence or divergence. If focusing only on prescriptiveness on ecological issues, one would find divergence, with the activist-backed FSC-US becoming more prescriptive at a faster rate than the industry-backed SFI. But if focusing only on prescriptiveness of industry capacity and reputational issues, one would find the opposite, with the SFI becoming more prescriptive at a faster rate than the FSC-US. While certainly inconsistent with “race-to-the-bottom” theories, the overall upwardly divergent trajectories of the SFI and FSC-US do not exactly fit a “race to the top” (upward parallel) pattern either.</w:t>
+      </w:r>
+    </w:p>
+    <w:p/>
+    <w:p>
+      <w:r>
         <w:lastRenderedPageBreak/>
-        <w:t xml:space="preserve">Overall our results are consistent with the expectation that activist backed programs have higher levels of more costly types of stringency. On ecological goals, the FSC-US standard was significantly more stringent than the SFI standard on both scope and prescriptiveness dimensions. On social goals, results are more mixed. On scope, the FSC-US standard protected land tenure and required that local communities benefit from harvesting in ways that were unmatched by SFI’s standard. Numerically, FSC-US had a broader scope of social benefits. On prescriptiveness, the contrast was more stark, with the FSC-US standard having significantly more prescriptive requirements on most social issues. On policy settings, the two programs had significant differences. On labor standards and indigenous rights, the FSC-US required higher wages and more attention to rights than did the SFI. In short, by the conventional scope of issues considered social issues, by most qualitative comparisons, and certainly in terms of prescriptiveness, the FSC-US standard was more stringent than the SFI standard on social issues. </w:t>
-      </w:r>
-    </w:p>
-    <w:p/>
-    <w:p>
-      <w:r>
-        <w:t xml:space="preserve">On more business-oriented goals such as efficiency (e.g., levels of cut tree utilization), industry capacity (e.g., workforce training and research), and industry reputation (e.g., public education and aesthetics), the overall patterns were largely reversed. SFI was slightly broader in scope (requiring contributions to research where FSC did not), was more prescriptive, and required increasingly demanding performance levels on many business-friendly issues. </w:t>
-      </w:r>
-    </w:p>
-    <w:p/>
-    <w:p>
-      <w:r>
-        <w:t xml:space="preserve">## Patterns of Change </w:t>
-      </w:r>
-    </w:p>
-    <w:p>
-      <w:r>
-        <w:t>In most years between 2008 and 2016, neither the FSC nor the SFI changed on any issue (the center cell in Table \ref{patterns}, “equilibrium”).</w:t>
-      </w:r>
-    </w:p>
-    <w:p/>
-    <w:p>
-      <w:r>
-        <w:t xml:space="preserve">When they did change, upwardly diverging prescriptiveness was the most frequent pattern. Most changes for both programs occurred in 2010, where the overall pattern was divergence rather than convergence or stability. For all 16 issues on which only the FSC-US added requirements, the FSC-US already had the more prescriptive requirements, and almost all of these additions address ecological problems. Similarly, for three out of the four issues on which only the SFI added requirements, the SFI already had more prescriptive requirements. </w:t>
-      </w:r>
-    </w:p>
-    <w:p/>
-    <w:p>
-      <w:r>
-        <w:t xml:space="preserve">The vast majority of changes (21 of 27 issues changed) fit a pattern where one program increased prescriptiveness while the other did not (or in one case, increased to a lesser degree) and the program that increased stringency *already had the more prescriptive requirements*. On 18 issues, the less prescriptive program stayed the same, leading to upward divergence. On three issues, the less prescriptive program decreased prescriptiveness, leading to opposing divergence (see Table \ref{patterns-2010-2015}). </w:t>
-      </w:r>
-    </w:p>
-    <w:p/>
-    <w:p>
-      <w:r>
-        <w:t>\input{patterns-2010-2015}</w:t>
-      </w:r>
-    </w:p>
-    <w:p/>
-    <w:p>
-      <w:r>
-        <w:t xml:space="preserve">Convergence was rare. In 2010, upward convergence only occurred when the FSC-US added requirements on the issue of “continual improvement” of harvesting </w:t>
+        <w:t>These results are consistent with Hypotheses 1.1, 2.1, and 2.2 outlined above in Section 2.3. We cannot assess Hypothesis 1.2 because neither program changed significantly in policy scope. (Both programs did begin regulating carbon emissions in 2010, but it is unclear if this change in scope is one program reacting to the other or both programs responding to a third causal variable.)</w:t>
+      </w:r>
+    </w:p>
+    <w:p/>
+    <w:p>
+      <w:r>
+        <w:t>Regarding Hypothesis 1.1. The industry-backed SFI program often contained language similar to that of the activist-backed FSC-US program (i.e., it was similar in scope), but often lacked (costlier) mandatory performance thresholds (i.e., the requirements were less prescriptive). This result suggests that any effort to test theories related to compliance cost or differentiation must distinguish between measures of stringency based on policy scope or prescriptiveness. Failing to account for differences in types of regulatory stringency will render empirical findings incomplete at best and misleading at worst.</w:t>
+      </w:r>
+    </w:p>
+    <w:p/>
+    <w:p>
+      <w:r>
+        <w:t xml:space="preserve">Consistent with Hypothesis 2.1, activist-backed FSC-US program was more comprehensive in scope, was more prescriptive, and had higher performance levels on issues that cost firms, while the industry-backed SFI program was more comprehensive in scope, was more prescriptive, and had higher performance levels on issues that create net utility for the industry. </w:t>
+      </w:r>
+    </w:p>
+    <w:p/>
+    <w:p>
+      <w:r>
+        <w:t xml:space="preserve">Hypothesis 2.2 posits that differentiation rooted in compliance costs will also explain policy change. This prediction is consistent with changes to the FSC-US and SFI in 2010, but not for changes made by SFI in 2015, where we saw an industry-backed program adding prescriptive requirements on social and ecological issues likely to impose costs on producers. </w:t>
+      </w:r>
+    </w:p>
+    <w:p/>
+    <w:p>
+      <w:r>
+        <w:t>More research is needed to test these and other hypotheses, using similarly precise and comprehensive measures of regulatory stringency in other policy domains. Specifically, while “ratcheting up” theories anticipate the general upward direction we observe, more attention is needed to explain why programs may increase prescriptiveness on different issues, especially for issues on which they already have the more stringent requirements.</w:t>
+      </w:r>
+    </w:p>
+    <w:p/>
+    <w:p>
+      <w:r>
+        <w:t>## Industry-Backed Certification Programs as a Form of Collective Action</w:t>
+      </w:r>
+    </w:p>
+    <w:p>
+      <w:r>
+        <w:t>Our finding that the SFI and FSC-US were each more prescriptive and continued to become more prescriptive on qualitatively different issues highlights how industry-backed certification programs can serve their industry in two ways.</w:t>
+      </w:r>
+    </w:p>
+    <w:p/>
+    <w:p>
+      <w:r>
+        <w:t xml:space="preserve">First, industry-backed certification programs provide individual firms with a service—a signal of "social responsibility" that requires a credible third party. Such a signal would be more expensive to send by complying with an activist-backed regulation. Hence, industry-backed programs are often created to save firms money by offering a label that sends “green” or “socially responsible” signals in the market without some of the more costly demands of activist-backed programs or public regulations. Such signals are often based on perceived, rather than actual, </w:t>
       </w:r>
       <w:r>
         <w:lastRenderedPageBreak/>
-        <w:t xml:space="preserve">operations, an issue usually associated more with the SFI. This outcome is interesting because scholars generally predict that less stringent private regulations will converge toward “benchmark” standards like FSC’s [@Overdevest2005; @Overdevest2010]. Instead, we find the FSC-US ratcheting up prescriptiveness on an issue where its industry-backed competitor had more stringent requirements. Indeed, most studies overlook the possibility that industry-backed standards like the SFI may be more stringent on some issues and thus fail to theorize about dynamics that could cause this. We see downward convergence only on the issues of "community benefits" and "tenure rights," where the more prescriptive FSC-US removed requirements, thus moving closer to SFI. </w:t>
-      </w:r>
-    </w:p>
-    <w:p/>
-    <w:p>
-      <w:r>
-        <w:t>Parallel change was also rare. An upward parallel change occurred on only three issues in 2010: forest management planning, controlling carbon emissions, and reporting and consultation, where both programs added requirements. We classify the addition of protections for riparian zones by both SFI and FSC-US as another case of upward divergence rather than upward parallel change because the requirements for riparian protection added by the FSC-US were more prescriptive than those added by the SFI. No issues exhibited downward parallel change, as “race to the bottom” theory anticipates.</w:t>
-      </w:r>
-    </w:p>
-    <w:p/>
-    <w:p>
-      <w:r>
-        <w:t xml:space="preserve">After the significant revisions of both programs in 2010, only the SFI updated its requirements, mostly in 2015. In contrast to the 2010 changes, the pattern in 2015 was a slight upward convergence. SFI increased prescriptiveness on three issues where it did not already have the most prescriptive requirements. While a much smaller scale of change than 2010, this upward convergence is notable because it focuses on regulating toxic chemicals, plantations, and harvesting on tribal lands, which likely have net costs rather than benefits for the industry.  </w:t>
-      </w:r>
-    </w:p>
-    <w:p/>
-    <w:p>
-      <w:r>
-        <w:t>## Implications for Theory</w:t>
-      </w:r>
-    </w:p>
-    <w:p>
-      <w:r>
-        <w:t>Applying our framework to the case of forestry certification reveals how one could reach different conclusions by looking at different dimensions of change. If focusing only on program scope, one would find little support for any theory predicting change—either convergence or divergence. If focusing only on prescriptiveness on ecological issues, one would find divergence, with the activist-backed FSC-US becoming more prescriptive at a faster rate than the industry-backed SFI. But if focusing only on prescriptiveness of industry capacity and reputational issues, one would find the opposite, with the SFI becoming more prescriptive at a faster rate than the FSC-US. While certainly inconsistent with “race-to-the-bottom” theories, the overall upwardly divergent trajectories of the SFI and FSC-US do not exactly fit a “race to the top” (upward parallel) pattern either.</w:t>
-      </w:r>
-    </w:p>
-    <w:p/>
-    <w:p>
-      <w:r>
-        <w:t>These results are consistent with Hypotheses 1.1, 2.1, and 2.2 outlined above in Section 2.3. We cannot assess Hypothesis 1.2 because neither program changed significantly in policy scope. (Both programs did begin regulating carbon emissions in 2010, but it is unclear if this change in scope is one program reacting to the other or both programs responding to a third causal variable.)</w:t>
-      </w:r>
-    </w:p>
-    <w:p/>
-    <w:p>
-      <w:r>
-        <w:t>Regarding Hypothesis 1.1. The industry-backed SFI program often contained language similar to that of the activist-backed FSC-US program (i.e., it was similar in scope), but often lacked (costlier) mandatory performance thresholds (i.e., the requirements were less prescriptive). This result suggests that any effort to test theories related to compliance cost or differentiation must distinguish between measures of stringency based on policy scope or prescriptiveness. Failing to account for differences in types of regulatory stringency will render empirical findings incomplete at best and misleading at worst.</w:t>
-      </w:r>
-    </w:p>
-    <w:p/>
-    <w:p>
-      <w:r>
-        <w:t xml:space="preserve">Consistent with Hypothesis 2.1, activist-backed FSC-US program was more comprehensive in scope, was more prescriptive, and had higher performance levels on issues that cost firms, while the industry-backed SFI program was more comprehensive in scope, was more prescriptive, and had higher performance levels on issues that create net utility for the industry. </w:t>
-      </w:r>
-    </w:p>
-    <w:p/>
-    <w:p>
-      <w:r>
-        <w:t xml:space="preserve">Hypothesis 2.2 posits that differentiation rooted in compliance costs will also explain policy change. This prediction is consistent with changes to the FSC-US and SFI in 2010, but not for changes made by SFI in 2015, where we saw an industry-backed program adding prescriptive requirements on social and ecological issues likely to impose costs on producers. </w:t>
-      </w:r>
-    </w:p>
-    <w:p/>
-    <w:p>
-      <w:r>
-        <w:t>More research is needed to test these and other hypotheses, using similarly precise and comprehensive measures of regulatory stringency in other policy domains. Specifically, while “ratcheting up” theories anticipate the general upward direction we observe, more attention is needed to explain why programs may increase prescriptiveness on different issues, especially for issues on which they already have the more stringent requirements.</w:t>
-      </w:r>
-    </w:p>
-    <w:p/>
-    <w:p>
-      <w:r>
-        <w:t>## Industry-Backed Certification Programs as a Form of Collective Action</w:t>
-      </w:r>
-    </w:p>
-    <w:p>
-      <w:r>
-        <w:t>Our finding that the SFI and FSC-US were each more prescriptive and continued to become more prescriptive on qualitatively different issues highlights how industry-backed certification programs can serve their industry in two ways.</w:t>
-      </w:r>
-    </w:p>
-    <w:p/>
-    <w:p>
-      <w:r>
-        <w:t>First, industry-backed certification programs provide individual firms with a service—a signal of "social responsibility" that requires a credible third party. Such a signal would be more expensive to send by complying with an activist-backed regulation. Hence, industry-backed programs are often created to save firms money by offering a label that sends “green” or “socially responsible” signals in the market without some of the more costly demands of activist-backed programs or public regulations. Such signals are often based on perceived, rather than actual, stringency^[While our framework clarifies many differences in actual stringency between activist- and industry-backed programs, each actor’s problem definitions and values will determine the program they prefer. For example, actors prioritize different issues, and some may value actual stringency while others value perceived stringency. Industry-backed programs often address the same issues as activist-</w:t>
+        <w:t>stringency</w:t>
+      </w:r>
+      <w:proofErr w:type="gramStart"/>
+      <w:r>
+        <w:t>^[</w:t>
+      </w:r>
+      <w:proofErr w:type="gramEnd"/>
+      <w:r>
+        <w:t>While our framework clarifies many differences in actual stringency between activist- and industry-backed programs, each actor’s problem definitions and values will determine the program they prefer. For example, actors prioritize different issues, and some may value actual stringency while others value perceived stringency. Industry-backed programs often address the same issues as activist-backed programs, using language that might imply equivalency in stringency, but which contain substantially fewer prescriptive requirements. Yet seemingly similar looking language can require very different levels of performance. For example, the SFI requirements for “Forests of Exceptional Conservation Value” (FECV) are much less prescriptive than the FSC-US requirements for “High Conservation Value Forests” (HCVF), despite their similar language (also see (e.g., Figures \ref{riparian} and \ref{</w:t>
+      </w:r>
+      <w:proofErr w:type="spellStart"/>
+      <w:r>
+        <w:t>clearcuts</w:t>
+      </w:r>
+      <w:proofErr w:type="spellEnd"/>
+      <w:r>
+        <w:t>} and Table \ref{issues}). The extent to which this helps firms coordinate to maximize the impression of stringency while minimizing the costs of doing so is a question for future research.]</w:t>
+      </w:r>
+    </w:p>
+    <w:p/>
+    <w:p>
+      <w:r>
+        <w:t>Second, industry-backed certification programs provide a mechanism for an industry to improve its collective reputation and capacity by coordinating contributions to collective goods, a common function of industry associations. That the SFI developed more prescriptive standards than the FSC-US on several issues is inconsistent with the predictions that competition between industry-backed and activist-backed competition will lead to a “race to the bottom” on all issues. It is also inconsistent with the prediction that activist-backed standards will be more prescriptive on all issues. However, the substance of these issues suggests that these requirements are not a result of competition with the FSC. Instead, SFI had the most prescriptive requirements for actions that firms may take anyway—like training workers and maximizing efficiency—or that present collective action problems for the industry—like managing the visual impact of harvesting and sector-level reputation. Likewise, the three issues on which only the SFI changed—maximizing the utilization of cut trees, public education, and worker training—reflect concerns for the efficiency, reputation, and capacity of the forest products industry. Educating the public about forestry and training workers may not exclusively benefit individual firms, but given the broad adoption of SFI certification, such requirements may provide collective benefits for the sector in the form of a positive public image and skilled workforce.</w:t>
+      </w:r>
+    </w:p>
+    <w:p/>
+    <w:p>
+      <w:r>
+        <w:t xml:space="preserve">In short, on the handful of issues where the SFI developed more prescriptive requirements than the FSC,  SFI requirements tended to focus on  actions that firms would likely take in the absence of certification (such as training workers or educating the public), but where certification may provide additional collective benefits by causing them to be more widely adopted. While unforeseen by existing theories, the fact that the SFI is more prescriptive on some issues is unsurprising if these requirements provide net benefits to the sector regardless of activist pressures or consumer demands.  Disentangling the type of regulatory stringency, especially whether the regulation in question provides net benefits to the sector regardless of activist pressures or consumer demands, is thus necessary to assess </w:t>
       </w:r>
       <w:r>
         <w:lastRenderedPageBreak/>
-        <w:t>backed programs, using language that might imply equivalency in stringency, but which contain substantially fewer prescriptive requirements. Yet seemingly similar looking language can require very different levels of performance. For example, the SFI requirements for “Forests of Exceptional Conservation Value” (FECV) are much less prescriptive than the FSC-US requirements for “High Conservation Value Forests” (HCVF), despite their similar language (also see (e.g., Figures \ref{riparian} and \ref{clearcuts} and Table \ref{issues}). The extent to which this helps firms coordinate to maximize the impression of stringency while minimizing the costs of doing so is a question for future research.]</w:t>
-      </w:r>
-    </w:p>
-    <w:p/>
-    <w:p>
-      <w:r>
-        <w:t>Second, industry-backed certification programs provide a mechanism for an industry to improve its collective reputation and capacity by coordinating contributions to collective goods, a common function of industry associations. That the SFI developed more prescriptive standards than the FSC-US on several issues is inconsistent with the predictions that competition between industry-backed and activist-backed competition will lead to a “race to the bottom” on all issues. It is also inconsistent with the prediction that activist-backed standards will be more prescriptive on all issues. However, the substance of these issues suggests that these requirements are not a result of competition with the FSC. Instead, SFI had the most prescriptive requirements for actions that firms may take anyway—like training workers and maximizing efficiency—or that present collective action problems for the industry—like managing the visual impact of harvesting and sector-level reputation. Likewise, the three issues on which only the SFI changed—maximizing the utilization of cut trees, public education, and worker training—reflect concerns for the efficiency, reputation, and capacity of the forest products industry. Educating the public about forestry and training workers may not exclusively benefit individual firms, but given the broad adoption of SFI certification, such requirements may provide collective benefits for the sector in the form of a positive public image and skilled workforce.</w:t>
-      </w:r>
-    </w:p>
-    <w:p/>
-    <w:p>
-      <w:r>
-        <w:t>In short, on the handful of issues where the SFI developed more prescriptive requirements than the FSC,  SFI requirements tended to focus on  actions that firms would likely take in the absence of certification (such as training workers or educating the public), but where certification may provide additional collective benefits by causing them to be more widely adopted. While unforeseen by existing theories, the fact that the SFI is more prescriptive on some issues is unsurprising if these requirements provide net benefits to the sector regardless of activist pressures or consumer demands.  Disentangling the type of regulatory stringency, especially whether the regulation in question provides net benefits to the sector regardless of activist pressures or consumer demands, is thus necessary to assess whether industry-backed programs increasing stringency supports or contradicts broader theories of competition between activist and industry-backed programs.</w:t>
+        <w:t>whether industry-backed programs increasing stringency supports or contradicts broader theories of competition between activist and industry-backed programs.</w:t>
       </w:r>
     </w:p>
     <w:p/>
@@ -791,30 +1744,37 @@
     </w:p>
     <w:p>
       <w:r>
+        <w:t>Scholars have made substantial progress in developing theories of how economic and political forces shape the substance of private regulations, and how these different requirements then affect levels of adoption and compliance. We have argued that these theories require more attention to the types of policy to which they apply and that testing these theories requires research that measures change across programs and over time. Our framework for measuring regulatory stringency and using longitudinal data to classify patterns of change offers a foundation for further research. The overwhelming failure to do so thus far has hampered the accumulation of knowledge and caused confusion about the potential and limits of private governance. There is no perfect way to compare incommensurate policies. We have nonetheless made our best effort to offer a method to do so. By applying this method, we have systematically quantified differences that can be quantified and described as richly as possible those comparisons that one can only make qualitatively.</w:t>
+      </w:r>
+    </w:p>
+    <w:p/>
+    <w:p>
+      <w:r>
+        <w:t xml:space="preserve">Applying our framework to the case of forestry standards in the United States demonstrates the utility of fine-grained analyses concerning regulatory stringency and policy change. Our results show different patterns depending on whether researchers decide to emphasize policy scope, prescriptiveness, or specific policy settings. Attention to all three concepts uncovered trends that previous scholarship </w:t>
+      </w:r>
+      <w:proofErr w:type="gramStart"/>
+      <w:r>
+        <w:t>missed</w:t>
+      </w:r>
+      <w:proofErr w:type="gramEnd"/>
+      <w:r>
+        <w:t xml:space="preserve"> and which contradict the predictions of several dominant theories. </w:t>
+      </w:r>
+    </w:p>
+    <w:p/>
+    <w:p>
+      <w:r>
+        <w:t xml:space="preserve">Previous studies of forest certification illustrate how empirical debates often result from research design choices that capture some patterns but miss others. Some scholars chose a few key issues and found convergence. Others used different issues or measures and did not. Still others made broad generalizations in both directions without specifying defining a scope of policy content or measurement concepts at all. Our integration of both precise and broad measures found that both conclusions were accurate but incomplete. Activist-backed and industry-backed programs converged in policy scope on a few issues, but overall, their scopes have seen little change. Furthermore, we found these programs to have diverged overall on prescriptiveness, because, while both standards “ratcheted up,” they did so at different rates and on different policy issues. This deep dive into defining regulatory stringency and policy change in one domain both lays a foundation for scholarship on the causes of public and private regulation in forestry and offers a model for similar research in other policy domains. </w:t>
+      </w:r>
+    </w:p>
+    <w:p/>
+    <w:p>
+      <w:r>
+        <w:t xml:space="preserve">Our methodological critique and corrective framework also have practical value. First, the power dynamics among coalitions that promote programs like the FSC or the SFI have created an environment in which competing claims about what exactly each program requires and how this has changed causes confusion among potential </w:t>
+      </w:r>
+      <w:r>
         <w:lastRenderedPageBreak/>
-        <w:t>Scholars have made substantial progress in developing theories of how economic and political forces shape the substance of private regulations, and how these different requirements then affect levels of adoption and compliance. We have argued that these theories require more attention to the types of policy to which they apply and that testing these theories requires research that measures change across programs and over time. Our framework for measuring regulatory stringency and using longitudinal data to classify patterns of change offers a foundation for further research. The overwhelming failure to do so thus far has hampered the accumulation of knowledge and caused confusion about the potential and limits of private governance. There is no perfect way to compare incommensurate policies. We have nonetheless made our best effort to offer a method to do so. By applying this method, we have systematically quantified differences that can be quantified and described as richly as possible those comparisons that one can only make qualitatively.</w:t>
-      </w:r>
-    </w:p>
-    <w:p/>
-    <w:p>
-      <w:r>
-        <w:t xml:space="preserve">Applying our framework to the case of forestry standards in the United States demonstrates the utility of fine-grained analyses concerning regulatory stringency and policy change. Our results show different patterns depending on whether researchers decide to emphasize policy scope, prescriptiveness, or specific policy settings. Attention to all three concepts uncovered trends that previous scholarship missed and which contradict the predictions of several dominant theories. </w:t>
-      </w:r>
-    </w:p>
-    <w:p/>
-    <w:p>
-      <w:r>
-        <w:t xml:space="preserve">Previous studies of forest certification illustrate how empirical debates often result from research design choices that capture some patterns but miss others. Some scholars chose a few key issues and found convergence. Others used different issues or measures and did not. Still others made broad generalizations in both directions without specifying defining a scope of policy content or measurement concepts at all. Our integration of both precise and broad measures found that both conclusions were accurate but incomplete. Activist-backed and industry-backed programs converged in policy scope on a few issues, but overall, their scopes have seen little change. Furthermore, we found these programs to have diverged overall on prescriptiveness, because, while both standards “ratcheted up,” they did so at different rates and on different policy issues. This deep dive into defining regulatory stringency and policy change in one domain both lays a foundation for scholarship on the causes of public and private regulation in forestry and offers a model for similar research in other policy domains. </w:t>
-      </w:r>
-    </w:p>
-    <w:p/>
-    <w:p>
-      <w:r>
-        <w:t xml:space="preserve">Our methodological critique and corrective framework also have practical value. First, the power dynamics among coalitions that promote programs like the FSC or the SFI have created an environment in which competing claims about what exactly each program requires and how this has changed causes confusion among potential buyers of certified products. The politics of private regulation revolve around claims about the relative stringency of each program’s requirements, "public comparisons that would resolve the debate about whose standards were higher" [@Overdevest2010]. Our framework disentangles abstract notions of “higher” with more concrete and objective ways to measure regulatory stringency.  Second, it is </w:t>
-      </w:r>
-      <w:r>
-        <w:lastRenderedPageBreak/>
-        <w:t>impossible to measure the impact of a set of regulatory requirements without disentangling their component parts. Our analysis of written requirements is thus a critical but often overlooked first step for efforts to assess the effects of these programs on the ground [@Hamish2018].</w:t>
+        <w:t>buyers of certified products. The politics of private regulation revolve around claims about the relative stringency of each program’s requirements, "public comparisons that would resolve the debate about whose standards were higher" [@Overdevest2010]. Our framework disentangles abstract notions of “higher” with more concrete and objective ways to measure regulatory stringency.  Second, it is impossible to measure the impact of a set of regulatory requirements without disentangling their component parts. Our analysis of written requirements is thus a critical but often overlooked first step for efforts to assess the effects of these programs on the ground [@Hamish2018].</w:t>
       </w:r>
     </w:p>
     <w:p/>
@@ -822,7 +1782,6 @@
       <w:r>
         <w:t>Most importantly, our framework and analysis offer a model for careful measurement of policy change as a variable. It is tempting to take shortcuts by making broad generalizations or by selecting what is easy to measure or what others have highlighted. However, if we aim to build testable theories or collect the kinds of evidence needed to test existing theories, we must define policy change in ways that can be applied across programs and over time. Doing so will not only improve the quality of research and theory, it may also uncover entirely new puzzles and insights.</w:t>
       </w:r>
-      <w:bookmarkEnd w:id="0"/>
     </w:p>
     <w:sectPr>
       <w:pgSz w:w="12240" w:h="15840"/>
@@ -832,6 +1791,14 @@
     </w:sectPr>
   </w:body>
 </w:document>
+</file>
+
+<file path=word/people.xml><?xml version="1.0" encoding="utf-8"?>
+<w15:people xmlns:wpc="http://schemas.microsoft.com/office/word/2010/wordprocessingCanvas" xmlns:cx="http://schemas.microsoft.com/office/drawing/2014/chartex" xmlns:cx1="http://schemas.microsoft.com/office/drawing/2015/9/8/chartex" xmlns:cx2="http://schemas.microsoft.com/office/drawing/2015/10/21/chartex" xmlns:cx3="http://schemas.microsoft.com/office/drawing/2016/5/9/chartex" xmlns:cx4="http://schemas.microsoft.com/office/drawing/2016/5/10/chartex" xmlns:cx5="http://schemas.microsoft.com/office/drawing/2016/5/11/chartex" xmlns:cx6="http://schemas.microsoft.com/office/drawing/2016/5/12/chartex" xmlns:cx7="http://schemas.microsoft.com/office/drawing/2016/5/13/chartex" xmlns:cx8="http://schemas.microsoft.com/office/drawing/2016/5/14/chartex" xmlns:mc="http://schemas.openxmlformats.org/markup-compatibility/2006" xmlns:aink="http://schemas.microsoft.com/office/drawing/2016/ink" xmlns:am3d="http://schemas.microsoft.com/office/drawing/2017/model3d" xmlns:o="urn:schemas-microsoft-com:office:office" xmlns:r="http://schemas.openxmlformats.org/officeDocument/2006/relationships" xmlns:m="http://schemas.openxmlformats.org/officeDocument/2006/math" xmlns:v="urn:schemas-microsoft-com:vml" xmlns:wp14="http://schemas.microsoft.com/office/word/2010/wordprocessingDrawing" xmlns:wp="http://schemas.openxmlformats.org/drawingml/2006/wordprocessingDrawing" xmlns:w10="urn:schemas-microsoft-com:office:word" xmlns:w="http://schemas.openxmlformats.org/wordprocessingml/2006/main" xmlns:w14="http://schemas.microsoft.com/office/word/2010/wordml" xmlns:w15="http://schemas.microsoft.com/office/word/2012/wordml" xmlns:w16cid="http://schemas.microsoft.com/office/word/2016/wordml/cid" xmlns:w16se="http://schemas.microsoft.com/office/word/2015/wordml/symex" xmlns:wpg="http://schemas.microsoft.com/office/word/2010/wordprocessingGroup" xmlns:wpi="http://schemas.microsoft.com/office/word/2010/wordprocessingInk" xmlns:wne="http://schemas.microsoft.com/office/word/2006/wordml" xmlns:wps="http://schemas.microsoft.com/office/word/2010/wordprocessingShape" mc:Ignorable="w14 w15 w16se w16cid wp14">
+  <w15:person w15:author="Devin Judge-Lord">
+    <w15:presenceInfo w15:providerId="AD" w15:userId="S::judgelord@wisc.edu::29b8b312-0d65-45d1-a6cd-abd3bea992f2"/>
+  </w15:person>
+</w15:people>
 </file>
 
 <file path=word/styles.xml><?xml version="1.0" encoding="utf-8"?>
@@ -1115,12 +2082,6 @@
     <w:lsdException w:name="Book Title" w:uiPriority="33" w:qFormat="1"/>
     <w:lsdException w:name="Bibliography" w:semiHidden="1" w:uiPriority="37" w:unhideWhenUsed="1"/>
     <w:lsdException w:name="TOC Heading" w:semiHidden="1" w:uiPriority="39" w:unhideWhenUsed="1" w:qFormat="1"/>
-    <w:lsdException w:name="Plain Table 4" w:semiHidden="1" w:unhideWhenUsed="1"/>
-    <w:lsdException w:name="Plain Table 5" w:semiHidden="1" w:unhideWhenUsed="1"/>
-    <w:lsdException w:name="Grid Table Light" w:semiHidden="1" w:unhideWhenUsed="1"/>
-    <w:lsdException w:name="Grid Table 1 Light" w:semiHidden="1" w:unhideWhenUsed="1"/>
-    <w:lsdException w:name="Grid Table 2" w:semiHidden="1" w:unhideWhenUsed="1"/>
-    <w:lsdException w:name="Grid Table 3" w:semiHidden="1" w:unhideWhenUsed="1"/>
     <w:lsdException w:name="Grid Table 4" w:uiPriority="49"/>
     <w:lsdException w:name="Grid Table 5 Dark" w:uiPriority="50"/>
     <w:lsdException w:name="Grid Table 6 Colorful" w:uiPriority="51"/>

</xml_diff>

<commit_message>
response to shaan's notes
</commit_message>
<xml_diff>
--- a/certification.docx
+++ b/certification.docx
@@ -293,11 +293,13 @@
         <w:r>
           <w:t xml:space="preserve"> </w:t>
         </w:r>
-        <w:proofErr w:type="gramStart"/>
-        <w:r>
-          <w:t>programs</w:t>
-        </w:r>
-        <w:proofErr w:type="gramEnd"/>
+      </w:ins>
+      <w:ins w:id="51" w:author="Devin Judge-Lord" w:date="2019-10-18T10:22:00Z">
+        <w:r>
+          <w:t>program’s</w:t>
+        </w:r>
+      </w:ins>
+      <w:ins w:id="52" w:author="Devin Judge-Lord" w:date="2019-10-18T09:39:00Z">
         <w:r>
           <w:t xml:space="preserve"> stringency. </w:t>
         </w:r>
@@ -306,36 +308,36 @@
     <w:moveToRangeEnd w:id="5"/>
     <w:p>
       <w:pPr>
-        <w:pPrChange w:id="51" w:author="Devin Judge-Lord" w:date="2019-10-18T09:38:00Z">
+        <w:pPrChange w:id="53" w:author="Devin Judge-Lord" w:date="2019-10-18T09:38:00Z">
           <w:pPr/>
         </w:pPrChange>
       </w:pPr>
-      <w:del w:id="52" w:author="Devin Judge-Lord" w:date="2019-10-18T09:38:00Z">
+      <w:del w:id="54" w:author="Devin Judge-Lord" w:date="2019-10-18T09:38:00Z">
         <w:r>
           <w:delText xml:space="preserve"> </w:delText>
         </w:r>
       </w:del>
-      <w:ins w:id="53" w:author="Devin Judge-Lord" w:date="2019-10-18T09:43:00Z">
+      <w:ins w:id="55" w:author="Devin Judge-Lord" w:date="2019-10-18T09:43:00Z">
         <w:r>
           <w:t>P</w:t>
         </w:r>
       </w:ins>
-      <w:ins w:id="54" w:author="Devin Judge-Lord" w:date="2019-10-18T09:39:00Z">
+      <w:ins w:id="56" w:author="Devin Judge-Lord" w:date="2019-10-18T09:39:00Z">
         <w:r>
           <w:t xml:space="preserve">ublic </w:t>
         </w:r>
       </w:ins>
-      <w:del w:id="55" w:author="Devin Judge-Lord" w:date="2019-10-18T09:14:00Z">
+      <w:del w:id="57" w:author="Devin Judge-Lord" w:date="2019-10-18T09:14:00Z">
         <w:r>
           <w:delText xml:space="preserve">Assertions </w:delText>
         </w:r>
       </w:del>
-      <w:ins w:id="56" w:author="Devin Judge-Lord" w:date="2019-10-18T09:33:00Z">
+      <w:ins w:id="58" w:author="Devin Judge-Lord" w:date="2019-10-18T09:33:00Z">
         <w:r>
           <w:t>c</w:t>
         </w:r>
       </w:ins>
-      <w:ins w:id="57" w:author="Devin Judge-Lord" w:date="2019-10-18T09:14:00Z">
+      <w:ins w:id="59" w:author="Devin Judge-Lord" w:date="2019-10-18T09:14:00Z">
         <w:r>
           <w:t>laims</w:t>
         </w:r>
@@ -346,7 +348,7 @@
       <w:r>
         <w:t xml:space="preserve">about </w:t>
       </w:r>
-      <w:del w:id="58" w:author="Devin Judge-Lord" w:date="2019-10-18T09:13:00Z">
+      <w:del w:id="60" w:author="Devin Judge-Lord" w:date="2019-10-18T09:13:00Z">
         <w:r>
           <w:delText xml:space="preserve">the levels of </w:delText>
         </w:r>
@@ -354,7 +356,7 @@
       <w:r>
         <w:t xml:space="preserve">stringency are </w:t>
       </w:r>
-      <w:ins w:id="59" w:author="Devin Judge-Lord" w:date="2019-10-18T09:43:00Z">
+      <w:ins w:id="61" w:author="Devin Judge-Lord" w:date="2019-10-18T09:43:00Z">
         <w:r>
           <w:t xml:space="preserve">thus </w:t>
         </w:r>
@@ -362,22 +364,22 @@
       <w:r>
         <w:t xml:space="preserve">part of a legitimation process through which competing </w:t>
       </w:r>
-      <w:del w:id="60" w:author="Devin Judge-Lord" w:date="2019-10-18T09:26:00Z">
+      <w:del w:id="62" w:author="Devin Judge-Lord" w:date="2019-10-18T09:26:00Z">
         <w:r>
           <w:delText xml:space="preserve">systems </w:delText>
         </w:r>
       </w:del>
-      <w:ins w:id="61" w:author="Devin Judge-Lord" w:date="2019-10-18T09:26:00Z">
+      <w:ins w:id="63" w:author="Devin Judge-Lord" w:date="2019-10-18T09:26:00Z">
         <w:r>
           <w:t>programs</w:t>
         </w:r>
       </w:ins>
-      <w:ins w:id="62" w:author="Devin Judge-Lord" w:date="2019-10-18T09:40:00Z">
+      <w:ins w:id="64" w:author="Devin Judge-Lord" w:date="2019-10-18T09:40:00Z">
         <w:r>
           <w:t xml:space="preserve"> gain </w:t>
         </w:r>
       </w:ins>
-      <w:del w:id="63" w:author="Devin Judge-Lord" w:date="2019-10-18T09:40:00Z">
+      <w:del w:id="65" w:author="Devin Judge-Lord" w:date="2019-10-18T09:40:00Z">
         <w:r>
           <w:delText xml:space="preserve">achieve, maintain, </w:delText>
         </w:r>
@@ -385,7 +387,7 @@
       <w:r>
         <w:t>or lose</w:t>
       </w:r>
-      <w:del w:id="64" w:author="Devin Judge-Lord" w:date="2019-10-18T09:40:00Z">
+      <w:del w:id="66" w:author="Devin Judge-Lord" w:date="2019-10-18T09:40:00Z">
         <w:r>
           <w:delText>,</w:delText>
         </w:r>
@@ -393,22 +395,22 @@
       <w:r>
         <w:t xml:space="preserve"> </w:t>
       </w:r>
-      <w:ins w:id="65" w:author="Devin Judge-Lord" w:date="2019-10-18T09:40:00Z">
+      <w:ins w:id="67" w:author="Devin Judge-Lord" w:date="2019-10-18T09:40:00Z">
         <w:r>
           <w:t xml:space="preserve">stakeholder support, </w:t>
         </w:r>
       </w:ins>
-      <w:ins w:id="66" w:author="Devin Judge-Lord" w:date="2019-10-18T09:28:00Z">
+      <w:ins w:id="68" w:author="Devin Judge-Lord" w:date="2019-10-18T09:28:00Z">
         <w:r>
           <w:t>market power</w:t>
         </w:r>
       </w:ins>
-      <w:ins w:id="67" w:author="Devin Judge-Lord" w:date="2019-10-18T09:40:00Z">
+      <w:ins w:id="69" w:author="Devin Judge-Lord" w:date="2019-10-18T09:40:00Z">
         <w:r>
           <w:t>,</w:t>
         </w:r>
       </w:ins>
-      <w:ins w:id="68" w:author="Devin Judge-Lord" w:date="2019-10-18T09:28:00Z">
+      <w:ins w:id="70" w:author="Devin Judge-Lord" w:date="2019-10-18T09:28:00Z">
         <w:r>
           <w:t xml:space="preserve"> and thus </w:t>
         </w:r>
@@ -416,19 +418,19 @@
       <w:r>
         <w:t xml:space="preserve">policymaking authority [@Bartley2007; @Bodansky1999; @Cashore2002]. </w:t>
       </w:r>
-      <w:moveFromRangeStart w:id="69" w:author="Devin Judge-Lord" w:date="2019-10-18T09:32:00Z" w:name="move22283581"/>
-      <w:moveFrom w:id="70" w:author="Devin Judge-Lord" w:date="2019-10-18T09:32:00Z">
+      <w:moveFromRangeStart w:id="71" w:author="Devin Judge-Lord" w:date="2019-10-18T09:32:00Z" w:name="move22283581"/>
+      <w:moveFrom w:id="72" w:author="Devin Judge-Lord" w:date="2019-10-18T09:32:00Z">
         <w:r>
           <w:t>The stringency of program requirements is often central to both positive and negative evaluations of legitimacy among those they aim to empower and those they seek to regulate.^[ @Cashore2004 found that while environmental groups evaluated the FSC as legitimate for developing wide-ranging and prescriptive standards, private forest owners found the same regulatory approach to be “illegitimate.”]</w:t>
         </w:r>
       </w:moveFrom>
-      <w:moveFromRangeEnd w:id="69"/>
+      <w:moveFromRangeEnd w:id="71"/>
     </w:p>
     <w:p/>
     <w:p>
       <w:pPr>
         <w:rPr>
-          <w:ins w:id="71" w:author="Devin Judge-Lord" w:date="2019-10-18T10:09:00Z"/>
+          <w:ins w:id="73" w:author="Devin Judge-Lord" w:date="2019-10-18T10:09:00Z"/>
         </w:rPr>
       </w:pPr>
       <w:r>
@@ -438,43 +440,35 @@
     <w:p>
       <w:pPr>
         <w:rPr>
-          <w:ins w:id="72" w:author="Devin Judge-Lord" w:date="2019-10-18T10:09:00Z"/>
+          <w:ins w:id="74" w:author="Devin Judge-Lord" w:date="2019-10-18T10:09:00Z"/>
         </w:rPr>
       </w:pPr>
     </w:p>
     <w:p>
       <w:pPr>
         <w:rPr>
-          <w:del w:id="73" w:author="Devin Judge-Lord" w:date="2019-10-18T10:09:00Z"/>
-          <w:moveTo w:id="74" w:author="Devin Judge-Lord" w:date="2019-10-18T10:09:00Z"/>
+          <w:del w:id="75" w:author="Devin Judge-Lord" w:date="2019-10-18T10:09:00Z"/>
+          <w:moveTo w:id="76" w:author="Devin Judge-Lord" w:date="2019-10-18T10:09:00Z"/>
         </w:rPr>
       </w:pPr>
-      <w:ins w:id="75" w:author="Devin Judge-Lord" w:date="2019-10-18T10:09:00Z">
+      <w:ins w:id="77" w:author="Devin Judge-Lord" w:date="2019-10-18T10:09:00Z">
         <w:r>
           <w:t>A</w:t>
         </w:r>
       </w:ins>
-      <w:moveToRangeStart w:id="76" w:author="Devin Judge-Lord" w:date="2019-10-18T10:09:00Z" w:name="move22285796"/>
-      <w:moveTo w:id="77" w:author="Devin Judge-Lord" w:date="2019-10-18T10:09:00Z">
-        <w:del w:id="78" w:author="Devin Judge-Lord" w:date="2019-10-18T10:09:00Z">
+      <w:moveToRangeStart w:id="78" w:author="Devin Judge-Lord" w:date="2019-10-18T10:09:00Z" w:name="move22285796"/>
+      <w:moveTo w:id="79" w:author="Devin Judge-Lord" w:date="2019-10-18T10:09:00Z">
+        <w:del w:id="80" w:author="Devin Judge-Lord" w:date="2019-10-18T10:09:00Z">
           <w:r>
             <w:delText>Overall, a</w:delText>
           </w:r>
         </w:del>
         <w:r>
-          <w:t xml:space="preserve">s noted by @Brunel2016 and </w:t>
-        </w:r>
-        <w:bookmarkStart w:id="79" w:name="_GoBack"/>
-        <w:r>
-          <w:t>@Howlett2007</w:t>
-        </w:r>
-        <w:bookmarkEnd w:id="79"/>
-        <w:r>
-          <w:t>, concepts of stringency in existing work tend to be either insufficiently precise to be consistently applied across programs, insufficiently comprehensive to yield consistent results, or completely absent.</w:t>
+          <w:t>s noted by @Brunel2016 and @Howlett2007, concepts of stringency in existing work tend to be either insufficiently precise to be consistently applied across programs, insufficiently comprehensive to yield consistent results, or completely absent.</w:t>
         </w:r>
       </w:moveTo>
     </w:p>
-    <w:moveToRangeEnd w:id="76"/>
+    <w:moveToRangeEnd w:id="78"/>
     <w:p/>
     <w:p/>
     <w:p>
@@ -497,12 +491,12 @@
       <w:r>
         <w:t xml:space="preserve"># Regulatory </w:t>
       </w:r>
-      <w:ins w:id="80" w:author="Devin Judge-Lord" w:date="2019-10-18T10:04:00Z">
+      <w:ins w:id="81" w:author="Devin Judge-Lord" w:date="2019-10-18T10:04:00Z">
         <w:r>
           <w:t>S</w:t>
         </w:r>
       </w:ins>
-      <w:del w:id="81" w:author="Devin Judge-Lord" w:date="2019-10-18T10:04:00Z">
+      <w:del w:id="82" w:author="Devin Judge-Lord" w:date="2019-10-18T10:04:00Z">
         <w:r>
           <w:delText>s</w:delText>
         </w:r>
@@ -510,44 +504,44 @@
       <w:r>
         <w:t xml:space="preserve">tringency </w:t>
       </w:r>
-      <w:ins w:id="82" w:author="Devin Judge-Lord" w:date="2019-10-18T10:05:00Z">
+      <w:ins w:id="83" w:author="Devin Judge-Lord" w:date="2019-10-18T10:05:00Z">
         <w:r>
           <w:t>as a Var</w:t>
         </w:r>
       </w:ins>
-      <w:ins w:id="83" w:author="Devin Judge-Lord" w:date="2019-10-18T10:06:00Z">
+      <w:ins w:id="84" w:author="Devin Judge-Lord" w:date="2019-10-18T10:06:00Z">
         <w:r>
           <w:t>iable</w:t>
         </w:r>
       </w:ins>
     </w:p>
     <w:p>
-      <w:ins w:id="84" w:author="Devin Judge-Lord" w:date="2019-10-18T10:01:00Z">
+      <w:ins w:id="85" w:author="Devin Judge-Lord" w:date="2019-10-18T10:01:00Z">
         <w:r>
           <w:t>Though often p</w:t>
         </w:r>
       </w:ins>
-      <w:ins w:id="85" w:author="Devin Judge-Lord" w:date="2019-10-18T10:02:00Z">
+      <w:ins w:id="86" w:author="Devin Judge-Lord" w:date="2019-10-18T10:02:00Z">
         <w:r>
           <w:t>oorly defined, c</w:t>
         </w:r>
       </w:ins>
-      <w:ins w:id="86" w:author="Devin Judge-Lord" w:date="2019-10-18T09:52:00Z">
+      <w:ins w:id="87" w:author="Devin Judge-Lord" w:date="2019-10-18T09:52:00Z">
         <w:r>
           <w:t xml:space="preserve">oncepts of regulatory stringency are </w:t>
         </w:r>
       </w:ins>
-      <w:ins w:id="87" w:author="Devin Judge-Lord" w:date="2019-10-18T10:02:00Z">
+      <w:ins w:id="88" w:author="Devin Judge-Lord" w:date="2019-10-18T10:02:00Z">
         <w:r>
           <w:t>critical</w:t>
         </w:r>
       </w:ins>
-      <w:ins w:id="88" w:author="Devin Judge-Lord" w:date="2019-10-18T09:52:00Z">
+      <w:ins w:id="89" w:author="Devin Judge-Lord" w:date="2019-10-18T09:52:00Z">
         <w:r>
           <w:t xml:space="preserve"> to a wide array of scholarship</w:t>
         </w:r>
       </w:ins>
-      <w:ins w:id="89" w:author="Devin Judge-Lord" w:date="2019-10-18T09:47:00Z">
+      <w:ins w:id="90" w:author="Devin Judge-Lord" w:date="2019-10-18T09:47:00Z">
         <w:r>
           <w:t xml:space="preserve">. </w:t>
         </w:r>
@@ -569,12 +563,12 @@
       <w:r>
         <w:t xml:space="preserve"> Scholars who study how private regulations gain legitimacy, trust, or support from various audiences posit that regulatory stringency influences these outcomes. For example, @McDermott2012 argues that stringency may reduce trust by mandating formulaic, top-down approaches.  Perceived stringency may increase market demand for certified products [@Atkinson2014] but may also reduce adoption by firms [@Prado2013].  Changes in stringency that disadvantage some firms or groups may catalyze these actors to create alternative private regulatory programs [@Meidinger2003]. Alternatively, those disadvantaged by changes to private regulation may then opt to pursue their aims through public policy [@Weimer2006]. Such outcomes would be consistent with broader findings from literatures on “corporate social responsibility” (CSR) initiatives, such as environmental management systems (EMS), industry codes of conduct, and third-party certification programs, which find that more costly requirements are less likely to be adopted [@Delmas2008; @Kollman2001; @Lyon2008]. </w:t>
       </w:r>
-      <w:ins w:id="90" w:author="Devin Judge-Lord" w:date="2019-10-18T09:56:00Z">
+      <w:ins w:id="91" w:author="Devin Judge-Lord" w:date="2019-10-18T09:56:00Z">
         <w:r>
           <w:t>F</w:t>
         </w:r>
       </w:ins>
-      <w:del w:id="91" w:author="Devin Judge-Lord" w:date="2019-10-18T09:56:00Z">
+      <w:del w:id="92" w:author="Devin Judge-Lord" w:date="2019-10-18T09:56:00Z">
         <w:r>
           <w:delText>This is because f</w:delText>
         </w:r>
@@ -582,7 +576,7 @@
       <w:r>
         <w:t>irms will only adopt costly requirements if there is a countervailing benefit of certification, whether an abstract “social license to operate” or more a concrete benefit like market access or a price premium.</w:t>
       </w:r>
-      <w:del w:id="92" w:author="Devin Judge-Lord" w:date="2019-10-18T09:57:00Z">
+      <w:del w:id="93" w:author="Devin Judge-Lord" w:date="2019-10-18T09:57:00Z">
         <w:r>
           <w:delText xml:space="preserve"> In contrast, practices that benefit firms need no such countervailing benefit from certification for firms to adopt them. </w:delText>
         </w:r>
@@ -593,12 +587,12 @@
       <w:r>
         <w:t>The effects of stringency on trust, legitimacy, compliance cost, and adoption matter because anticipating the impact of private regulations “on the ground” requires understanding their evolutionary trajectories [@VanderVen2018]. These are complex empirical questions. Even activist-backed programs that establish stringent requirements on one issue at one point in time may not do so on other issues and at other times [@LeBaron2018]</w:t>
       </w:r>
-      <w:ins w:id="93" w:author="Devin Judge-Lord" w:date="2019-10-18T09:57:00Z">
+      <w:ins w:id="94" w:author="Devin Judge-Lord" w:date="2019-10-18T09:57:00Z">
         <w:r>
           <w:t>. Likewise, n</w:t>
         </w:r>
       </w:ins>
-      <w:del w:id="94" w:author="Devin Judge-Lord" w:date="2019-10-18T09:57:00Z">
+      <w:del w:id="95" w:author="Devin Judge-Lord" w:date="2019-10-18T09:57:00Z">
         <w:r>
           <w:delText xml:space="preserve"> and n</w:delText>
         </w:r>
@@ -620,12 +614,12 @@
       <w:r>
         <w:t xml:space="preserve"> Regulatory stringency is </w:t>
       </w:r>
-      <w:ins w:id="95" w:author="Devin Judge-Lord" w:date="2019-10-18T09:58:00Z">
+      <w:ins w:id="96" w:author="Devin Judge-Lord" w:date="2019-10-18T09:58:00Z">
         <w:r>
           <w:t>the</w:t>
         </w:r>
       </w:ins>
-      <w:del w:id="96" w:author="Devin Judge-Lord" w:date="2019-10-18T09:58:00Z">
+      <w:del w:id="97" w:author="Devin Judge-Lord" w:date="2019-10-18T09:58:00Z">
         <w:r>
           <w:delText>a</w:delText>
         </w:r>
@@ -643,12 +637,12 @@
       <w:r>
         <w:t>Differing ideas about the political responsibilities of businesses shape both activist demands for private governance and firms’ responses to private governance efforts [@Bartley2003; @Djelic2017]. These different ideas are then embodied in more or less stringent policies depending on which coalitions gain rulemaking authority [@Botzem2012; @Hsueh2012]. For example, @Bartley2003 finds private regulations emerging when social movements target companies with tactics that aim to redirect, rather than challenge, neo-liberal ideas</w:t>
       </w:r>
-      <w:ins w:id="97" w:author="Devin Judge-Lord" w:date="2019-10-18T09:59:00Z">
+      <w:ins w:id="98" w:author="Devin Judge-Lord" w:date="2019-10-18T09:59:00Z">
         <w:r>
           <w:t xml:space="preserve"> about </w:t>
         </w:r>
       </w:ins>
-      <w:ins w:id="98" w:author="Devin Judge-Lord" w:date="2019-10-18T10:00:00Z">
+      <w:ins w:id="99" w:author="Devin Judge-Lord" w:date="2019-10-18T10:00:00Z">
         <w:r>
           <w:t>the central role of businesses in society</w:t>
         </w:r>
@@ -698,7 +692,7 @@
     <w:p>
       <w:pPr>
         <w:rPr>
-          <w:ins w:id="99" w:author="Devin Judge-Lord" w:date="2019-10-18T10:06:00Z"/>
+          <w:ins w:id="100" w:author="Devin Judge-Lord" w:date="2019-10-18T10:06:00Z"/>
         </w:rPr>
       </w:pPr>
       <w:r>
@@ -709,7 +703,7 @@
     <w:p>
       <w:pPr>
         <w:rPr>
-          <w:del w:id="100" w:author="Devin Judge-Lord" w:date="2019-10-18T10:09:00Z"/>
+          <w:del w:id="101" w:author="Devin Judge-Lord" w:date="2019-10-18T10:09:00Z"/>
         </w:rPr>
       </w:pPr>
       <w:r>
@@ -720,17 +714,17 @@
     <w:p>
       <w:pPr>
         <w:rPr>
-          <w:moveFrom w:id="101" w:author="Devin Judge-Lord" w:date="2019-10-18T10:09:00Z"/>
+          <w:moveFrom w:id="102" w:author="Devin Judge-Lord" w:date="2019-10-18T10:09:00Z"/>
         </w:rPr>
       </w:pPr>
-      <w:moveFromRangeStart w:id="102" w:author="Devin Judge-Lord" w:date="2019-10-18T10:09:00Z" w:name="move22285796"/>
-      <w:moveFrom w:id="103" w:author="Devin Judge-Lord" w:date="2019-10-18T10:09:00Z">
+      <w:moveFromRangeStart w:id="103" w:author="Devin Judge-Lord" w:date="2019-10-18T10:09:00Z" w:name="move22285796"/>
+      <w:moveFrom w:id="104" w:author="Devin Judge-Lord" w:date="2019-10-18T10:09:00Z">
         <w:r>
           <w:t>Overall, as noted by @Brunel2016 and @Howlett2007, concepts of stringency in existing work tend to be either insufficiently precise to be consistently applied across programs, insufficiently comprehensive to yield consistent results, or completely absent.</w:t>
         </w:r>
       </w:moveFrom>
     </w:p>
-    <w:moveFromRangeEnd w:id="102"/>
+    <w:moveFromRangeEnd w:id="103"/>
     <w:p/>
     <w:p>
       <w:r>
@@ -824,7 +818,15 @@
     <w:p/>
     <w:p>
       <w:r>
-        <w:t>The first step for scholars who wish to make claims about stringency involves three tasks: describing policy content according to policy settings, scope, and prescriptiveness (Table \ref{types-of-stringency}). Comparing across programs or over time requires a second step: measuring relative stringency and change on each dimension (see Table \ref{patterns}). First, we elaborate on step one.</w:t>
+        <w:t>The first step for scholars who wish to make claims about stringency involves three tasks: describing policy content according to policy settings, scope, and prescriptiveness (Table \ref{types-of-stringency}). Comparing across programs or over time requires a second step: measuring relative stringency and change on each dimension (</w:t>
+      </w:r>
+      <w:del w:id="105" w:author="Devin Judge-Lord" w:date="2019-10-18T10:18:00Z">
+        <w:r>
+          <w:delText xml:space="preserve">see </w:delText>
+        </w:r>
+      </w:del>
+      <w:r>
+        <w:t>Table \ref{patterns}). First, we elaborate on step one.</w:t>
       </w:r>
     </w:p>
     <w:p/>
@@ -932,7 +934,20 @@
       </w:r>
       <w:r>
         <w:lastRenderedPageBreak/>
-        <w:t>programs have different requirements for how close loggers can harvest near streams. In this example, all standards prescribing minimum no-harvest buffers around streams are equally prescriptive since all are mandatory requirements, albeit with different thresholds. Yet the widths of stream buffers and other specific policy settings are a meaningful type of variation. Unfortunately, most specific policy settings, even prescriptive ones, cannot be quantified and are thus difficult to compare or aggregate. Even numeric stream buffers can be difficult to compare because they often vary in different contexts, for example, in mountainous or flat areas or whether fish live in the stream (see Figure 5 in section 4). Measurement strategies that allow program-level aggregation cannot replace issue-specific qualitative comparison. It is crucial to both quantify absolute and relative differences and describe the key differences that capture the overall trends. We thus suggest that scholars combine aggregate measures with descriptive comparisons of important requirements, assessing policy settings on each issue in an absolute sense, in a relative sense (if possible), and in how the required level of performance changed.</w:t>
+        <w:t>programs have different requirements for how close loggers can harvest near streams. In this example, all standards prescribing minimum no-harvest buffers around streams are equally prescriptive since all are mandatory requirements, albeit with different thresholds. Yet the widths of stream buffers and other specific policy settings are a meaningful type of variation. Unfortunately, most specific policy settings, even prescriptive ones, cannot be quantified and are thus difficult to compare or aggregate. Even numeric stream buffer</w:t>
+      </w:r>
+      <w:ins w:id="106" w:author="Devin Judge-Lord" w:date="2019-10-18T10:27:00Z">
+        <w:r>
+          <w:t xml:space="preserve"> requirements</w:t>
+        </w:r>
+      </w:ins>
+      <w:del w:id="107" w:author="Devin Judge-Lord" w:date="2019-10-18T10:27:00Z">
+        <w:r>
+          <w:delText>s</w:delText>
+        </w:r>
+      </w:del>
+      <w:r>
+        <w:t xml:space="preserve"> can be difficult to compare because they often vary in different contexts, for example, in mountainous or flat areas or whether fish live in the stream (see Figure 5 in section 4). Measurement strategies that allow program-level aggregation cannot replace issue-specific qualitative comparison. It is crucial to both quantify absolute and relative differences and describe the key differences that capture the overall trends. We thus suggest that scholars combine aggregate measures with descriptive comparisons of important requirements, assessing policy settings on each issue in an absolute sense, in a relative sense (if possible), and in how the required level of performance changed.</w:t>
       </w:r>
     </w:p>
     <w:p/>
@@ -959,7 +974,53 @@
     </w:p>
     <w:p>
       <w:r>
-        <w:t>Building on @Baumgartner2002 and @Howlett2007, Step 2 emphasizes the importance of measuring the direction and pace of policy change. Assessing theorized patterns of change like punctuation or equilibrium requires measuring change on each dimension of stringency because there may be equilibrium on one dimension but punctuation on another. In absolute terms, stringency may be increasing, decreasing, or neither. In relative terms, regulations may be converging, in equilibrium, or diverging on each dimension over any given period (Table \ref{patterns}). Thus, in aggregate, nine relationships fully capture the possible dynamics between two programs for each dimension of change.  All theories about regulatory stringency (including those from Table \ref{review}) should be able to be expressed in terms of the dimension(s) to which the theory applies, the absolute directions of change they predict, and relative relationships they anticipate.</w:t>
+        <w:t xml:space="preserve">Building on @Baumgartner2002 and @Howlett2007, Step 2 emphasizes the importance of measuring the direction and pace of policy change. Assessing theorized patterns of change like punctuation or equilibrium requires measuring change on each dimension of stringency because there may be equilibrium on one dimension but punctuation on another. In absolute terms, stringency may be increasing, decreasing, or neither. In relative terms, regulations may be converging, in equilibrium, or diverging on each dimension over any given period (Table \ref{patterns}). Thus, in aggregate, nine relationships fully capture the possible dynamics between two programs </w:t>
+      </w:r>
+      <w:ins w:id="108" w:author="Devin Judge-Lord" w:date="2019-10-18T10:28:00Z">
+        <w:r>
+          <w:t>*</w:t>
+        </w:r>
+      </w:ins>
+      <w:ins w:id="109" w:author="Devin Judge-Lord" w:date="2019-10-18T10:30:00Z">
+        <w:r>
+          <w:t>on</w:t>
+        </w:r>
+      </w:ins>
+      <w:bookmarkStart w:id="110" w:name="_GoBack"/>
+      <w:bookmarkEnd w:id="110"/>
+      <w:del w:id="111" w:author="Devin Judge-Lord" w:date="2019-10-18T10:30:00Z">
+        <w:r>
+          <w:delText>for</w:delText>
+        </w:r>
+      </w:del>
+      <w:r>
+        <w:t xml:space="preserve"> each dimension</w:t>
+      </w:r>
+      <w:ins w:id="112" w:author="Devin Judge-Lord" w:date="2019-10-18T10:29:00Z">
+        <w:r>
+          <w:t>*</w:t>
+        </w:r>
+      </w:ins>
+      <w:r>
+        <w:t xml:space="preserve"> of change</w:t>
+      </w:r>
+      <w:del w:id="113" w:author="Devin Judge-Lord" w:date="2019-10-18T10:29:00Z">
+        <w:r>
+          <w:delText>.</w:delText>
+        </w:r>
+      </w:del>
+      <w:ins w:id="114" w:author="Devin Judge-Lord" w:date="2019-10-18T10:29:00Z">
+        <w:r>
+          <w:t xml:space="preserve"> (scope, prescriptiveness, *or* policy settings).</w:t>
+        </w:r>
+      </w:ins>
+      <w:del w:id="115" w:author="Devin Judge-Lord" w:date="2019-10-18T10:29:00Z">
+        <w:r>
+          <w:delText xml:space="preserve"> </w:delText>
+        </w:r>
+      </w:del>
+      <w:r>
+        <w:t xml:space="preserve"> All theories about regulatory stringency (including those from Table \ref{review}) should be able to be expressed in terms of the dimension(s) to which the theory applies, the absolute directions of change they predict, and relative relationships they anticipate.</w:t>
       </w:r>
     </w:p>
     <w:p/>
@@ -1004,11 +1065,11 @@
       </w:r>
       <w:proofErr w:type="gramEnd"/>
       <w:r>
-        <w:t xml:space="preserve"> By breaking down stringency into three distinct dimensions, we expand on two related propositions: (1) Compliance costs cause competing programs backed by different coalitions to set different levels of </w:t>
+        <w:t xml:space="preserve"> By breaking down stringency into three distinct dimensions, we expand on two related propositions: (1) Compliance costs </w:t>
       </w:r>
       <w:r>
         <w:lastRenderedPageBreak/>
-        <w:t>stringency. Specifically, @Cashore2004 and @Fischer2014 theorize that industry-backed programs set less stringent regulatory requirements than activist-backed programs because industry-backed programs are less willing to impose costs on firms. (2) Programs change in response to changes by their competitors. Specifically, when private authorities compete for market share, if one changes its requirements, the other will change in a similar direction [@Fischer2014; @Smith2010]. Yet, these studies do not specify which dimensions of stringency ought to be affected by compliance costs and competition. Do incentives rooted in compliance cost affect each dimension in the same way? Are competing programs more responsive to changes in the scope, prescriptiveness, or policy settings of competing programs? Disentangling policy settings, scope, and prescriptiveness suggests more precise hypotheses to assess theories rooted in compliance costs and competition.</w:t>
+        <w:t>cause competing programs backed by different coalitions to set different levels of stringency. Specifically, @Cashore2004 and @Fischer2014 theorize that industry-backed programs set less stringent regulatory requirements than activist-backed programs because industry-backed programs are less willing to impose costs on firms. (2) Programs change in response to changes by their competitors. Specifically, when private authorities compete for market share, if one changes its requirements, the other will change in a similar direction [@Fischer2014; @Smith2010]. Yet, these studies do not specify which dimensions of stringency ought to be affected by compliance costs and competition. Do incentives rooted in compliance cost affect each dimension in the same way? Are competing programs more responsive to changes in the scope, prescriptiveness, or policy settings of competing programs? Disentangling policy settings, scope, and prescriptiveness suggests more precise hypotheses to assess theories rooted in compliance costs and competition.</w:t>
       </w:r>
     </w:p>
     <w:p/>
@@ -1022,7 +1083,15 @@
       </w:r>
       <w:proofErr w:type="gramEnd"/>
       <w:r>
-        <w:t xml:space="preserve"> If broadening scope is low-cost for firms but increasing prescriptiveness and performance levels are high-cost,</w:t>
+        <w:t xml:space="preserve"> If broadening scope is low-cost for firms</w:t>
+      </w:r>
+      <w:ins w:id="116" w:author="Devin Judge-Lord" w:date="2019-10-18T10:23:00Z">
+        <w:r>
+          <w:t>,</w:t>
+        </w:r>
+      </w:ins>
+      <w:r>
+        <w:t xml:space="preserve"> but increasing prescriptiveness and performance levels are high-cost,</w:t>
       </w:r>
     </w:p>
     <w:p/>
@@ -1076,11 +1145,11 @@
     <w:p/>
     <w:p>
       <w:r>
-        <w:t xml:space="preserve">The opposite result is likely on issues where industry-wide compliance with requirements would provide net benefits to the industry. Here, activist-backed programs have little incentive to develop stringent requirements because activist pressure is redundant. These “business-friendly” issues are frequently addressed by </w:t>
+        <w:t xml:space="preserve">The opposite result is likely on issues where industry-wide compliance with requirements would provide net benefits to the industry. Here, activist-backed programs have little incentive to develop stringent requirements because activist </w:t>
       </w:r>
       <w:r>
         <w:lastRenderedPageBreak/>
-        <w:t>industry associations. Such issues include coordinating resources and solving collective action problems related to industry reputation (e.g., through public image campaigns) and capacity (e.g., by developing collective goods like technical knowledge or a skilled workforce). By "collective action," we mean actions across individuals or firms that have net benefits but that require a coordinating institution. Like industry associations, regulatory agencies and certification programs can serve as coordinating institutions. Business-friendly certification programs may also attempt to boost perceptions of stringency by adding requirements to do things that firms would do anyway. If observers fail to distinguish among different types of stringency on different issues, such a strategy may be a low cost and effective way to shape perceptions of overall stringency.</w:t>
+        <w:t>pressure is redundant. These “business-friendly” issues are frequently addressed by industry associations. Such issues include coordinating resources and solving collective action problems related to industry reputation (e.g., through public image campaigns) and capacity (e.g., by developing collective goods like technical knowledge or a skilled workforce). By "collective action," we mean actions across individuals or firms that have net benefits but that require a coordinating institution. Like industry associations, regulatory agencies and certification programs can serve as coordinating institutions. Business-friendly certification programs may also attempt to boost perceptions of stringency by adding requirements to do things that firms would do anyway. If observers fail to distinguish among different types of stringency on different issues, such a strategy may be a low cost and effective way to shape perceptions of overall stringency.</w:t>
       </w:r>
     </w:p>
     <w:p/>
@@ -1145,7 +1214,6 @@
     <w:p/>
     <w:p>
       <w:r>
-        <w:lastRenderedPageBreak/>
         <w:t xml:space="preserve">Forest certification illustrates how market-based authority can involve formal decision-making modeled on government rulemaking processes, legalistic requirements, and powerful enforcement mechanisms. When product certification programs gain power with buyers and retailers, a timber company's contracts may depend on an audit of their compliance with hundreds of requirements. Noncompliance may be costly. For example, Resolute Forest Products claimed damages of $100 million CND related to auditor findings of nonconformance [@Tigar2017]. This scale of impact on the industry makes forest certification an important case. </w:t>
       </w:r>
     </w:p>

</xml_diff>